<commit_message>
Se actualiza el trabajo escrito con la sección de identificación de comentarios
</commit_message>
<xml_diff>
--- a/Trabajo Escrito Validador.docx
+++ b/Trabajo Escrito Validador.docx
@@ -14,7 +14,7 @@
           <w:rFonts w:ascii="Arial" w:hAnsi="Arial" w:cs="Arial"/>
           <w:b/>
           <w:noProof/>
-          <w:lang w:val="es-ES_tradnl" w:eastAsia="es-ES_tradnl"/>
+          <w:lang w:val="en-US"/>
         </w:rPr>
         <w:drawing>
           <wp:anchor distT="0" distB="0" distL="114300" distR="114300" simplePos="0" relativeHeight="251658240" behindDoc="0" locked="0" layoutInCell="1" allowOverlap="1" wp14:anchorId="0F9D7C87" wp14:editId="0996CD48">
@@ -322,7 +322,7 @@
           <w:color w:val="002060"/>
           <w:sz w:val="36"/>
           <w:szCs w:val="36"/>
-          <w:lang w:val="es-ES_tradnl" w:eastAsia="es-ES_tradnl"/>
+          <w:lang w:val="en-US"/>
         </w:rPr>
         <w:drawing>
           <wp:anchor distT="0" distB="0" distL="114300" distR="114300" simplePos="0" relativeHeight="251657215" behindDoc="1" locked="0" layoutInCell="1" allowOverlap="1" wp14:anchorId="701D42DD" wp14:editId="7629C581">
@@ -698,7 +698,7 @@
       <w:sdtContent>
         <w:p>
           <w:pPr>
-            <w:pStyle w:val="TtulodeTDC"/>
+            <w:pStyle w:val="TOCHeading"/>
           </w:pPr>
           <w:r>
             <w:t>Tabla de Contenidos</w:t>
@@ -706,7 +706,7 @@
         </w:p>
         <w:p>
           <w:pPr>
-            <w:pStyle w:val="TDC1"/>
+            <w:pStyle w:val="TOC1"/>
             <w:tabs>
               <w:tab w:val="right" w:leader="dot" w:pos="8828"/>
             </w:tabs>
@@ -735,10 +735,10 @@
             </w:rPr>
             <w:fldChar w:fldCharType="separate"/>
           </w:r>
-          <w:hyperlink w:anchor="_Toc451115757" w:history="1">
+          <w:hyperlink w:anchor="_Toc451186395" w:history="1">
             <w:r>
               <w:rPr>
-                <w:rStyle w:val="Hipervnculo"/>
+                <w:rStyle w:val="Hyperlink"/>
                 <w:noProof/>
               </w:rPr>
               <w:t>Introducción</w:t>
@@ -762,7 +762,7 @@
                 <w:noProof/>
                 <w:webHidden/>
               </w:rPr>
-              <w:instrText xml:space="preserve"> PAGEREF _Toc451115757 \h </w:instrText>
+              <w:instrText xml:space="preserve"> PAGEREF _Toc451186395 \h </w:instrText>
             </w:r>
             <w:r>
               <w:rPr>
@@ -795,7 +795,7 @@
         </w:p>
         <w:p>
           <w:pPr>
-            <w:pStyle w:val="TDC1"/>
+            <w:pStyle w:val="TOC1"/>
             <w:tabs>
               <w:tab w:val="right" w:leader="dot" w:pos="8828"/>
             </w:tabs>
@@ -807,10 +807,10 @@
               <w:lang w:val="en-US"/>
             </w:rPr>
           </w:pPr>
-          <w:hyperlink w:anchor="_Toc451115758" w:history="1">
+          <w:hyperlink w:anchor="_Toc451186396" w:history="1">
             <w:r>
               <w:rPr>
-                <w:rStyle w:val="Hipervnculo"/>
+                <w:rStyle w:val="Hyperlink"/>
                 <w:noProof/>
               </w:rPr>
               <w:t>Arquitectura</w:t>
@@ -834,7 +834,7 @@
                 <w:noProof/>
                 <w:webHidden/>
               </w:rPr>
-              <w:instrText xml:space="preserve"> PAGEREF _Toc451115758 \h </w:instrText>
+              <w:instrText xml:space="preserve"> PAGEREF _Toc451186396 \h </w:instrText>
             </w:r>
             <w:r>
               <w:rPr>
@@ -867,7 +867,7 @@
         </w:p>
         <w:p>
           <w:pPr>
-            <w:pStyle w:val="TDC1"/>
+            <w:pStyle w:val="TOC1"/>
             <w:tabs>
               <w:tab w:val="right" w:leader="dot" w:pos="8828"/>
             </w:tabs>
@@ -879,10 +879,10 @@
               <w:lang w:val="en-US"/>
             </w:rPr>
           </w:pPr>
-          <w:hyperlink w:anchor="_Toc451115759" w:history="1">
+          <w:hyperlink w:anchor="_Toc451186397" w:history="1">
             <w:r>
               <w:rPr>
-                <w:rStyle w:val="Hipervnculo"/>
+                <w:rStyle w:val="Hyperlink"/>
                 <w:noProof/>
               </w:rPr>
               <w:t>Algoritmos de Verificación de Consistencia</w:t>
@@ -906,7 +906,7 @@
                 <w:noProof/>
                 <w:webHidden/>
               </w:rPr>
-              <w:instrText xml:space="preserve"> PAGEREF _Toc451115759 \h </w:instrText>
+              <w:instrText xml:space="preserve"> PAGEREF _Toc451186397 \h </w:instrText>
             </w:r>
             <w:r>
               <w:rPr>
@@ -939,7 +939,7 @@
         </w:p>
         <w:p>
           <w:pPr>
-            <w:pStyle w:val="TDC1"/>
+            <w:pStyle w:val="TOC1"/>
             <w:tabs>
               <w:tab w:val="right" w:leader="dot" w:pos="8828"/>
             </w:tabs>
@@ -951,10 +951,370 @@
               <w:lang w:val="en-US"/>
             </w:rPr>
           </w:pPr>
-          <w:hyperlink w:anchor="_Toc451115760" w:history="1">
+          <w:hyperlink w:anchor="_Toc451186398" w:history="1">
             <w:r>
               <w:rPr>
-                <w:rStyle w:val="Hipervnculo"/>
+                <w:rStyle w:val="Hyperlink"/>
+                <w:noProof/>
+              </w:rPr>
+              <w:t>Apertura y Cerradura de Tags</w:t>
+            </w:r>
+            <w:r>
+              <w:rPr>
+                <w:noProof/>
+                <w:webHidden/>
+              </w:rPr>
+              <w:tab/>
+            </w:r>
+            <w:r>
+              <w:rPr>
+                <w:noProof/>
+                <w:webHidden/>
+              </w:rPr>
+              <w:fldChar w:fldCharType="begin"/>
+            </w:r>
+            <w:r>
+              <w:rPr>
+                <w:noProof/>
+                <w:webHidden/>
+              </w:rPr>
+              <w:instrText xml:space="preserve"> PAGEREF _Toc451186398 \h </w:instrText>
+            </w:r>
+            <w:r>
+              <w:rPr>
+                <w:noProof/>
+                <w:webHidden/>
+              </w:rPr>
+            </w:r>
+            <w:r>
+              <w:rPr>
+                <w:noProof/>
+                <w:webHidden/>
+              </w:rPr>
+              <w:fldChar w:fldCharType="separate"/>
+            </w:r>
+            <w:r>
+              <w:rPr>
+                <w:noProof/>
+                <w:webHidden/>
+              </w:rPr>
+              <w:t>4</w:t>
+            </w:r>
+            <w:r>
+              <w:rPr>
+                <w:noProof/>
+                <w:webHidden/>
+              </w:rPr>
+              <w:fldChar w:fldCharType="end"/>
+            </w:r>
+          </w:hyperlink>
+        </w:p>
+        <w:p>
+          <w:pPr>
+            <w:pStyle w:val="TOC1"/>
+            <w:tabs>
+              <w:tab w:val="right" w:leader="dot" w:pos="8828"/>
+            </w:tabs>
+            <w:rPr>
+              <w:rFonts w:eastAsiaTheme="minorEastAsia"/>
+              <w:b w:val="0"/>
+              <w:bCs w:val="0"/>
+              <w:noProof/>
+              <w:lang w:val="en-US"/>
+            </w:rPr>
+          </w:pPr>
+          <w:hyperlink w:anchor="_Toc451186399" w:history="1">
+            <w:r>
+              <w:rPr>
+                <w:rStyle w:val="Hyperlink"/>
+                <w:noProof/>
+              </w:rPr>
+              <w:t>Comillas</w:t>
+            </w:r>
+            <w:r>
+              <w:rPr>
+                <w:noProof/>
+                <w:webHidden/>
+              </w:rPr>
+              <w:tab/>
+            </w:r>
+            <w:r>
+              <w:rPr>
+                <w:noProof/>
+                <w:webHidden/>
+              </w:rPr>
+              <w:fldChar w:fldCharType="begin"/>
+            </w:r>
+            <w:r>
+              <w:rPr>
+                <w:noProof/>
+                <w:webHidden/>
+              </w:rPr>
+              <w:instrText xml:space="preserve"> PAGEREF _Toc451186399 \h </w:instrText>
+            </w:r>
+            <w:r>
+              <w:rPr>
+                <w:noProof/>
+                <w:webHidden/>
+              </w:rPr>
+            </w:r>
+            <w:r>
+              <w:rPr>
+                <w:noProof/>
+                <w:webHidden/>
+              </w:rPr>
+              <w:fldChar w:fldCharType="separate"/>
+            </w:r>
+            <w:r>
+              <w:rPr>
+                <w:noProof/>
+                <w:webHidden/>
+              </w:rPr>
+              <w:t>4</w:t>
+            </w:r>
+            <w:r>
+              <w:rPr>
+                <w:noProof/>
+                <w:webHidden/>
+              </w:rPr>
+              <w:fldChar w:fldCharType="end"/>
+            </w:r>
+          </w:hyperlink>
+        </w:p>
+        <w:p>
+          <w:pPr>
+            <w:pStyle w:val="TOC1"/>
+            <w:tabs>
+              <w:tab w:val="right" w:leader="dot" w:pos="8828"/>
+            </w:tabs>
+            <w:rPr>
+              <w:rFonts w:eastAsiaTheme="minorEastAsia"/>
+              <w:b w:val="0"/>
+              <w:bCs w:val="0"/>
+              <w:noProof/>
+              <w:lang w:val="en-US"/>
+            </w:rPr>
+          </w:pPr>
+          <w:hyperlink w:anchor="_Toc451186400" w:history="1">
+            <w:r>
+              <w:rPr>
+                <w:rStyle w:val="Hyperlink"/>
+                <w:noProof/>
+              </w:rPr>
+              <w:t>Tags Anidados</w:t>
+            </w:r>
+            <w:r>
+              <w:rPr>
+                <w:noProof/>
+                <w:webHidden/>
+              </w:rPr>
+              <w:tab/>
+            </w:r>
+            <w:r>
+              <w:rPr>
+                <w:noProof/>
+                <w:webHidden/>
+              </w:rPr>
+              <w:fldChar w:fldCharType="begin"/>
+            </w:r>
+            <w:r>
+              <w:rPr>
+                <w:noProof/>
+                <w:webHidden/>
+              </w:rPr>
+              <w:instrText xml:space="preserve"> PAGEREF _Toc451186400 \h </w:instrText>
+            </w:r>
+            <w:r>
+              <w:rPr>
+                <w:noProof/>
+                <w:webHidden/>
+              </w:rPr>
+            </w:r>
+            <w:r>
+              <w:rPr>
+                <w:noProof/>
+                <w:webHidden/>
+              </w:rPr>
+              <w:fldChar w:fldCharType="separate"/>
+            </w:r>
+            <w:r>
+              <w:rPr>
+                <w:noProof/>
+                <w:webHidden/>
+              </w:rPr>
+              <w:t>5</w:t>
+            </w:r>
+            <w:r>
+              <w:rPr>
+                <w:noProof/>
+                <w:webHidden/>
+              </w:rPr>
+              <w:fldChar w:fldCharType="end"/>
+            </w:r>
+          </w:hyperlink>
+        </w:p>
+        <w:p>
+          <w:pPr>
+            <w:pStyle w:val="TOC1"/>
+            <w:tabs>
+              <w:tab w:val="right" w:leader="dot" w:pos="8828"/>
+            </w:tabs>
+            <w:rPr>
+              <w:rFonts w:eastAsiaTheme="minorEastAsia"/>
+              <w:b w:val="0"/>
+              <w:bCs w:val="0"/>
+              <w:noProof/>
+              <w:lang w:val="en-US"/>
+            </w:rPr>
+          </w:pPr>
+          <w:hyperlink w:anchor="_Toc451186401" w:history="1">
+            <w:r>
+              <w:rPr>
+                <w:rStyle w:val="Hyperlink"/>
+                <w:noProof/>
+              </w:rPr>
+              <w:t>Indentación de Líneas</w:t>
+            </w:r>
+            <w:r>
+              <w:rPr>
+                <w:noProof/>
+                <w:webHidden/>
+              </w:rPr>
+              <w:tab/>
+            </w:r>
+            <w:r>
+              <w:rPr>
+                <w:noProof/>
+                <w:webHidden/>
+              </w:rPr>
+              <w:fldChar w:fldCharType="begin"/>
+            </w:r>
+            <w:r>
+              <w:rPr>
+                <w:noProof/>
+                <w:webHidden/>
+              </w:rPr>
+              <w:instrText xml:space="preserve"> PAGEREF _Toc451186401 \h </w:instrText>
+            </w:r>
+            <w:r>
+              <w:rPr>
+                <w:noProof/>
+                <w:webHidden/>
+              </w:rPr>
+            </w:r>
+            <w:r>
+              <w:rPr>
+                <w:noProof/>
+                <w:webHidden/>
+              </w:rPr>
+              <w:fldChar w:fldCharType="separate"/>
+            </w:r>
+            <w:r>
+              <w:rPr>
+                <w:noProof/>
+                <w:webHidden/>
+              </w:rPr>
+              <w:t>5</w:t>
+            </w:r>
+            <w:r>
+              <w:rPr>
+                <w:noProof/>
+                <w:webHidden/>
+              </w:rPr>
+              <w:fldChar w:fldCharType="end"/>
+            </w:r>
+          </w:hyperlink>
+        </w:p>
+        <w:p>
+          <w:pPr>
+            <w:pStyle w:val="TOC1"/>
+            <w:tabs>
+              <w:tab w:val="right" w:leader="dot" w:pos="8828"/>
+            </w:tabs>
+            <w:rPr>
+              <w:rFonts w:eastAsiaTheme="minorEastAsia"/>
+              <w:b w:val="0"/>
+              <w:bCs w:val="0"/>
+              <w:noProof/>
+              <w:lang w:val="en-US"/>
+            </w:rPr>
+          </w:pPr>
+          <w:hyperlink w:anchor="_Toc451186402" w:history="1">
+            <w:r>
+              <w:rPr>
+                <w:rStyle w:val="Hyperlink"/>
+                <w:noProof/>
+              </w:rPr>
+              <w:t>Revisión de Comentarios</w:t>
+            </w:r>
+            <w:r>
+              <w:rPr>
+                <w:noProof/>
+                <w:webHidden/>
+              </w:rPr>
+              <w:tab/>
+            </w:r>
+            <w:r>
+              <w:rPr>
+                <w:noProof/>
+                <w:webHidden/>
+              </w:rPr>
+              <w:fldChar w:fldCharType="begin"/>
+            </w:r>
+            <w:r>
+              <w:rPr>
+                <w:noProof/>
+                <w:webHidden/>
+              </w:rPr>
+              <w:instrText xml:space="preserve"> PAGEREF _Toc451186402 \h </w:instrText>
+            </w:r>
+            <w:r>
+              <w:rPr>
+                <w:noProof/>
+                <w:webHidden/>
+              </w:rPr>
+            </w:r>
+            <w:r>
+              <w:rPr>
+                <w:noProof/>
+                <w:webHidden/>
+              </w:rPr>
+              <w:fldChar w:fldCharType="separate"/>
+            </w:r>
+            <w:r>
+              <w:rPr>
+                <w:noProof/>
+                <w:webHidden/>
+              </w:rPr>
+              <w:t>5</w:t>
+            </w:r>
+            <w:r>
+              <w:rPr>
+                <w:noProof/>
+                <w:webHidden/>
+              </w:rPr>
+              <w:fldChar w:fldCharType="end"/>
+            </w:r>
+          </w:hyperlink>
+        </w:p>
+        <w:p>
+          <w:pPr>
+            <w:pStyle w:val="TOC1"/>
+            <w:tabs>
+              <w:tab w:val="right" w:leader="dot" w:pos="8828"/>
+            </w:tabs>
+            <w:rPr>
+              <w:rFonts w:eastAsiaTheme="minorEastAsia"/>
+              <w:b w:val="0"/>
+              <w:bCs w:val="0"/>
+              <w:noProof/>
+              <w:lang w:val="en-US"/>
+            </w:rPr>
+          </w:pPr>
+          <w:hyperlink w:anchor="_Toc451186403" w:history="1">
+            <w:r>
+              <w:rPr>
+                <w:rStyle w:val="Hyperlink"/>
                 <w:noProof/>
               </w:rPr>
               <w:t>Manual de Usuario</w:t>
@@ -978,7 +1338,7 @@
                 <w:noProof/>
                 <w:webHidden/>
               </w:rPr>
-              <w:instrText xml:space="preserve"> PAGEREF _Toc451115760 \h </w:instrText>
+              <w:instrText xml:space="preserve"> PAGEREF _Toc451186403 \h </w:instrText>
             </w:r>
             <w:r>
               <w:rPr>
@@ -1011,7 +1371,7 @@
         </w:p>
         <w:p>
           <w:pPr>
-            <w:pStyle w:val="TDC1"/>
+            <w:pStyle w:val="TOC1"/>
             <w:tabs>
               <w:tab w:val="right" w:leader="dot" w:pos="8828"/>
             </w:tabs>
@@ -1023,10 +1383,10 @@
               <w:lang w:val="en-US"/>
             </w:rPr>
           </w:pPr>
-          <w:hyperlink w:anchor="_Toc451115761" w:history="1">
+          <w:hyperlink w:anchor="_Toc451186404" w:history="1">
             <w:r>
               <w:rPr>
-                <w:rStyle w:val="Hipervnculo"/>
+                <w:rStyle w:val="Hyperlink"/>
                 <w:noProof/>
               </w:rPr>
               <w:t>Bibliografía</w:t>
@@ -1050,7 +1410,7 @@
                 <w:noProof/>
                 <w:webHidden/>
               </w:rPr>
-              <w:instrText xml:space="preserve"> PAGEREF _Toc451115761 \h </w:instrText>
+              <w:instrText xml:space="preserve"> PAGEREF _Toc451186404 \h </w:instrText>
             </w:r>
             <w:r>
               <w:rPr>
@@ -1116,22 +1476,15 @@
     </w:p>
     <w:p>
       <w:pPr>
-        <w:pStyle w:val="Ttulo1"/>
-        <w:rPr>
-          <w:u w:val="single"/>
-        </w:rPr>
-      </w:pPr>
-      <w:bookmarkStart w:id="0" w:name="_Toc451115757"/>
-      <w:r>
-        <w:rPr>
-          <w:u w:val="single"/>
-        </w:rPr>
+        <w:pStyle w:val="Heading1"/>
+      </w:pPr>
+      <w:bookmarkStart w:id="0" w:name="_Toc451186395"/>
+      <w:r>
         <w:lastRenderedPageBreak/>
         <w:t>Introducción</w:t>
       </w:r>
       <w:bookmarkEnd w:id="0"/>
     </w:p>
-    <w:p/>
     <w:p>
       <w:pPr>
         <w:ind w:firstLine="709"/>
@@ -1183,12 +1536,12 @@
     </w:p>
     <w:p>
       <w:pPr>
-        <w:pStyle w:val="Ttulo1"/>
+        <w:pStyle w:val="Heading1"/>
         <w:rPr>
           <w:u w:val="single"/>
         </w:rPr>
       </w:pPr>
-      <w:bookmarkStart w:id="1" w:name="_Toc451115758"/>
+      <w:bookmarkStart w:id="1" w:name="_Toc451186396"/>
       <w:r>
         <w:rPr>
           <w:u w:val="single"/>
@@ -1198,7 +1551,6 @@
       </w:r>
       <w:bookmarkEnd w:id="1"/>
     </w:p>
-    <w:p/>
     <w:p>
       <w:pPr>
         <w:ind w:firstLine="709"/>
@@ -1218,7 +1570,7 @@
       <w:r>
         <w:rPr>
           <w:noProof/>
-          <w:lang w:val="es-ES_tradnl" w:eastAsia="es-ES_tradnl"/>
+          <w:lang w:val="en-US"/>
         </w:rPr>
         <w:drawing>
           <wp:inline distT="0" distB="0" distL="0" distR="0" wp14:anchorId="274BED44" wp14:editId="3DA148F2">
@@ -1237,16 +1589,10 @@
     </w:p>
     <w:p>
       <w:pPr>
-        <w:pStyle w:val="Ttulo1"/>
-        <w:rPr>
-          <w:u w:val="single"/>
-        </w:rPr>
-      </w:pPr>
-      <w:bookmarkStart w:id="2" w:name="_Toc451115759"/>
-      <w:r>
-        <w:rPr>
-          <w:u w:val="single"/>
-        </w:rPr>
+        <w:pStyle w:val="Heading1"/>
+      </w:pPr>
+      <w:bookmarkStart w:id="2" w:name="_Toc451186397"/>
+      <w:r>
         <w:t>Algoritmos de Verificación de Consistencia</w:t>
       </w:r>
       <w:bookmarkEnd w:id="2"/>
@@ -1254,161 +1600,294 @@
     <w:p/>
     <w:p>
       <w:pPr>
-        <w:pStyle w:val="Sinespaciado"/>
+        <w:pStyle w:val="Heading1"/>
+      </w:pPr>
+      <w:bookmarkStart w:id="3" w:name="_Toc451186398"/>
+      <w:r>
+        <w:t>Apertura y Cerradura de Tags</w:t>
+      </w:r>
+      <w:bookmarkEnd w:id="3"/>
+    </w:p>
+    <w:p>
+      <w:r>
+        <w:t>El algoritmo para verificar la consistencia de los tags, está separado en varias secciones:</w:t>
+      </w:r>
+    </w:p>
+    <w:p>
+      <w:pPr>
+        <w:pStyle w:val="ListParagraph"/>
+        <w:numPr>
+          <w:ilvl w:val="0"/>
+          <w:numId w:val="17"/>
+        </w:numPr>
+      </w:pPr>
+      <w:r>
+        <w:t xml:space="preserve">Verificar la apertura y cerradura de los tags: </w:t>
+      </w:r>
+    </w:p>
+    <w:p>
+      <w:pPr>
+        <w:pStyle w:val="ListParagraph"/>
+        <w:numPr>
+          <w:ilvl w:val="1"/>
+          <w:numId w:val="17"/>
+        </w:numPr>
+      </w:pPr>
+      <w:r>
+        <w:t>El primer paso consiste en verificar el cara</w:t>
+      </w:r>
+      <w:bookmarkStart w:id="4" w:name="_GoBack"/>
+      <w:bookmarkEnd w:id="4"/>
+      <w:r>
+        <w:t>cter “&lt;” que es el comienzo de un tag.</w:t>
+      </w:r>
+    </w:p>
+    <w:p>
+      <w:pPr>
+        <w:pStyle w:val="ListParagraph"/>
+        <w:numPr>
+          <w:ilvl w:val="1"/>
+          <w:numId w:val="17"/>
+        </w:numPr>
+      </w:pPr>
+      <w:r>
+        <w:t xml:space="preserve">Cuando se encuentra este,  </w:t>
+      </w:r>
+      <w:r>
+        <w:t>se sigue</w:t>
+      </w:r>
+      <w:r>
+        <w:t xml:space="preserve"> el</w:t>
+      </w:r>
+      <w:r>
+        <w:t xml:space="preserve"> proces</w:t>
+      </w:r>
+      <w:r>
+        <w:t>x</w:t>
+      </w:r>
+      <w:r>
+        <w:t>o para buscar el cierre, el carácter “&gt;”.</w:t>
+      </w:r>
+    </w:p>
+    <w:p>
+      <w:pPr>
+        <w:pStyle w:val="ListParagraph"/>
+        <w:numPr>
+          <w:ilvl w:val="1"/>
+          <w:numId w:val="17"/>
+        </w:numPr>
+      </w:pPr>
+      <w:r>
+        <w:t xml:space="preserve">Si se encuentra </w:t>
+      </w:r>
+      <w:r>
+        <w:t>“&lt;”</w:t>
+      </w:r>
+      <w:r>
+        <w:t xml:space="preserve">, y encuentra </w:t>
+      </w:r>
+      <w:r>
+        <w:t>“&gt;”</w:t>
+      </w:r>
+      <w:r>
+        <w:t>, proseg</w:t>
+      </w:r>
+      <w:r>
+        <w:t>uirá con los demás tags para encontrar el tag que cierra.</w:t>
+      </w:r>
+      <w:r>
+        <w:t xml:space="preserve"> Si no encuentra “&gt;” para cerrar el tag,</w:t>
+      </w:r>
+      <w:r>
+        <w:t xml:space="preserve"> pero se encuentra otro “&lt;”</w:t>
+      </w:r>
+      <w:r>
+        <w:t xml:space="preserve"> mostrará un error con la fila y columna correspondiente.</w:t>
+      </w:r>
+    </w:p>
+    <w:p>
+      <w:pPr>
+        <w:pStyle w:val="ListParagraph"/>
+        <w:numPr>
+          <w:ilvl w:val="1"/>
+          <w:numId w:val="17"/>
+        </w:numPr>
+      </w:pPr>
+      <w:r>
+        <w:t xml:space="preserve">Si no se encuentra </w:t>
+      </w:r>
+      <w:r>
+        <w:t>“&lt;</w:t>
+      </w:r>
+      <w:r>
+        <w:t>/</w:t>
+      </w:r>
+      <w:r>
+        <w:t>”</w:t>
+      </w:r>
+      <w:r>
+        <w:t>,</w:t>
+      </w:r>
+      <w:r>
+        <w:t xml:space="preserve"> </w:t>
+      </w:r>
+      <w:r>
+        <w:t xml:space="preserve">mostrará un </w:t>
+      </w:r>
+      <w:r>
+        <w:t>error en pantalla, co</w:t>
+      </w:r>
+      <w:r>
+        <w:t>n su fila y columna correspondiente.</w:t>
+      </w:r>
+      <w:r>
+        <w:t xml:space="preserve"> Si encuentra “&lt;/” pero no encuentra “&gt;”, mostrará un error con la fila y la columna correspondientes.</w:t>
+      </w:r>
+    </w:p>
+    <w:p>
+      <w:pPr>
+        <w:pStyle w:val="Heading1"/>
+      </w:pPr>
+      <w:bookmarkStart w:id="5" w:name="_Toc451186399"/>
+      <w:r>
+        <w:t>Comillas</w:t>
+      </w:r>
+      <w:bookmarkEnd w:id="5"/>
+    </w:p>
+    <w:p>
+      <w:pPr>
+        <w:jc w:val="both"/>
+      </w:pPr>
+      <w:r>
+        <w:t>El algoritmo es similar al anterior, se revisa dónde comienza la comilla</w:t>
+      </w:r>
+      <w:r>
+        <w:t xml:space="preserve"> hasta la siguiente</w:t>
+      </w:r>
+      <w:r>
+        <w:t xml:space="preserve">, solo que en esta fase, en las comillas existe una restricción de los caracteres que pueden ir dentro de ellas. Según la tabla ASCII, </w:t>
+      </w:r>
+      <w:r>
+        <w:t>los caracteres que pueden ir dentro de las comillas van desde el 45, que corresponde al caracter “-” hasta el 122, que sería la zeta minúscula. Este proceso aplica tanto para comillas simples como para comillas dobles.</w:t>
+      </w:r>
+    </w:p>
+    <w:p>
+      <w:pPr>
+        <w:jc w:val="both"/>
+      </w:pPr>
+    </w:p>
+    <w:p>
+      <w:pPr>
+        <w:pStyle w:val="Heading1"/>
+      </w:pPr>
+      <w:bookmarkStart w:id="6" w:name="_Toc451186400"/>
+      <w:r>
+        <w:lastRenderedPageBreak/>
+        <w:t>Tags Anidados</w:t>
+      </w:r>
+      <w:bookmarkEnd w:id="6"/>
+    </w:p>
+    <w:p>
+      <w:pPr>
+        <w:jc w:val="both"/>
         <w:rPr>
           <w:rFonts w:asciiTheme="majorHAnsi" w:eastAsiaTheme="majorEastAsia" w:hAnsiTheme="majorHAnsi" w:cstheme="majorBidi"/>
           <w:color w:val="2E74B5" w:themeColor="accent1" w:themeShade="BF"/>
           <w:sz w:val="32"/>
           <w:szCs w:val="32"/>
-          <w:lang w:val="es-CR"/>
-        </w:rPr>
-      </w:pPr>
-      <w:r>
+        </w:rPr>
+      </w:pPr>
+      <w:r>
+        <w:rPr>
+          <w:lang w:val="es-ES_tradnl"/>
+        </w:rPr>
+        <w:t>El algoritmo para la revisió</w:t>
+      </w:r>
+      <w:r>
+        <w:rPr>
+          <w:lang w:val="es-ES_tradnl"/>
+        </w:rPr>
+        <w:t>n de tags anidados se basa en una extensión del algoritmo para la verificación de apertura y cerradura de tags. Esta extensión consiste en copiar el contenido de un tag previamente verificado, seguidamente se busca en forma exhaustiva otro tag que posea el mismo contenido que el copiado originalmente, una vez que se comprueba esto se procede a verificar que este tag final posea el símbolo ‘/’  después su inicio (&lt;). Si no se llega a encontrar este tag final, se informará en la consola este error con la línea y columna donde este se generó.</w:t>
+      </w:r>
+    </w:p>
+    <w:p>
+      <w:pPr>
+        <w:pStyle w:val="Heading1"/>
+      </w:pPr>
+      <w:bookmarkStart w:id="7" w:name="_Toc451186401"/>
+      <w:r>
+        <w:t>I</w:t>
+      </w:r>
+      <w:r>
+        <w:t>n</w:t>
+      </w:r>
+      <w:r>
+        <w:t>dentación</w:t>
+      </w:r>
+      <w:r>
+        <w:t xml:space="preserve"> de Líneas</w:t>
+      </w:r>
+      <w:bookmarkEnd w:id="7"/>
+    </w:p>
+    <w:p>
+      <w:pPr>
         <w:rPr>
           <w:rFonts w:asciiTheme="majorHAnsi" w:eastAsiaTheme="majorEastAsia" w:hAnsiTheme="majorHAnsi" w:cstheme="majorBidi"/>
           <w:color w:val="2E74B5" w:themeColor="accent1" w:themeShade="BF"/>
           <w:sz w:val="32"/>
           <w:szCs w:val="32"/>
-          <w:lang w:val="es-CR"/>
-        </w:rPr>
-        <w:t>Apertura y Cerradura de Tags</w:t>
-      </w:r>
-    </w:p>
-    <w:p>
-      <w:pPr>
-        <w:pStyle w:val="Sinespaciado"/>
+        </w:rPr>
+      </w:pPr>
+      <w:r>
         <w:rPr>
           <w:rFonts w:asciiTheme="majorHAnsi" w:eastAsiaTheme="majorEastAsia" w:hAnsiTheme="majorHAnsi" w:cstheme="majorBidi"/>
           <w:color w:val="2E74B5" w:themeColor="accent1" w:themeShade="BF"/>
           <w:sz w:val="32"/>
           <w:szCs w:val="32"/>
-          <w:lang w:val="es-CR"/>
-        </w:rPr>
-      </w:pPr>
+        </w:rPr>
+        <w:t>TODO</w:t>
+      </w:r>
     </w:p>
     <w:p>
-      <w:r>
-        <w:t>El algoritmo para verificar la consistencia de los tags, está separado en varias secciones:</w:t>
-      </w:r>
+      <w:pPr>
+        <w:pStyle w:val="Heading1"/>
+      </w:pPr>
+      <w:bookmarkStart w:id="8" w:name="_Toc451186402"/>
+      <w:r>
+        <w:t>Revisión de Comentarios</w:t>
+      </w:r>
+      <w:bookmarkEnd w:id="8"/>
     </w:p>
     <w:p>
       <w:pPr>
-        <w:pStyle w:val="Prrafodelista"/>
-        <w:numPr>
-          <w:ilvl w:val="0"/>
-          <w:numId w:val="17"/>
-        </w:numPr>
-      </w:pPr>
-      <w:r>
-        <w:t xml:space="preserve">Verificar la apertura y cerradura de los tags: </w:t>
-      </w:r>
-    </w:p>
-    <w:p>
-      <w:pPr>
-        <w:pStyle w:val="Prrafodelista"/>
-        <w:numPr>
-          <w:ilvl w:val="1"/>
-          <w:numId w:val="17"/>
-        </w:numPr>
-      </w:pPr>
-      <w:r>
-        <w:t>El primer paso consiste en verificar el caracter “&lt;” que es el comienzo de un tag.</w:t>
-      </w:r>
-    </w:p>
-    <w:p>
-      <w:pPr>
-        <w:pStyle w:val="Prrafodelista"/>
-        <w:numPr>
-          <w:ilvl w:val="1"/>
-          <w:numId w:val="17"/>
-        </w:numPr>
-      </w:pPr>
-      <w:r>
-        <w:t xml:space="preserve">Cuando se encuentra este,  </w:t>
-      </w:r>
-      <w:r>
-        <w:t>se sigue</w:t>
-      </w:r>
-      <w:r>
-        <w:t xml:space="preserve"> el</w:t>
-      </w:r>
-      <w:r>
-        <w:t xml:space="preserve"> proceso para buscar el cierre, el carácter “&gt;”.</w:t>
-      </w:r>
-    </w:p>
-    <w:p>
-      <w:pPr>
-        <w:pStyle w:val="Prrafodelista"/>
-        <w:numPr>
-          <w:ilvl w:val="1"/>
-          <w:numId w:val="17"/>
-        </w:numPr>
-      </w:pPr>
-      <w:r>
-        <w:t xml:space="preserve">Si se encuentra </w:t>
-      </w:r>
-      <w:r>
-        <w:t>“&lt;”</w:t>
-      </w:r>
-      <w:r>
-        <w:t xml:space="preserve">, y encuentra </w:t>
-      </w:r>
-      <w:r>
-        <w:t>“&gt;”</w:t>
-      </w:r>
-      <w:r>
-        <w:t>, proseg</w:t>
-      </w:r>
-      <w:r>
-        <w:t>uirá con los demás tags para encontrar el tag que cierra.</w:t>
-      </w:r>
-      <w:r>
-        <w:t xml:space="preserve"> Si no encuentra “&gt;” para cerrar el tag,</w:t>
-      </w:r>
-      <w:r>
-        <w:t xml:space="preserve"> pero se encuentra otro “&lt;”</w:t>
-      </w:r>
-      <w:r>
-        <w:t xml:space="preserve"> mostrará un error con la fila y columna correspondiente.</w:t>
-      </w:r>
-    </w:p>
-    <w:p>
-      <w:pPr>
-        <w:pStyle w:val="Prrafodelista"/>
-        <w:numPr>
-          <w:ilvl w:val="1"/>
-          <w:numId w:val="17"/>
-        </w:numPr>
-      </w:pPr>
-      <w:r>
-        <w:t xml:space="preserve">Si no se encuentra </w:t>
-      </w:r>
-      <w:r>
-        <w:t>“&lt;</w:t>
-      </w:r>
-      <w:r>
-        <w:t>/</w:t>
-      </w:r>
-      <w:r>
-        <w:t>”</w:t>
-      </w:r>
-      <w:r>
-        <w:t>,</w:t>
-      </w:r>
-      <w:r>
-        <w:t xml:space="preserve"> </w:t>
-      </w:r>
-      <w:r>
-        <w:t xml:space="preserve">mostrará un </w:t>
-      </w:r>
-      <w:r>
-        <w:t>error en pantalla, co</w:t>
-      </w:r>
-      <w:r>
-        <w:t>n su fila y columna correspondiente.</w:t>
-      </w:r>
-      <w:r>
-        <w:t xml:space="preserve"> Si encuentra “&lt;/” pero no encuentra “&gt;”, mostrará un error con la fila y la columna correspondientes.</w:t>
+        <w:jc w:val="both"/>
+      </w:pPr>
+      <w:r>
+        <w:t xml:space="preserve">La revisión de comentarios se lleva a cabo </w:t>
+      </w:r>
+      <w:r>
+        <w:t>analizando la estructura de los tags, para que cumplan con la estructura de los comentarios, específicamente esta &lt;</w:t>
+      </w:r>
+      <w:r>
+        <w:rPr>
+          <w:i/>
+        </w:rPr>
+        <w:t xml:space="preserve">!—comentario --&gt;. </w:t>
+      </w:r>
+      <w:r>
+        <w:t>Cuando se encuentra un tag que abre, se revisa si el caracter siguiente es un signo de admiración, si no lo es, sigue buscando caracteres hasta encontrar esto de nuevo, si lo es, verifica si lo que sigue es un guión</w:t>
+      </w:r>
+      <w:r>
+        <w:t xml:space="preserve">, si no es un guión, se imprimirá un error en la pantalla, si lo es, verifica el mismo paso, revisando si hay otro guión. Esta primera parte revisa la apertura del comentario. Cuando se encuentra la estructura </w:t>
+      </w:r>
+      <w:r>
+        <w:rPr>
+          <w:i/>
+        </w:rPr>
+        <w:t xml:space="preserve">&lt;--! </w:t>
+      </w:r>
+      <w:r>
+        <w:t>Exitosamente, se procede a buscar un guión para la estructura de cerradura, si no se encuentra, sigue buscando los caracteres, si lo encuentra, verifica que el siguiente también sea un guión, luego busca el caracter de cerradura “&lt;” luego de los guiones y si no lo encuentra da un error, y si lo encuentra prosigue revisando el documento en busca de otros comentarios. Si el comentario no cierra, entonces todo lo siguiente a la apertura del comentario se ignorará y la revisión llegará a su fin.</w:t>
       </w:r>
     </w:p>
     <w:p>
@@ -1418,166 +1897,27 @@
           <w:color w:val="2E74B5" w:themeColor="accent1" w:themeShade="BF"/>
           <w:sz w:val="32"/>
           <w:szCs w:val="32"/>
-        </w:rPr>
-      </w:pPr>
-      <w:r>
-        <w:rPr>
-          <w:rFonts w:asciiTheme="majorHAnsi" w:eastAsiaTheme="majorEastAsia" w:hAnsiTheme="majorHAnsi" w:cstheme="majorBidi"/>
-          <w:color w:val="2E74B5" w:themeColor="accent1" w:themeShade="BF"/>
-          <w:sz w:val="32"/>
-          <w:szCs w:val="32"/>
-        </w:rPr>
-        <w:t>Comillas</w:t>
+          <w:u w:val="single"/>
+        </w:rPr>
+      </w:pPr>
+      <w:r>
+        <w:rPr>
+          <w:u w:val="single"/>
+        </w:rPr>
+        <w:br w:type="page"/>
       </w:r>
     </w:p>
     <w:p>
-      <w:r>
-        <w:t>El algoritmo es similar al anterior, se revisa dónde comienza la comilla</w:t>
-      </w:r>
-      <w:r>
-        <w:t xml:space="preserve"> hasta la siguiente</w:t>
-      </w:r>
-      <w:r>
-        <w:t xml:space="preserve">, solo que en esta fase, en las comillas existe una restricción de los caracteres que pueden ir dentro de ellas. Según la tabla ASCII, </w:t>
-      </w:r>
-      <w:r>
-        <w:t>los caracteres que pueden ir dentro de las comillas van desde el 45, que corresponde al caracter “-” hasta el 122, que sería la zeta minúscula. Este proceso aplica tanto para comillas simples como para comillas dobles.</w:t>
-      </w:r>
-    </w:p>
-    <w:p/>
-    <w:p/>
-    <w:p>
-      <w:pPr>
-        <w:rPr>
-          <w:rFonts w:asciiTheme="majorHAnsi" w:eastAsiaTheme="majorEastAsia" w:hAnsiTheme="majorHAnsi" w:cstheme="majorBidi"/>
-          <w:color w:val="2E74B5" w:themeColor="accent1" w:themeShade="BF"/>
-          <w:sz w:val="32"/>
-          <w:szCs w:val="32"/>
-        </w:rPr>
-      </w:pPr>
-      <w:r>
-        <w:rPr>
-          <w:rFonts w:asciiTheme="majorHAnsi" w:eastAsiaTheme="majorEastAsia" w:hAnsiTheme="majorHAnsi" w:cstheme="majorBidi"/>
-          <w:color w:val="2E74B5" w:themeColor="accent1" w:themeShade="BF"/>
-          <w:sz w:val="32"/>
-          <w:szCs w:val="32"/>
-        </w:rPr>
-        <w:t>Tags Anidados</w:t>
-      </w:r>
-    </w:p>
-    <w:p>
-      <w:pPr>
-        <w:rPr>
-          <w:rFonts w:asciiTheme="majorHAnsi" w:eastAsiaTheme="majorEastAsia" w:hAnsiTheme="majorHAnsi" w:cstheme="majorBidi"/>
-          <w:color w:val="2E74B5" w:themeColor="accent1" w:themeShade="BF"/>
-          <w:sz w:val="32"/>
-          <w:szCs w:val="32"/>
-        </w:rPr>
-      </w:pPr>
-      <w:r>
-        <w:rPr>
-          <w:lang w:val="es-ES_tradnl"/>
-        </w:rPr>
-        <w:t>El algoritmo para la revisió</w:t>
-      </w:r>
-      <w:r>
-        <w:rPr>
-          <w:lang w:val="es-ES_tradnl"/>
-        </w:rPr>
-        <w:t>n de tags anidados se basa en una extensión del algoritmo para la verificación de apertura y cerradura de tags. Esta extensión consiste en copiar el contenido de un tag previamente verificado, seguidamente se busca en forma exhaustiva otro tag que posea el mismo contenido que el copiado originalmente, una vez que se comprueba esto se procede a verificar que este tag final posea el símbolo ‘/’  después su inicio (&lt;). Si no se llega a encontrar este tag final, se informará en la consola este error con la línea y columna donde este se generó.</w:t>
-      </w:r>
-      <w:bookmarkStart w:id="3" w:name="_GoBack"/>
-      <w:bookmarkEnd w:id="3"/>
-    </w:p>
-    <w:p>
-      <w:pPr>
-        <w:rPr>
-          <w:rFonts w:asciiTheme="majorHAnsi" w:eastAsiaTheme="majorEastAsia" w:hAnsiTheme="majorHAnsi" w:cstheme="majorBidi"/>
-          <w:color w:val="2E74B5" w:themeColor="accent1" w:themeShade="BF"/>
-          <w:sz w:val="32"/>
-          <w:szCs w:val="32"/>
-        </w:rPr>
-      </w:pPr>
-      <w:r>
-        <w:rPr>
-          <w:rFonts w:asciiTheme="majorHAnsi" w:eastAsiaTheme="majorEastAsia" w:hAnsiTheme="majorHAnsi" w:cstheme="majorBidi"/>
-          <w:color w:val="2E74B5" w:themeColor="accent1" w:themeShade="BF"/>
-          <w:sz w:val="32"/>
-          <w:szCs w:val="32"/>
-        </w:rPr>
-        <w:t>Identación</w:t>
-      </w:r>
-      <w:r>
-        <w:rPr>
-          <w:rFonts w:asciiTheme="majorHAnsi" w:eastAsiaTheme="majorEastAsia" w:hAnsiTheme="majorHAnsi" w:cstheme="majorBidi"/>
-          <w:color w:val="2E74B5" w:themeColor="accent1" w:themeShade="BF"/>
-          <w:sz w:val="32"/>
-          <w:szCs w:val="32"/>
-        </w:rPr>
-        <w:t xml:space="preserve"> de Líneas</w:t>
-      </w:r>
-    </w:p>
-    <w:p>
-      <w:pPr>
-        <w:rPr>
-          <w:rFonts w:asciiTheme="majorHAnsi" w:eastAsiaTheme="majorEastAsia" w:hAnsiTheme="majorHAnsi" w:cstheme="majorBidi"/>
-          <w:color w:val="2E74B5" w:themeColor="accent1" w:themeShade="BF"/>
-          <w:sz w:val="32"/>
-          <w:szCs w:val="32"/>
-        </w:rPr>
-      </w:pPr>
-      <w:r>
-        <w:rPr>
-          <w:rFonts w:asciiTheme="majorHAnsi" w:eastAsiaTheme="majorEastAsia" w:hAnsiTheme="majorHAnsi" w:cstheme="majorBidi"/>
-          <w:color w:val="2E74B5" w:themeColor="accent1" w:themeShade="BF"/>
-          <w:sz w:val="32"/>
-          <w:szCs w:val="32"/>
-        </w:rPr>
-        <w:t>TODO</w:t>
-      </w:r>
-    </w:p>
-    <w:p>
-      <w:pPr>
-        <w:rPr>
-          <w:rFonts w:asciiTheme="majorHAnsi" w:eastAsiaTheme="majorEastAsia" w:hAnsiTheme="majorHAnsi" w:cstheme="majorBidi"/>
-          <w:color w:val="2E74B5" w:themeColor="accent1" w:themeShade="BF"/>
-          <w:sz w:val="32"/>
-          <w:szCs w:val="32"/>
-        </w:rPr>
-      </w:pPr>
-      <w:r>
-        <w:rPr>
-          <w:rFonts w:asciiTheme="majorHAnsi" w:eastAsiaTheme="majorEastAsia" w:hAnsiTheme="majorHAnsi" w:cstheme="majorBidi"/>
-          <w:color w:val="2E74B5" w:themeColor="accent1" w:themeShade="BF"/>
-          <w:sz w:val="32"/>
-          <w:szCs w:val="32"/>
-        </w:rPr>
-        <w:t>Revisión de Comentarios</w:t>
-      </w:r>
-    </w:p>
-    <w:p>
-      <w:r>
-        <w:br w:type="page"/>
-      </w:r>
-    </w:p>
-    <w:p>
-      <w:pPr>
-        <w:pStyle w:val="Ttulo1"/>
-        <w:rPr>
-          <w:u w:val="single"/>
-        </w:rPr>
-      </w:pPr>
-      <w:bookmarkStart w:id="4" w:name="_Toc451115760"/>
-      <w:r>
-        <w:rPr>
-          <w:u w:val="single"/>
-        </w:rPr>
+      <w:pPr>
+        <w:pStyle w:val="Heading1"/>
+      </w:pPr>
+      <w:bookmarkStart w:id="9" w:name="_Toc451186403"/>
+      <w:r>
         <w:lastRenderedPageBreak/>
         <w:t>Manual de Usuario</w:t>
       </w:r>
-      <w:bookmarkEnd w:id="4"/>
+      <w:bookmarkEnd w:id="9"/>
     </w:p>
-    <w:p/>
     <w:p>
       <w:pPr>
         <w:tabs>
@@ -1658,7 +1998,7 @@
     </w:p>
     <w:p>
       <w:pPr>
-        <w:pStyle w:val="Prrafodelista"/>
+        <w:pStyle w:val="ListParagraph"/>
         <w:numPr>
           <w:ilvl w:val="0"/>
           <w:numId w:val="16"/>
@@ -1711,7 +2051,7 @@
     </w:p>
     <w:p>
       <w:pPr>
-        <w:pStyle w:val="Prrafodelista"/>
+        <w:pStyle w:val="ListParagraph"/>
         <w:numPr>
           <w:ilvl w:val="0"/>
           <w:numId w:val="16"/>
@@ -1810,14 +2150,14 @@
     </w:p>
     <w:p>
       <w:pPr>
-        <w:pStyle w:val="Ttulo1"/>
-      </w:pPr>
-      <w:bookmarkStart w:id="5" w:name="_Toc451115761"/>
+        <w:pStyle w:val="Heading1"/>
+      </w:pPr>
+      <w:bookmarkStart w:id="10" w:name="_Toc451186404"/>
       <w:r>
         <w:lastRenderedPageBreak/>
         <w:t>Bibliografía</w:t>
       </w:r>
-      <w:bookmarkEnd w:id="5"/>
+      <w:bookmarkEnd w:id="10"/>
     </w:p>
     <w:p/>
     <w:p>
@@ -1861,7 +2201,7 @@
       <w:hyperlink r:id="rId16" w:history="1">
         <w:r>
           <w:rPr>
-            <w:rStyle w:val="Hipervnculo"/>
+            <w:rStyle w:val="Hyperlink"/>
             <w:lang w:val="es-ES_tradnl"/>
           </w:rPr>
           <w:t>http://www.nasm.us/doc/</w:t>
@@ -1892,24 +2232,12 @@
         <w:rPr>
           <w:lang w:val="es-ES_tradnl"/>
         </w:rPr>
-        <w:t xml:space="preserve">Recuperado el </w:t>
-      </w:r>
-      <w:r>
-        <w:rPr>
-          <w:lang w:val="es-ES_tradnl"/>
-        </w:rPr>
-        <w:t>07</w:t>
-      </w:r>
-      <w:r>
-        <w:rPr>
-          <w:lang w:val="es-ES_tradnl"/>
-        </w:rPr>
-        <w:t xml:space="preserve"> de mayo de 2016, desde </w:t>
+        <w:t xml:space="preserve">Recuperado el 07 de mayo de 2016, desde </w:t>
       </w:r>
       <w:hyperlink r:id="rId17" w:history="1">
         <w:r>
           <w:rPr>
-            <w:rStyle w:val="Hipervnculo"/>
+            <w:rStyle w:val="Hyperlink"/>
             <w:lang w:val="es-ES_tradnl"/>
           </w:rPr>
           <w:t>http://en.wikibooks.org/wiki/X86_Assembly/Control_Flow</w:t>
@@ -1948,19 +2276,7 @@
         <w:rPr>
           <w:lang w:val="es-ES_tradnl"/>
         </w:rPr>
-        <w:t xml:space="preserve">Recuperado el </w:t>
-      </w:r>
-      <w:r>
-        <w:rPr>
-          <w:lang w:val="es-ES_tradnl"/>
-        </w:rPr>
-        <w:t>08</w:t>
-      </w:r>
-      <w:r>
-        <w:rPr>
-          <w:lang w:val="es-ES_tradnl"/>
-        </w:rPr>
-        <w:t xml:space="preserve"> de mayo de 2016, desde</w:t>
+        <w:t>Recuperado el 08 de mayo de 2016, desde</w:t>
       </w:r>
       <w:r>
         <w:rPr>
@@ -1971,7 +2287,7 @@
       <w:hyperlink r:id="rId18" w:history="1">
         <w:r>
           <w:rPr>
-            <w:rStyle w:val="Hipervnculo"/>
+            <w:rStyle w:val="Hyperlink"/>
             <w:lang w:val="es-ES_tradnl"/>
           </w:rPr>
           <w:t>http://0xax.blogspot.com/p/assembly-x8664-programming-for-linux.html</w:t>
@@ -2030,27 +2346,27 @@
 <w:ftr xmlns:wpc="http://schemas.microsoft.com/office/word/2010/wordprocessingCanvas" xmlns:mo="http://schemas.microsoft.com/office/mac/office/2008/main" xmlns:mc="http://schemas.openxmlformats.org/markup-compatibility/2006" xmlns:mv="urn:schemas-microsoft-com:mac:vml" xmlns:o="urn:schemas-microsoft-com:office:office" xmlns:r="http://schemas.openxmlformats.org/officeDocument/2006/relationships" xmlns:m="http://schemas.openxmlformats.org/officeDocument/2006/math" xmlns:v="urn:schemas-microsoft-com:vml" xmlns:wp14="http://schemas.microsoft.com/office/word/2010/wordprocessingDrawing" xmlns:wp="http://schemas.openxmlformats.org/drawingml/2006/wordprocessingDrawing" xmlns:w10="urn:schemas-microsoft-com:office:word" xmlns:w="http://schemas.openxmlformats.org/wordprocessingml/2006/main" xmlns:w14="http://schemas.microsoft.com/office/word/2010/wordml" xmlns:w15="http://schemas.microsoft.com/office/word/2012/wordml" xmlns:wpg="http://schemas.microsoft.com/office/word/2010/wordprocessingGroup" xmlns:wpi="http://schemas.microsoft.com/office/word/2010/wordprocessingInk" xmlns:wne="http://schemas.microsoft.com/office/word/2006/wordml" xmlns:wps="http://schemas.microsoft.com/office/word/2010/wordprocessingShape" mc:Ignorable="w14 w15 wp14">
   <w:p>
     <w:pPr>
-      <w:pStyle w:val="Piedepgina"/>
+      <w:pStyle w:val="Footer"/>
       <w:framePr w:wrap="none" w:vAnchor="text" w:hAnchor="margin" w:y="1"/>
       <w:rPr>
-        <w:rStyle w:val="Nmerodepgina"/>
+        <w:rStyle w:val="PageNumber"/>
       </w:rPr>
     </w:pPr>
     <w:r>
       <w:rPr>
-        <w:rStyle w:val="Nmerodepgina"/>
+        <w:rStyle w:val="PageNumber"/>
       </w:rPr>
       <w:fldChar w:fldCharType="begin"/>
     </w:r>
     <w:r>
       <w:rPr>
-        <w:rStyle w:val="Nmerodepgina"/>
+        <w:rStyle w:val="PageNumber"/>
       </w:rPr>
       <w:instrText xml:space="preserve">PAGE  </w:instrText>
     </w:r>
     <w:r>
       <w:rPr>
-        <w:rStyle w:val="Nmerodepgina"/>
+        <w:rStyle w:val="PageNumber"/>
       </w:rPr>
       <w:fldChar w:fldCharType="end"/>
     </w:r>
@@ -2069,7 +2385,7 @@
     <w:sdtContent>
       <w:p>
         <w:pPr>
-          <w:pStyle w:val="Encabezado"/>
+          <w:pStyle w:val="Header"/>
           <w:pBdr>
             <w:between w:val="single" w:sz="4" w:space="1" w:color="5B9BD5" w:themeColor="accent1"/>
           </w:pBdr>
@@ -2109,7 +2425,7 @@
     <w:sdtContent>
       <w:p>
         <w:pPr>
-          <w:pStyle w:val="Encabezado"/>
+          <w:pStyle w:val="Header"/>
           <w:pBdr>
             <w:between w:val="single" w:sz="4" w:space="1" w:color="5B9BD5" w:themeColor="accent1"/>
           </w:pBdr>
@@ -2131,7 +2447,7 @@
   </w:sdt>
   <w:p>
     <w:pPr>
-      <w:pStyle w:val="Piedepgina"/>
+      <w:pStyle w:val="Footer"/>
     </w:pPr>
   </w:p>
 </w:ftr>
@@ -2141,40 +2457,40 @@
 <w:ftr xmlns:wpc="http://schemas.microsoft.com/office/word/2010/wordprocessingCanvas" xmlns:mo="http://schemas.microsoft.com/office/mac/office/2008/main" xmlns:mc="http://schemas.openxmlformats.org/markup-compatibility/2006" xmlns:mv="urn:schemas-microsoft-com:mac:vml" xmlns:o="urn:schemas-microsoft-com:office:office" xmlns:r="http://schemas.openxmlformats.org/officeDocument/2006/relationships" xmlns:m="http://schemas.openxmlformats.org/officeDocument/2006/math" xmlns:v="urn:schemas-microsoft-com:vml" xmlns:wp14="http://schemas.microsoft.com/office/word/2010/wordprocessingDrawing" xmlns:wp="http://schemas.openxmlformats.org/drawingml/2006/wordprocessingDrawing" xmlns:w10="urn:schemas-microsoft-com:office:word" xmlns:w="http://schemas.openxmlformats.org/wordprocessingml/2006/main" xmlns:w14="http://schemas.microsoft.com/office/word/2010/wordml" xmlns:w15="http://schemas.microsoft.com/office/word/2012/wordml" xmlns:wpg="http://schemas.microsoft.com/office/word/2010/wordprocessingGroup" xmlns:wpi="http://schemas.microsoft.com/office/word/2010/wordprocessingInk" xmlns:wne="http://schemas.microsoft.com/office/word/2006/wordml" xmlns:wps="http://schemas.microsoft.com/office/word/2010/wordprocessingShape" mc:Ignorable="w14 w15 wp14">
   <w:p>
     <w:pPr>
-      <w:pStyle w:val="Piedepgina"/>
+      <w:pStyle w:val="Footer"/>
       <w:framePr w:wrap="none" w:vAnchor="text" w:hAnchor="margin" w:y="1"/>
       <w:rPr>
-        <w:rStyle w:val="Nmerodepgina"/>
+        <w:rStyle w:val="PageNumber"/>
       </w:rPr>
     </w:pPr>
     <w:r>
       <w:rPr>
-        <w:rStyle w:val="Nmerodepgina"/>
+        <w:rStyle w:val="PageNumber"/>
       </w:rPr>
       <w:fldChar w:fldCharType="begin"/>
     </w:r>
     <w:r>
       <w:rPr>
-        <w:rStyle w:val="Nmerodepgina"/>
+        <w:rStyle w:val="PageNumber"/>
       </w:rPr>
       <w:instrText xml:space="preserve">PAGE  </w:instrText>
     </w:r>
     <w:r>
       <w:rPr>
-        <w:rStyle w:val="Nmerodepgina"/>
+        <w:rStyle w:val="PageNumber"/>
       </w:rPr>
       <w:fldChar w:fldCharType="separate"/>
     </w:r>
     <w:r>
       <w:rPr>
-        <w:rStyle w:val="Nmerodepgina"/>
+        <w:rStyle w:val="PageNumber"/>
         <w:noProof/>
       </w:rPr>
-      <w:t>3</w:t>
+      <w:t>4</w:t>
     </w:r>
     <w:r>
       <w:rPr>
-        <w:rStyle w:val="Nmerodepgina"/>
+        <w:rStyle w:val="PageNumber"/>
       </w:rPr>
       <w:fldChar w:fldCharType="end"/>
     </w:r>
@@ -2197,7 +2513,7 @@
     <w:sdtContent>
       <w:p>
         <w:pPr>
-          <w:pStyle w:val="Encabezado"/>
+          <w:pStyle w:val="Header"/>
           <w:pBdr>
             <w:between w:val="single" w:sz="4" w:space="1" w:color="5B9BD5" w:themeColor="accent1"/>
           </w:pBdr>
@@ -2248,7 +2564,7 @@
     <w:sdtContent>
       <w:p>
         <w:pPr>
-          <w:pStyle w:val="Encabezado"/>
+          <w:pStyle w:val="Header"/>
           <w:pBdr>
             <w:between w:val="single" w:sz="4" w:space="1" w:color="5B9BD5" w:themeColor="accent1"/>
           </w:pBdr>
@@ -2277,7 +2593,7 @@
   </w:sdt>
   <w:p>
     <w:pPr>
-      <w:pStyle w:val="Piedepgina"/>
+      <w:pStyle w:val="Footer"/>
       <w:ind w:firstLine="360"/>
       <w:rPr>
         <w:rFonts w:asciiTheme="majorHAnsi" w:eastAsiaTheme="majorEastAsia" w:hAnsiTheme="majorHAnsi" w:cstheme="majorBidi"/>
@@ -2345,7 +2661,7 @@
         </w:tcPr>
         <w:p>
           <w:pPr>
-            <w:pStyle w:val="Encabezado"/>
+            <w:pStyle w:val="Header"/>
             <w:spacing w:line="276" w:lineRule="auto"/>
             <w:rPr>
               <w:rFonts w:ascii="Cambria" w:eastAsiaTheme="majorEastAsia" w:hAnsi="Cambria" w:cstheme="majorBidi"/>
@@ -2366,7 +2682,7 @@
         </w:tcPr>
         <w:p>
           <w:pPr>
-            <w:pStyle w:val="Sinespaciado"/>
+            <w:pStyle w:val="NoSpacing"/>
             <w:rPr>
               <w:rFonts w:ascii="Cambria" w:hAnsi="Cambria"/>
               <w:color w:val="5B9BD5" w:themeColor="accent1"/>
@@ -2408,7 +2724,7 @@
         </w:tcPr>
         <w:p>
           <w:pPr>
-            <w:pStyle w:val="Encabezado"/>
+            <w:pStyle w:val="Header"/>
             <w:spacing w:line="276" w:lineRule="auto"/>
             <w:rPr>
               <w:rFonts w:ascii="Cambria" w:eastAsiaTheme="majorEastAsia" w:hAnsi="Cambria" w:cstheme="majorBidi"/>
@@ -2436,7 +2752,7 @@
         </w:tcPr>
         <w:p>
           <w:pPr>
-            <w:pStyle w:val="Encabezado"/>
+            <w:pStyle w:val="Header"/>
             <w:spacing w:line="276" w:lineRule="auto"/>
             <w:rPr>
               <w:rFonts w:ascii="Cambria" w:eastAsiaTheme="majorEastAsia" w:hAnsi="Cambria" w:cstheme="majorBidi"/>
@@ -2476,7 +2792,7 @@
         </w:tcPr>
         <w:p>
           <w:pPr>
-            <w:pStyle w:val="Encabezado"/>
+            <w:pStyle w:val="Header"/>
             <w:spacing w:line="276" w:lineRule="auto"/>
             <w:rPr>
               <w:rFonts w:ascii="Cambria" w:eastAsiaTheme="majorEastAsia" w:hAnsi="Cambria" w:cstheme="majorBidi"/>
@@ -2491,7 +2807,7 @@
   </w:tbl>
   <w:p>
     <w:pPr>
-      <w:pStyle w:val="Encabezado"/>
+      <w:pStyle w:val="Header"/>
     </w:pPr>
   </w:p>
 </w:hdr>
@@ -2526,7 +2842,7 @@
         </w:tcPr>
         <w:p>
           <w:pPr>
-            <w:pStyle w:val="Encabezado"/>
+            <w:pStyle w:val="Header"/>
             <w:spacing w:line="276" w:lineRule="auto"/>
             <w:rPr>
               <w:rFonts w:ascii="Cambria" w:eastAsiaTheme="majorEastAsia" w:hAnsi="Cambria" w:cstheme="majorBidi"/>
@@ -2547,7 +2863,7 @@
         </w:tcPr>
         <w:p>
           <w:pPr>
-            <w:pStyle w:val="Sinespaciado"/>
+            <w:pStyle w:val="NoSpacing"/>
             <w:rPr>
               <w:rFonts w:asciiTheme="majorHAnsi" w:eastAsiaTheme="majorEastAsia" w:hAnsiTheme="majorHAnsi" w:cstheme="majorBidi"/>
               <w:color w:val="5B9BD5" w:themeColor="accent1"/>
@@ -2578,7 +2894,7 @@
         </w:tcPr>
         <w:p>
           <w:pPr>
-            <w:pStyle w:val="Encabezado"/>
+            <w:pStyle w:val="Header"/>
             <w:spacing w:line="276" w:lineRule="auto"/>
             <w:rPr>
               <w:rFonts w:ascii="Cambria" w:eastAsiaTheme="majorEastAsia" w:hAnsi="Cambria" w:cstheme="majorBidi"/>
@@ -2606,7 +2922,7 @@
         </w:tcPr>
         <w:p>
           <w:pPr>
-            <w:pStyle w:val="Encabezado"/>
+            <w:pStyle w:val="Header"/>
             <w:spacing w:line="276" w:lineRule="auto"/>
             <w:rPr>
               <w:rFonts w:ascii="Cambria" w:eastAsiaTheme="majorEastAsia" w:hAnsi="Cambria" w:cstheme="majorBidi"/>
@@ -2646,7 +2962,7 @@
         </w:tcPr>
         <w:p>
           <w:pPr>
-            <w:pStyle w:val="Encabezado"/>
+            <w:pStyle w:val="Header"/>
             <w:spacing w:line="276" w:lineRule="auto"/>
             <w:rPr>
               <w:rFonts w:ascii="Cambria" w:eastAsiaTheme="majorEastAsia" w:hAnsi="Cambria" w:cstheme="majorBidi"/>
@@ -2661,7 +2977,7 @@
   </w:tbl>
   <w:p>
     <w:pPr>
-      <w:pStyle w:val="Encabezado"/>
+      <w:pStyle w:val="Header"/>
       <w:rPr>
         <w:lang w:val="en-US"/>
       </w:rPr>
@@ -4970,11 +5286,11 @@
     <w:name w:val="Normal"/>
     <w:qFormat/>
   </w:style>
-  <w:style w:type="paragraph" w:styleId="Ttulo1">
+  <w:style w:type="paragraph" w:styleId="Heading1">
     <w:name w:val="heading 1"/>
     <w:basedOn w:val="Normal"/>
     <w:next w:val="Normal"/>
-    <w:link w:val="Ttulo1Car"/>
+    <w:link w:val="Heading1Char"/>
     <w:uiPriority w:val="9"/>
     <w:qFormat/>
     <w:rsid w:val="00E84C19"/>
@@ -4991,12 +5307,13 @@
       <w:szCs w:val="32"/>
     </w:rPr>
   </w:style>
-  <w:style w:type="character" w:default="1" w:styleId="Fuentedeprrafopredeter">
+  <w:style w:type="character" w:default="1" w:styleId="DefaultParagraphFont">
     <w:name w:val="Default Paragraph Font"/>
     <w:uiPriority w:val="1"/>
+    <w:semiHidden/>
     <w:unhideWhenUsed/>
   </w:style>
-  <w:style w:type="table" w:default="1" w:styleId="Tablanormal">
+  <w:style w:type="table" w:default="1" w:styleId="TableNormal">
     <w:name w:val="Normal Table"/>
     <w:uiPriority w:val="99"/>
     <w:semiHidden/>
@@ -5011,16 +5328,16 @@
       </w:tblCellMar>
     </w:tblPr>
   </w:style>
-  <w:style w:type="numbering" w:default="1" w:styleId="Sinlista">
+  <w:style w:type="numbering" w:default="1" w:styleId="NoList">
     <w:name w:val="No List"/>
     <w:uiPriority w:val="99"/>
     <w:semiHidden/>
     <w:unhideWhenUsed/>
   </w:style>
-  <w:style w:type="paragraph" w:styleId="Encabezado">
+  <w:style w:type="paragraph" w:styleId="Header">
     <w:name w:val="header"/>
     <w:basedOn w:val="Normal"/>
-    <w:link w:val="EncabezadoCar"/>
+    <w:link w:val="HeaderChar"/>
     <w:uiPriority w:val="99"/>
     <w:unhideWhenUsed/>
     <w:rsid w:val="00766571"/>
@@ -5032,17 +5349,17 @@
       <w:spacing w:after="0" w:line="240" w:lineRule="auto"/>
     </w:pPr>
   </w:style>
-  <w:style w:type="character" w:customStyle="1" w:styleId="EncabezadoCar">
-    <w:name w:val="Encabezado Car"/>
-    <w:basedOn w:val="Fuentedeprrafopredeter"/>
-    <w:link w:val="Encabezado"/>
+  <w:style w:type="character" w:customStyle="1" w:styleId="HeaderChar">
+    <w:name w:val="Header Char"/>
+    <w:basedOn w:val="DefaultParagraphFont"/>
+    <w:link w:val="Header"/>
     <w:uiPriority w:val="99"/>
     <w:rsid w:val="00766571"/>
   </w:style>
-  <w:style w:type="paragraph" w:styleId="Piedepgina">
+  <w:style w:type="paragraph" w:styleId="Footer">
     <w:name w:val="footer"/>
     <w:basedOn w:val="Normal"/>
-    <w:link w:val="PiedepginaCar"/>
+    <w:link w:val="FooterChar"/>
     <w:uiPriority w:val="99"/>
     <w:unhideWhenUsed/>
     <w:rsid w:val="00766571"/>
@@ -5054,14 +5371,14 @@
       <w:spacing w:after="0" w:line="240" w:lineRule="auto"/>
     </w:pPr>
   </w:style>
-  <w:style w:type="character" w:customStyle="1" w:styleId="PiedepginaCar">
-    <w:name w:val="Pie de página Car"/>
-    <w:basedOn w:val="Fuentedeprrafopredeter"/>
-    <w:link w:val="Piedepgina"/>
+  <w:style w:type="character" w:customStyle="1" w:styleId="FooterChar">
+    <w:name w:val="Footer Char"/>
+    <w:basedOn w:val="DefaultParagraphFont"/>
+    <w:link w:val="Footer"/>
     <w:uiPriority w:val="99"/>
     <w:rsid w:val="00766571"/>
   </w:style>
-  <w:style w:type="paragraph" w:styleId="Prrafodelista">
+  <w:style w:type="paragraph" w:styleId="ListParagraph">
     <w:name w:val="List Paragraph"/>
     <w:basedOn w:val="Normal"/>
     <w:uiPriority w:val="34"/>
@@ -5072,17 +5389,17 @@
       <w:contextualSpacing/>
     </w:pPr>
   </w:style>
-  <w:style w:type="character" w:styleId="Nmerodepgina">
+  <w:style w:type="character" w:styleId="PageNumber">
     <w:name w:val="page number"/>
-    <w:basedOn w:val="Fuentedeprrafopredeter"/>
+    <w:basedOn w:val="DefaultParagraphFont"/>
     <w:uiPriority w:val="99"/>
     <w:semiHidden/>
     <w:unhideWhenUsed/>
     <w:rsid w:val="00F91CF9"/>
   </w:style>
-  <w:style w:type="paragraph" w:styleId="Sinespaciado">
+  <w:style w:type="paragraph" w:styleId="NoSpacing">
     <w:name w:val="No Spacing"/>
-    <w:link w:val="SinespaciadoCar"/>
+    <w:link w:val="NoSpacingChar"/>
     <w:qFormat/>
     <w:rsid w:val="00B15D39"/>
     <w:pPr>
@@ -5093,20 +5410,20 @@
       <w:lang w:val="en-US"/>
     </w:rPr>
   </w:style>
-  <w:style w:type="character" w:customStyle="1" w:styleId="SinespaciadoCar">
-    <w:name w:val="Sin espaciado Car"/>
-    <w:basedOn w:val="Fuentedeprrafopredeter"/>
-    <w:link w:val="Sinespaciado"/>
+  <w:style w:type="character" w:customStyle="1" w:styleId="NoSpacingChar">
+    <w:name w:val="No Spacing Char"/>
+    <w:basedOn w:val="DefaultParagraphFont"/>
+    <w:link w:val="NoSpacing"/>
     <w:rsid w:val="00B15D39"/>
     <w:rPr>
       <w:rFonts w:ascii="PMingLiU" w:eastAsiaTheme="minorEastAsia" w:hAnsi="PMingLiU"/>
       <w:lang w:val="en-US"/>
     </w:rPr>
   </w:style>
-  <w:style w:type="character" w:customStyle="1" w:styleId="Ttulo1Car">
-    <w:name w:val="Título 1 Car"/>
-    <w:basedOn w:val="Fuentedeprrafopredeter"/>
-    <w:link w:val="Ttulo1"/>
+  <w:style w:type="character" w:customStyle="1" w:styleId="Heading1Char">
+    <w:name w:val="Heading 1 Char"/>
+    <w:basedOn w:val="DefaultParagraphFont"/>
+    <w:link w:val="Heading1"/>
     <w:uiPriority w:val="9"/>
     <w:rsid w:val="00E84C19"/>
     <w:rPr>
@@ -5116,9 +5433,9 @@
       <w:szCs w:val="32"/>
     </w:rPr>
   </w:style>
-  <w:style w:type="paragraph" w:styleId="TtulodeTDC">
+  <w:style w:type="paragraph" w:styleId="TOCHeading">
     <w:name w:val="TOC Heading"/>
-    <w:basedOn w:val="Ttulo1"/>
+    <w:basedOn w:val="Heading1"/>
     <w:next w:val="Normal"/>
     <w:uiPriority w:val="39"/>
     <w:unhideWhenUsed/>
@@ -5136,7 +5453,7 @@
       <w:lang w:val="en-US"/>
     </w:rPr>
   </w:style>
-  <w:style w:type="paragraph" w:styleId="TDC1">
+  <w:style w:type="paragraph" w:styleId="TOC1">
     <w:name w:val="toc 1"/>
     <w:basedOn w:val="Normal"/>
     <w:next w:val="Normal"/>
@@ -5154,7 +5471,7 @@
       <w:szCs w:val="24"/>
     </w:rPr>
   </w:style>
-  <w:style w:type="paragraph" w:styleId="TDC2">
+  <w:style w:type="paragraph" w:styleId="TOC2">
     <w:name w:val="toc 2"/>
     <w:basedOn w:val="Normal"/>
     <w:next w:val="Normal"/>
@@ -5172,7 +5489,7 @@
       <w:bCs/>
     </w:rPr>
   </w:style>
-  <w:style w:type="paragraph" w:styleId="TDC3">
+  <w:style w:type="paragraph" w:styleId="TOC3">
     <w:name w:val="toc 3"/>
     <w:basedOn w:val="Normal"/>
     <w:next w:val="Normal"/>
@@ -5186,7 +5503,7 @@
       <w:ind w:left="440"/>
     </w:pPr>
   </w:style>
-  <w:style w:type="paragraph" w:styleId="TDC4">
+  <w:style w:type="paragraph" w:styleId="TOC4">
     <w:name w:val="toc 4"/>
     <w:basedOn w:val="Normal"/>
     <w:next w:val="Normal"/>
@@ -5204,7 +5521,7 @@
       <w:szCs w:val="20"/>
     </w:rPr>
   </w:style>
-  <w:style w:type="paragraph" w:styleId="TDC5">
+  <w:style w:type="paragraph" w:styleId="TOC5">
     <w:name w:val="toc 5"/>
     <w:basedOn w:val="Normal"/>
     <w:next w:val="Normal"/>
@@ -5222,7 +5539,7 @@
       <w:szCs w:val="20"/>
     </w:rPr>
   </w:style>
-  <w:style w:type="paragraph" w:styleId="TDC6">
+  <w:style w:type="paragraph" w:styleId="TOC6">
     <w:name w:val="toc 6"/>
     <w:basedOn w:val="Normal"/>
     <w:next w:val="Normal"/>
@@ -5240,7 +5557,7 @@
       <w:szCs w:val="20"/>
     </w:rPr>
   </w:style>
-  <w:style w:type="paragraph" w:styleId="TDC7">
+  <w:style w:type="paragraph" w:styleId="TOC7">
     <w:name w:val="toc 7"/>
     <w:basedOn w:val="Normal"/>
     <w:next w:val="Normal"/>
@@ -5258,7 +5575,7 @@
       <w:szCs w:val="20"/>
     </w:rPr>
   </w:style>
-  <w:style w:type="paragraph" w:styleId="TDC8">
+  <w:style w:type="paragraph" w:styleId="TOC8">
     <w:name w:val="toc 8"/>
     <w:basedOn w:val="Normal"/>
     <w:next w:val="Normal"/>
@@ -5276,7 +5593,7 @@
       <w:szCs w:val="20"/>
     </w:rPr>
   </w:style>
-  <w:style w:type="paragraph" w:styleId="TDC9">
+  <w:style w:type="paragraph" w:styleId="TOC9">
     <w:name w:val="toc 9"/>
     <w:basedOn w:val="Normal"/>
     <w:next w:val="Normal"/>
@@ -5294,9 +5611,9 @@
       <w:szCs w:val="20"/>
     </w:rPr>
   </w:style>
-  <w:style w:type="character" w:styleId="Hipervnculo">
+  <w:style w:type="character" w:styleId="Hyperlink">
     <w:name w:val="Hyperlink"/>
-    <w:basedOn w:val="Fuentedeprrafopredeter"/>
+    <w:basedOn w:val="DefaultParagraphFont"/>
     <w:uiPriority w:val="99"/>
     <w:unhideWhenUsed/>
     <w:rsid w:val="00E84C19"/>
@@ -6420,30 +6737,30 @@
     </dgm:pt>
   </dgm:ptLst>
   <dgm:cxnLst>
-    <dgm:cxn modelId="{52C79FE2-4552-E448-9D56-E66C1E50155E}" type="presOf" srcId="{CBC928F6-DA13-9746-823E-B9C072B9FDDD}" destId="{571E392D-3139-6244-B61F-01B0DA258A17}" srcOrd="0" destOrd="0" presId="urn:microsoft.com/office/officeart/2005/8/layout/hList1"/>
     <dgm:cxn modelId="{4C1E411A-EEA0-EE4C-A821-0066C690A152}" srcId="{A4E117FB-B691-B646-9DCE-0EE5AAE5D2A1}" destId="{A4E86542-75DC-3048-B2CF-C4B03313973B}" srcOrd="1" destOrd="0" parTransId="{D82A56FD-E397-F24B-9BC9-A9CC5E305DA8}" sibTransId="{6CF3FA75-8C50-C54A-9321-34F8BA87C0C4}"/>
-    <dgm:cxn modelId="{7DAE1713-B51D-DB4F-9785-EFD3D9AA3AE6}" type="presOf" srcId="{BD2ACF7B-6770-F74D-B630-41F891422476}" destId="{F0691CF0-451D-AD48-BAE9-0920BFBE0995}" srcOrd="0" destOrd="0" presId="urn:microsoft.com/office/officeart/2005/8/layout/hList1"/>
     <dgm:cxn modelId="{FB4C4FF4-DBE6-5F45-9B32-4DAFAA1333DA}" srcId="{0FCA3FD6-8547-844E-8139-765D750FE3B1}" destId="{D22CAF27-BD33-4348-BA46-19A0CE1E816B}" srcOrd="0" destOrd="0" parTransId="{2962248D-4426-F740-BA31-3238F093DC14}" sibTransId="{92B5A389-BB0D-7449-A50D-92714751C6D0}"/>
-    <dgm:cxn modelId="{F4B0C8A1-AACA-CD47-B794-D5695305C9EB}" type="presOf" srcId="{D22CAF27-BD33-4348-BA46-19A0CE1E816B}" destId="{CAA57C0C-6F89-2046-BCC3-8E2B29482194}" srcOrd="0" destOrd="0" presId="urn:microsoft.com/office/officeart/2005/8/layout/hList1"/>
-    <dgm:cxn modelId="{CE883BA7-2B22-FB4A-9F2B-B525324BE86B}" type="presOf" srcId="{A4E86542-75DC-3048-B2CF-C4B03313973B}" destId="{63255448-D337-7D45-8568-EEF53F8F4695}" srcOrd="0" destOrd="0" presId="urn:microsoft.com/office/officeart/2005/8/layout/hList1"/>
+    <dgm:cxn modelId="{B05DCC01-A177-E144-BD40-88DCD41F8429}" type="presOf" srcId="{A4E86542-75DC-3048-B2CF-C4B03313973B}" destId="{63255448-D337-7D45-8568-EEF53F8F4695}" srcOrd="0" destOrd="0" presId="urn:microsoft.com/office/officeart/2005/8/layout/hList1"/>
     <dgm:cxn modelId="{97580FAF-94AD-D741-A1BC-435EB828319D}" srcId="{BD2ACF7B-6770-F74D-B630-41F891422476}" destId="{05B9E07C-E3FA-7C4D-97F9-BC8D3BA9DA46}" srcOrd="0" destOrd="0" parTransId="{21CE88AC-5F4B-7A45-ACA7-F385474DE7EC}" sibTransId="{5F705461-9102-8649-8770-BE38AB32C733}"/>
-    <dgm:cxn modelId="{AD1E1FBA-69BC-C846-B0AA-ED3373679705}" type="presOf" srcId="{05B9E07C-E3FA-7C4D-97F9-BC8D3BA9DA46}" destId="{D7B7BEF8-64A3-5C45-8616-9DF06A3A380C}" srcOrd="0" destOrd="0" presId="urn:microsoft.com/office/officeart/2005/8/layout/hList1"/>
-    <dgm:cxn modelId="{CB8CF92A-B453-904B-9F79-5865B66731ED}" type="presOf" srcId="{A4E117FB-B691-B646-9DCE-0EE5AAE5D2A1}" destId="{87E9EA32-7BE5-B34F-B412-9C401631B52B}" srcOrd="0" destOrd="0" presId="urn:microsoft.com/office/officeart/2005/8/layout/hList1"/>
+    <dgm:cxn modelId="{FFAF2714-622F-254D-84E8-667E83B8E74B}" type="presOf" srcId="{BD2ACF7B-6770-F74D-B630-41F891422476}" destId="{F0691CF0-451D-AD48-BAE9-0920BFBE0995}" srcOrd="0" destOrd="0" presId="urn:microsoft.com/office/officeart/2005/8/layout/hList1"/>
     <dgm:cxn modelId="{56CED137-DFA8-7143-9A98-88A0F303B28B}" srcId="{A4E117FB-B691-B646-9DCE-0EE5AAE5D2A1}" destId="{BD2ACF7B-6770-F74D-B630-41F891422476}" srcOrd="0" destOrd="0" parTransId="{DAB6D294-722E-9142-9B6D-C709236C1B73}" sibTransId="{E0A66EF2-7578-2347-8B94-7D3A3768CF8D}"/>
-    <dgm:cxn modelId="{9B7D6979-5486-EE48-BFDA-3346AE253584}" type="presOf" srcId="{0FCA3FD6-8547-844E-8139-765D750FE3B1}" destId="{37022067-A362-694A-8DE2-77124D075EB9}" srcOrd="0" destOrd="0" presId="urn:microsoft.com/office/officeart/2005/8/layout/hList1"/>
+    <dgm:cxn modelId="{60B292FB-28DD-524C-924D-BE8146A57434}" type="presOf" srcId="{05B9E07C-E3FA-7C4D-97F9-BC8D3BA9DA46}" destId="{D7B7BEF8-64A3-5C45-8616-9DF06A3A380C}" srcOrd="0" destOrd="0" presId="urn:microsoft.com/office/officeart/2005/8/layout/hList1"/>
+    <dgm:cxn modelId="{D5B5021C-42B0-9348-8B1F-BE1D02172A92}" type="presOf" srcId="{CBC928F6-DA13-9746-823E-B9C072B9FDDD}" destId="{571E392D-3139-6244-B61F-01B0DA258A17}" srcOrd="0" destOrd="0" presId="urn:microsoft.com/office/officeart/2005/8/layout/hList1"/>
     <dgm:cxn modelId="{8FC629A8-89A0-A447-A997-099CC903EB76}" srcId="{A4E117FB-B691-B646-9DCE-0EE5AAE5D2A1}" destId="{0FCA3FD6-8547-844E-8139-765D750FE3B1}" srcOrd="2" destOrd="0" parTransId="{1C8A83B9-779B-EF49-A8EF-E1BE0DE61927}" sibTransId="{B5A77D02-8473-F149-B988-A5BC4B41CDA3}"/>
     <dgm:cxn modelId="{63E51EBA-DEB9-4C41-BA53-B828BF2A07D6}" srcId="{A4E86542-75DC-3048-B2CF-C4B03313973B}" destId="{CBC928F6-DA13-9746-823E-B9C072B9FDDD}" srcOrd="0" destOrd="0" parTransId="{7C55712F-E3D3-394A-8644-ED00C081490D}" sibTransId="{452EA52D-180B-B846-8C11-90943F1FF190}"/>
-    <dgm:cxn modelId="{AFFB3610-2B30-BF4D-80A2-0D33F871B9FA}" type="presParOf" srcId="{87E9EA32-7BE5-B34F-B412-9C401631B52B}" destId="{156717C6-5218-5C44-99FB-CE5D96143A37}" srcOrd="0" destOrd="0" presId="urn:microsoft.com/office/officeart/2005/8/layout/hList1"/>
-    <dgm:cxn modelId="{5C5C3A30-A9EF-D64F-B3A0-A39E14379D85}" type="presParOf" srcId="{156717C6-5218-5C44-99FB-CE5D96143A37}" destId="{F0691CF0-451D-AD48-BAE9-0920BFBE0995}" srcOrd="0" destOrd="0" presId="urn:microsoft.com/office/officeart/2005/8/layout/hList1"/>
-    <dgm:cxn modelId="{744ED9A0-7F9F-1C47-828C-66DFBB0F2770}" type="presParOf" srcId="{156717C6-5218-5C44-99FB-CE5D96143A37}" destId="{D7B7BEF8-64A3-5C45-8616-9DF06A3A380C}" srcOrd="1" destOrd="0" presId="urn:microsoft.com/office/officeart/2005/8/layout/hList1"/>
-    <dgm:cxn modelId="{84F896D4-AF8A-7641-BAE1-F936FB539A05}" type="presParOf" srcId="{87E9EA32-7BE5-B34F-B412-9C401631B52B}" destId="{7AC300E4-5748-1E45-BF6B-DC5597E346E5}" srcOrd="1" destOrd="0" presId="urn:microsoft.com/office/officeart/2005/8/layout/hList1"/>
-    <dgm:cxn modelId="{EF75C65F-713B-F04B-B6DD-FB132FE78A7A}" type="presParOf" srcId="{87E9EA32-7BE5-B34F-B412-9C401631B52B}" destId="{E0FD137B-E17B-894E-9DB8-44014194B047}" srcOrd="2" destOrd="0" presId="urn:microsoft.com/office/officeart/2005/8/layout/hList1"/>
-    <dgm:cxn modelId="{16A3EA02-248B-3846-ACF1-6B904EA3E144}" type="presParOf" srcId="{E0FD137B-E17B-894E-9DB8-44014194B047}" destId="{63255448-D337-7D45-8568-EEF53F8F4695}" srcOrd="0" destOrd="0" presId="urn:microsoft.com/office/officeart/2005/8/layout/hList1"/>
-    <dgm:cxn modelId="{B436ADD4-AF5B-B243-82BF-3CFA2EA919D4}" type="presParOf" srcId="{E0FD137B-E17B-894E-9DB8-44014194B047}" destId="{571E392D-3139-6244-B61F-01B0DA258A17}" srcOrd="1" destOrd="0" presId="urn:microsoft.com/office/officeart/2005/8/layout/hList1"/>
-    <dgm:cxn modelId="{432B699B-9232-6B4C-94B0-115BF80C9B2C}" type="presParOf" srcId="{87E9EA32-7BE5-B34F-B412-9C401631B52B}" destId="{8DEA9D4C-3E58-EE4C-8EC5-DE7C72D643DC}" srcOrd="3" destOrd="0" presId="urn:microsoft.com/office/officeart/2005/8/layout/hList1"/>
-    <dgm:cxn modelId="{F903C50D-ACF1-994C-9780-A672CB5ED276}" type="presParOf" srcId="{87E9EA32-7BE5-B34F-B412-9C401631B52B}" destId="{C8D38D99-C753-824D-ABC5-43C0A355E14A}" srcOrd="4" destOrd="0" presId="urn:microsoft.com/office/officeart/2005/8/layout/hList1"/>
-    <dgm:cxn modelId="{B0A1FAD3-DBCD-6648-87CE-5C9FB6959381}" type="presParOf" srcId="{C8D38D99-C753-824D-ABC5-43C0A355E14A}" destId="{37022067-A362-694A-8DE2-77124D075EB9}" srcOrd="0" destOrd="0" presId="urn:microsoft.com/office/officeart/2005/8/layout/hList1"/>
-    <dgm:cxn modelId="{2C59EF31-FA9B-7246-8E5D-C744C0D2552B}" type="presParOf" srcId="{C8D38D99-C753-824D-ABC5-43C0A355E14A}" destId="{CAA57C0C-6F89-2046-BCC3-8E2B29482194}" srcOrd="1" destOrd="0" presId="urn:microsoft.com/office/officeart/2005/8/layout/hList1"/>
+    <dgm:cxn modelId="{A7668C7E-3662-224C-84EF-1F7744C76AA5}" type="presOf" srcId="{A4E117FB-B691-B646-9DCE-0EE5AAE5D2A1}" destId="{87E9EA32-7BE5-B34F-B412-9C401631B52B}" srcOrd="0" destOrd="0" presId="urn:microsoft.com/office/officeart/2005/8/layout/hList1"/>
+    <dgm:cxn modelId="{B08B23BA-FBC3-8345-99E9-5B6319B66669}" type="presOf" srcId="{0FCA3FD6-8547-844E-8139-765D750FE3B1}" destId="{37022067-A362-694A-8DE2-77124D075EB9}" srcOrd="0" destOrd="0" presId="urn:microsoft.com/office/officeart/2005/8/layout/hList1"/>
+    <dgm:cxn modelId="{F59119B3-88E1-124D-8039-3990AB99302C}" type="presOf" srcId="{D22CAF27-BD33-4348-BA46-19A0CE1E816B}" destId="{CAA57C0C-6F89-2046-BCC3-8E2B29482194}" srcOrd="0" destOrd="0" presId="urn:microsoft.com/office/officeart/2005/8/layout/hList1"/>
+    <dgm:cxn modelId="{521C741D-208A-2545-9D72-0DBDE00D3695}" type="presParOf" srcId="{87E9EA32-7BE5-B34F-B412-9C401631B52B}" destId="{156717C6-5218-5C44-99FB-CE5D96143A37}" srcOrd="0" destOrd="0" presId="urn:microsoft.com/office/officeart/2005/8/layout/hList1"/>
+    <dgm:cxn modelId="{9344CC08-226A-DE4D-98D0-1C0C26EE6FCB}" type="presParOf" srcId="{156717C6-5218-5C44-99FB-CE5D96143A37}" destId="{F0691CF0-451D-AD48-BAE9-0920BFBE0995}" srcOrd="0" destOrd="0" presId="urn:microsoft.com/office/officeart/2005/8/layout/hList1"/>
+    <dgm:cxn modelId="{3A30B676-54D4-F147-89B3-4B7FE36DFB89}" type="presParOf" srcId="{156717C6-5218-5C44-99FB-CE5D96143A37}" destId="{D7B7BEF8-64A3-5C45-8616-9DF06A3A380C}" srcOrd="1" destOrd="0" presId="urn:microsoft.com/office/officeart/2005/8/layout/hList1"/>
+    <dgm:cxn modelId="{C81E774C-3397-CA47-B0F8-00052130D1B6}" type="presParOf" srcId="{87E9EA32-7BE5-B34F-B412-9C401631B52B}" destId="{7AC300E4-5748-1E45-BF6B-DC5597E346E5}" srcOrd="1" destOrd="0" presId="urn:microsoft.com/office/officeart/2005/8/layout/hList1"/>
+    <dgm:cxn modelId="{3C16E5B8-A48A-4845-BF3C-E5B3CD2D7902}" type="presParOf" srcId="{87E9EA32-7BE5-B34F-B412-9C401631B52B}" destId="{E0FD137B-E17B-894E-9DB8-44014194B047}" srcOrd="2" destOrd="0" presId="urn:microsoft.com/office/officeart/2005/8/layout/hList1"/>
+    <dgm:cxn modelId="{0F6E7874-E598-A34C-B47E-0734D64232F4}" type="presParOf" srcId="{E0FD137B-E17B-894E-9DB8-44014194B047}" destId="{63255448-D337-7D45-8568-EEF53F8F4695}" srcOrd="0" destOrd="0" presId="urn:microsoft.com/office/officeart/2005/8/layout/hList1"/>
+    <dgm:cxn modelId="{C5145EB6-5479-8143-80BB-8207036BEC87}" type="presParOf" srcId="{E0FD137B-E17B-894E-9DB8-44014194B047}" destId="{571E392D-3139-6244-B61F-01B0DA258A17}" srcOrd="1" destOrd="0" presId="urn:microsoft.com/office/officeart/2005/8/layout/hList1"/>
+    <dgm:cxn modelId="{384EB4B9-3844-634A-9A76-8B6600D39A07}" type="presParOf" srcId="{87E9EA32-7BE5-B34F-B412-9C401631B52B}" destId="{8DEA9D4C-3E58-EE4C-8EC5-DE7C72D643DC}" srcOrd="3" destOrd="0" presId="urn:microsoft.com/office/officeart/2005/8/layout/hList1"/>
+    <dgm:cxn modelId="{2364F402-9581-D141-A976-9FBCADACE3A9}" type="presParOf" srcId="{87E9EA32-7BE5-B34F-B412-9C401631B52B}" destId="{C8D38D99-C753-824D-ABC5-43C0A355E14A}" srcOrd="4" destOrd="0" presId="urn:microsoft.com/office/officeart/2005/8/layout/hList1"/>
+    <dgm:cxn modelId="{C74568BB-3055-AD4B-A1B6-820E90E256B4}" type="presParOf" srcId="{C8D38D99-C753-824D-ABC5-43C0A355E14A}" destId="{37022067-A362-694A-8DE2-77124D075EB9}" srcOrd="0" destOrd="0" presId="urn:microsoft.com/office/officeart/2005/8/layout/hList1"/>
+    <dgm:cxn modelId="{3B1DC606-505E-C544-A5E3-DE0098C60444}" type="presParOf" srcId="{C8D38D99-C753-824D-ABC5-43C0A355E14A}" destId="{CAA57C0C-6F89-2046-BCC3-8E2B29482194}" srcOrd="1" destOrd="0" presId="urn:microsoft.com/office/officeart/2005/8/layout/hList1"/>
   </dgm:cxnLst>
   <dgm:bg/>
   <dgm:whole/>
@@ -8782,7 +9099,7 @@
 </file>
 
 <file path=customXml/itemProps2.xml><?xml version="1.0" encoding="utf-8"?>
-<ds:datastoreItem xmlns:ds="http://schemas.openxmlformats.org/officeDocument/2006/customXml" ds:itemID="{9CED3C0A-1F35-7449-9B99-7A238C27800D}">
+<ds:datastoreItem xmlns:ds="http://schemas.openxmlformats.org/officeDocument/2006/customXml" ds:itemID="{728363FC-055C-ED4B-99F9-48C3292018B7}">
   <ds:schemaRefs>
     <ds:schemaRef ds:uri="http://schemas.openxmlformats.org/officeDocument/2006/bibliography"/>
   </ds:schemaRefs>

</xml_diff>

<commit_message>
Añadiendo descripción de tags anidados en documentación
</commit_message>
<xml_diff>
--- a/Trabajo Escrito Validador.docx
+++ b/Trabajo Escrito Validador.docx
@@ -1476,23 +1476,37 @@
       </w:pPr>
       <w:r>
         <w:rPr>
+          <w:lang w:val="es-ES_tradnl"/>
+        </w:rPr>
+        <w:t>El algoritmo para la revisió</w:t>
+      </w:r>
+      <w:r>
+        <w:rPr>
+          <w:lang w:val="es-ES_tradnl"/>
+        </w:rPr>
+        <w:t>n de tags anidados se basa en una extensión del algoritmo para la verificación de apertura y cerradura de tags. Esta extensión consiste en copiar el contenido de un tag previamente verificado, seguidamente se busca en forma exhaustiva otro tag que posea el mismo contenido que el copiado originalmente, una vez que se comprueba esto se procede a verificar que este tag final posea el símbolo ‘/’  después su inicio (&lt;). Si no se llega a encontrar este tag final, se informará en la consola este error con la línea y columna donde este se generó.</w:t>
+      </w:r>
+      <w:bookmarkStart w:id="3" w:name="_GoBack"/>
+      <w:bookmarkEnd w:id="3"/>
+    </w:p>
+    <w:p>
+      <w:pPr>
+        <w:rPr>
           <w:rFonts w:asciiTheme="majorHAnsi" w:eastAsiaTheme="majorEastAsia" w:hAnsiTheme="majorHAnsi" w:cstheme="majorBidi"/>
           <w:color w:val="2E74B5" w:themeColor="accent1" w:themeShade="BF"/>
           <w:sz w:val="32"/>
           <w:szCs w:val="32"/>
         </w:rPr>
-        <w:t>TODO</w:t>
-      </w:r>
-    </w:p>
-    <w:p>
-      <w:pPr>
+      </w:pPr>
+      <w:r>
         <w:rPr>
           <w:rFonts w:asciiTheme="majorHAnsi" w:eastAsiaTheme="majorEastAsia" w:hAnsiTheme="majorHAnsi" w:cstheme="majorBidi"/>
           <w:color w:val="2E74B5" w:themeColor="accent1" w:themeShade="BF"/>
           <w:sz w:val="32"/>
           <w:szCs w:val="32"/>
         </w:rPr>
-      </w:pPr>
+        <w:t>Identación</w:t>
+      </w:r>
       <w:r>
         <w:rPr>
           <w:rFonts w:asciiTheme="majorHAnsi" w:eastAsiaTheme="majorEastAsia" w:hAnsiTheme="majorHAnsi" w:cstheme="majorBidi"/>
@@ -1500,53 +1514,44 @@
           <w:sz w:val="32"/>
           <w:szCs w:val="32"/>
         </w:rPr>
-        <w:t>Identación</w:t>
-      </w:r>
-      <w:r>
+        <w:t xml:space="preserve"> de Líneas</w:t>
+      </w:r>
+    </w:p>
+    <w:p>
+      <w:pPr>
         <w:rPr>
           <w:rFonts w:asciiTheme="majorHAnsi" w:eastAsiaTheme="majorEastAsia" w:hAnsiTheme="majorHAnsi" w:cstheme="majorBidi"/>
           <w:color w:val="2E74B5" w:themeColor="accent1" w:themeShade="BF"/>
           <w:sz w:val="32"/>
           <w:szCs w:val="32"/>
         </w:rPr>
-        <w:t xml:space="preserve"> de Líneas</w:t>
-      </w:r>
-    </w:p>
-    <w:p>
-      <w:pPr>
+      </w:pPr>
+      <w:r>
         <w:rPr>
           <w:rFonts w:asciiTheme="majorHAnsi" w:eastAsiaTheme="majorEastAsia" w:hAnsiTheme="majorHAnsi" w:cstheme="majorBidi"/>
           <w:color w:val="2E74B5" w:themeColor="accent1" w:themeShade="BF"/>
           <w:sz w:val="32"/>
           <w:szCs w:val="32"/>
         </w:rPr>
-      </w:pPr>
-      <w:r>
+        <w:t>TODO</w:t>
+      </w:r>
+    </w:p>
+    <w:p>
+      <w:pPr>
         <w:rPr>
           <w:rFonts w:asciiTheme="majorHAnsi" w:eastAsiaTheme="majorEastAsia" w:hAnsiTheme="majorHAnsi" w:cstheme="majorBidi"/>
           <w:color w:val="2E74B5" w:themeColor="accent1" w:themeShade="BF"/>
           <w:sz w:val="32"/>
           <w:szCs w:val="32"/>
         </w:rPr>
-        <w:t>TODO</w:t>
-      </w:r>
-    </w:p>
-    <w:p>
-      <w:pPr>
+      </w:pPr>
+      <w:r>
         <w:rPr>
           <w:rFonts w:asciiTheme="majorHAnsi" w:eastAsiaTheme="majorEastAsia" w:hAnsiTheme="majorHAnsi" w:cstheme="majorBidi"/>
           <w:color w:val="2E74B5" w:themeColor="accent1" w:themeShade="BF"/>
           <w:sz w:val="32"/>
           <w:szCs w:val="32"/>
         </w:rPr>
-      </w:pPr>
-      <w:r>
-        <w:rPr>
-          <w:rFonts w:asciiTheme="majorHAnsi" w:eastAsiaTheme="majorEastAsia" w:hAnsiTheme="majorHAnsi" w:cstheme="majorBidi"/>
-          <w:color w:val="2E74B5" w:themeColor="accent1" w:themeShade="BF"/>
-          <w:sz w:val="32"/>
-          <w:szCs w:val="32"/>
-        </w:rPr>
         <w:t>Revisión de Comentarios</w:t>
       </w:r>
     </w:p>
@@ -1562,7 +1567,7 @@
           <w:u w:val="single"/>
         </w:rPr>
       </w:pPr>
-      <w:bookmarkStart w:id="3" w:name="_Toc451115760"/>
+      <w:bookmarkStart w:id="4" w:name="_Toc451115760"/>
       <w:r>
         <w:rPr>
           <w:u w:val="single"/>
@@ -1570,7 +1575,7 @@
         <w:lastRenderedPageBreak/>
         <w:t>Manual de Usuario</w:t>
       </w:r>
-      <w:bookmarkEnd w:id="3"/>
+      <w:bookmarkEnd w:id="4"/>
     </w:p>
     <w:p/>
     <w:p>
@@ -1807,12 +1812,12 @@
       <w:pPr>
         <w:pStyle w:val="Ttulo1"/>
       </w:pPr>
-      <w:bookmarkStart w:id="4" w:name="_Toc451115761"/>
+      <w:bookmarkStart w:id="5" w:name="_Toc451115761"/>
       <w:r>
         <w:lastRenderedPageBreak/>
         <w:t>Bibliografía</w:t>
       </w:r>
-      <w:bookmarkEnd w:id="4"/>
+      <w:bookmarkEnd w:id="5"/>
     </w:p>
     <w:p/>
     <w:p>
@@ -1979,8 +1984,6 @@
           <w:lang w:val="es-ES_tradnl"/>
         </w:rPr>
       </w:pPr>
-      <w:bookmarkStart w:id="5" w:name="_GoBack"/>
-      <w:bookmarkEnd w:id="5"/>
     </w:p>
     <w:p/>
     <w:sectPr>
@@ -2167,7 +2170,7 @@
         <w:rStyle w:val="Nmerodepgina"/>
         <w:noProof/>
       </w:rPr>
-      <w:t>7</w:t>
+      <w:t>3</w:t>
     </w:r>
     <w:r>
       <w:rPr>
@@ -6417,30 +6420,30 @@
     </dgm:pt>
   </dgm:ptLst>
   <dgm:cxnLst>
-    <dgm:cxn modelId="{B26F2B7D-613E-B849-B6DB-A4382FC738A2}" type="presOf" srcId="{05B9E07C-E3FA-7C4D-97F9-BC8D3BA9DA46}" destId="{D7B7BEF8-64A3-5C45-8616-9DF06A3A380C}" srcOrd="0" destOrd="0" presId="urn:microsoft.com/office/officeart/2005/8/layout/hList1"/>
-    <dgm:cxn modelId="{FFCA33DE-B398-3446-9F1F-208DA819B6B4}" type="presOf" srcId="{0FCA3FD6-8547-844E-8139-765D750FE3B1}" destId="{37022067-A362-694A-8DE2-77124D075EB9}" srcOrd="0" destOrd="0" presId="urn:microsoft.com/office/officeart/2005/8/layout/hList1"/>
+    <dgm:cxn modelId="{52C79FE2-4552-E448-9D56-E66C1E50155E}" type="presOf" srcId="{CBC928F6-DA13-9746-823E-B9C072B9FDDD}" destId="{571E392D-3139-6244-B61F-01B0DA258A17}" srcOrd="0" destOrd="0" presId="urn:microsoft.com/office/officeart/2005/8/layout/hList1"/>
     <dgm:cxn modelId="{4C1E411A-EEA0-EE4C-A821-0066C690A152}" srcId="{A4E117FB-B691-B646-9DCE-0EE5AAE5D2A1}" destId="{A4E86542-75DC-3048-B2CF-C4B03313973B}" srcOrd="1" destOrd="0" parTransId="{D82A56FD-E397-F24B-9BC9-A9CC5E305DA8}" sibTransId="{6CF3FA75-8C50-C54A-9321-34F8BA87C0C4}"/>
+    <dgm:cxn modelId="{7DAE1713-B51D-DB4F-9785-EFD3D9AA3AE6}" type="presOf" srcId="{BD2ACF7B-6770-F74D-B630-41F891422476}" destId="{F0691CF0-451D-AD48-BAE9-0920BFBE0995}" srcOrd="0" destOrd="0" presId="urn:microsoft.com/office/officeart/2005/8/layout/hList1"/>
     <dgm:cxn modelId="{FB4C4FF4-DBE6-5F45-9B32-4DAFAA1333DA}" srcId="{0FCA3FD6-8547-844E-8139-765D750FE3B1}" destId="{D22CAF27-BD33-4348-BA46-19A0CE1E816B}" srcOrd="0" destOrd="0" parTransId="{2962248D-4426-F740-BA31-3238F093DC14}" sibTransId="{92B5A389-BB0D-7449-A50D-92714751C6D0}"/>
+    <dgm:cxn modelId="{F4B0C8A1-AACA-CD47-B794-D5695305C9EB}" type="presOf" srcId="{D22CAF27-BD33-4348-BA46-19A0CE1E816B}" destId="{CAA57C0C-6F89-2046-BCC3-8E2B29482194}" srcOrd="0" destOrd="0" presId="urn:microsoft.com/office/officeart/2005/8/layout/hList1"/>
+    <dgm:cxn modelId="{CE883BA7-2B22-FB4A-9F2B-B525324BE86B}" type="presOf" srcId="{A4E86542-75DC-3048-B2CF-C4B03313973B}" destId="{63255448-D337-7D45-8568-EEF53F8F4695}" srcOrd="0" destOrd="0" presId="urn:microsoft.com/office/officeart/2005/8/layout/hList1"/>
     <dgm:cxn modelId="{97580FAF-94AD-D741-A1BC-435EB828319D}" srcId="{BD2ACF7B-6770-F74D-B630-41F891422476}" destId="{05B9E07C-E3FA-7C4D-97F9-BC8D3BA9DA46}" srcOrd="0" destOrd="0" parTransId="{21CE88AC-5F4B-7A45-ACA7-F385474DE7EC}" sibTransId="{5F705461-9102-8649-8770-BE38AB32C733}"/>
-    <dgm:cxn modelId="{106A06D5-E8A6-AA42-B53A-81260104BC1C}" type="presOf" srcId="{D22CAF27-BD33-4348-BA46-19A0CE1E816B}" destId="{CAA57C0C-6F89-2046-BCC3-8E2B29482194}" srcOrd="0" destOrd="0" presId="urn:microsoft.com/office/officeart/2005/8/layout/hList1"/>
+    <dgm:cxn modelId="{AD1E1FBA-69BC-C846-B0AA-ED3373679705}" type="presOf" srcId="{05B9E07C-E3FA-7C4D-97F9-BC8D3BA9DA46}" destId="{D7B7BEF8-64A3-5C45-8616-9DF06A3A380C}" srcOrd="0" destOrd="0" presId="urn:microsoft.com/office/officeart/2005/8/layout/hList1"/>
+    <dgm:cxn modelId="{CB8CF92A-B453-904B-9F79-5865B66731ED}" type="presOf" srcId="{A4E117FB-B691-B646-9DCE-0EE5AAE5D2A1}" destId="{87E9EA32-7BE5-B34F-B412-9C401631B52B}" srcOrd="0" destOrd="0" presId="urn:microsoft.com/office/officeart/2005/8/layout/hList1"/>
     <dgm:cxn modelId="{56CED137-DFA8-7143-9A98-88A0F303B28B}" srcId="{A4E117FB-B691-B646-9DCE-0EE5AAE5D2A1}" destId="{BD2ACF7B-6770-F74D-B630-41F891422476}" srcOrd="0" destOrd="0" parTransId="{DAB6D294-722E-9142-9B6D-C709236C1B73}" sibTransId="{E0A66EF2-7578-2347-8B94-7D3A3768CF8D}"/>
-    <dgm:cxn modelId="{237BA974-4E2C-DF4F-9675-BF7732105B03}" type="presOf" srcId="{CBC928F6-DA13-9746-823E-B9C072B9FDDD}" destId="{571E392D-3139-6244-B61F-01B0DA258A17}" srcOrd="0" destOrd="0" presId="urn:microsoft.com/office/officeart/2005/8/layout/hList1"/>
+    <dgm:cxn modelId="{9B7D6979-5486-EE48-BFDA-3346AE253584}" type="presOf" srcId="{0FCA3FD6-8547-844E-8139-765D750FE3B1}" destId="{37022067-A362-694A-8DE2-77124D075EB9}" srcOrd="0" destOrd="0" presId="urn:microsoft.com/office/officeart/2005/8/layout/hList1"/>
     <dgm:cxn modelId="{8FC629A8-89A0-A447-A997-099CC903EB76}" srcId="{A4E117FB-B691-B646-9DCE-0EE5AAE5D2A1}" destId="{0FCA3FD6-8547-844E-8139-765D750FE3B1}" srcOrd="2" destOrd="0" parTransId="{1C8A83B9-779B-EF49-A8EF-E1BE0DE61927}" sibTransId="{B5A77D02-8473-F149-B988-A5BC4B41CDA3}"/>
     <dgm:cxn modelId="{63E51EBA-DEB9-4C41-BA53-B828BF2A07D6}" srcId="{A4E86542-75DC-3048-B2CF-C4B03313973B}" destId="{CBC928F6-DA13-9746-823E-B9C072B9FDDD}" srcOrd="0" destOrd="0" parTransId="{7C55712F-E3D3-394A-8644-ED00C081490D}" sibTransId="{452EA52D-180B-B846-8C11-90943F1FF190}"/>
-    <dgm:cxn modelId="{5A2B6CC7-20C6-AC4C-A813-F88EA9D19987}" type="presOf" srcId="{A4E86542-75DC-3048-B2CF-C4B03313973B}" destId="{63255448-D337-7D45-8568-EEF53F8F4695}" srcOrd="0" destOrd="0" presId="urn:microsoft.com/office/officeart/2005/8/layout/hList1"/>
-    <dgm:cxn modelId="{0B3020D6-F495-A642-AB60-EC8D44515840}" type="presOf" srcId="{BD2ACF7B-6770-F74D-B630-41F891422476}" destId="{F0691CF0-451D-AD48-BAE9-0920BFBE0995}" srcOrd="0" destOrd="0" presId="urn:microsoft.com/office/officeart/2005/8/layout/hList1"/>
-    <dgm:cxn modelId="{E3CB45C1-CEA8-454F-ADE2-A68962E29C27}" type="presOf" srcId="{A4E117FB-B691-B646-9DCE-0EE5AAE5D2A1}" destId="{87E9EA32-7BE5-B34F-B412-9C401631B52B}" srcOrd="0" destOrd="0" presId="urn:microsoft.com/office/officeart/2005/8/layout/hList1"/>
-    <dgm:cxn modelId="{B766BE74-6B2D-2D4B-9347-FB8D7A4A6473}" type="presParOf" srcId="{87E9EA32-7BE5-B34F-B412-9C401631B52B}" destId="{156717C6-5218-5C44-99FB-CE5D96143A37}" srcOrd="0" destOrd="0" presId="urn:microsoft.com/office/officeart/2005/8/layout/hList1"/>
-    <dgm:cxn modelId="{FB49F0B8-3F0F-6342-9CA6-CC63ACDA46A0}" type="presParOf" srcId="{156717C6-5218-5C44-99FB-CE5D96143A37}" destId="{F0691CF0-451D-AD48-BAE9-0920BFBE0995}" srcOrd="0" destOrd="0" presId="urn:microsoft.com/office/officeart/2005/8/layout/hList1"/>
-    <dgm:cxn modelId="{91505315-B996-4442-9CBF-61008B89A7F9}" type="presParOf" srcId="{156717C6-5218-5C44-99FB-CE5D96143A37}" destId="{D7B7BEF8-64A3-5C45-8616-9DF06A3A380C}" srcOrd="1" destOrd="0" presId="urn:microsoft.com/office/officeart/2005/8/layout/hList1"/>
-    <dgm:cxn modelId="{CBDC492D-AAA3-2942-9EE8-3783D830ED9D}" type="presParOf" srcId="{87E9EA32-7BE5-B34F-B412-9C401631B52B}" destId="{7AC300E4-5748-1E45-BF6B-DC5597E346E5}" srcOrd="1" destOrd="0" presId="urn:microsoft.com/office/officeart/2005/8/layout/hList1"/>
-    <dgm:cxn modelId="{00C8AF30-D133-414C-AC4B-97ABB7CE3ECD}" type="presParOf" srcId="{87E9EA32-7BE5-B34F-B412-9C401631B52B}" destId="{E0FD137B-E17B-894E-9DB8-44014194B047}" srcOrd="2" destOrd="0" presId="urn:microsoft.com/office/officeart/2005/8/layout/hList1"/>
-    <dgm:cxn modelId="{E3B80F1D-F4B5-C749-8B15-FFE5891D12FA}" type="presParOf" srcId="{E0FD137B-E17B-894E-9DB8-44014194B047}" destId="{63255448-D337-7D45-8568-EEF53F8F4695}" srcOrd="0" destOrd="0" presId="urn:microsoft.com/office/officeart/2005/8/layout/hList1"/>
-    <dgm:cxn modelId="{31A89EF4-C417-554D-852A-C76A47638F80}" type="presParOf" srcId="{E0FD137B-E17B-894E-9DB8-44014194B047}" destId="{571E392D-3139-6244-B61F-01B0DA258A17}" srcOrd="1" destOrd="0" presId="urn:microsoft.com/office/officeart/2005/8/layout/hList1"/>
-    <dgm:cxn modelId="{407E0BAF-FF7B-4342-93D0-DF9211B9A0E3}" type="presParOf" srcId="{87E9EA32-7BE5-B34F-B412-9C401631B52B}" destId="{8DEA9D4C-3E58-EE4C-8EC5-DE7C72D643DC}" srcOrd="3" destOrd="0" presId="urn:microsoft.com/office/officeart/2005/8/layout/hList1"/>
-    <dgm:cxn modelId="{7B28D089-AA8D-EB42-9F88-BE009EB90757}" type="presParOf" srcId="{87E9EA32-7BE5-B34F-B412-9C401631B52B}" destId="{C8D38D99-C753-824D-ABC5-43C0A355E14A}" srcOrd="4" destOrd="0" presId="urn:microsoft.com/office/officeart/2005/8/layout/hList1"/>
-    <dgm:cxn modelId="{AB972C42-FFBF-864E-8E12-730E634EFBB8}" type="presParOf" srcId="{C8D38D99-C753-824D-ABC5-43C0A355E14A}" destId="{37022067-A362-694A-8DE2-77124D075EB9}" srcOrd="0" destOrd="0" presId="urn:microsoft.com/office/officeart/2005/8/layout/hList1"/>
-    <dgm:cxn modelId="{0ADEB4A3-9990-3740-A6F6-84629F195ED1}" type="presParOf" srcId="{C8D38D99-C753-824D-ABC5-43C0A355E14A}" destId="{CAA57C0C-6F89-2046-BCC3-8E2B29482194}" srcOrd="1" destOrd="0" presId="urn:microsoft.com/office/officeart/2005/8/layout/hList1"/>
+    <dgm:cxn modelId="{AFFB3610-2B30-BF4D-80A2-0D33F871B9FA}" type="presParOf" srcId="{87E9EA32-7BE5-B34F-B412-9C401631B52B}" destId="{156717C6-5218-5C44-99FB-CE5D96143A37}" srcOrd="0" destOrd="0" presId="urn:microsoft.com/office/officeart/2005/8/layout/hList1"/>
+    <dgm:cxn modelId="{5C5C3A30-A9EF-D64F-B3A0-A39E14379D85}" type="presParOf" srcId="{156717C6-5218-5C44-99FB-CE5D96143A37}" destId="{F0691CF0-451D-AD48-BAE9-0920BFBE0995}" srcOrd="0" destOrd="0" presId="urn:microsoft.com/office/officeart/2005/8/layout/hList1"/>
+    <dgm:cxn modelId="{744ED9A0-7F9F-1C47-828C-66DFBB0F2770}" type="presParOf" srcId="{156717C6-5218-5C44-99FB-CE5D96143A37}" destId="{D7B7BEF8-64A3-5C45-8616-9DF06A3A380C}" srcOrd="1" destOrd="0" presId="urn:microsoft.com/office/officeart/2005/8/layout/hList1"/>
+    <dgm:cxn modelId="{84F896D4-AF8A-7641-BAE1-F936FB539A05}" type="presParOf" srcId="{87E9EA32-7BE5-B34F-B412-9C401631B52B}" destId="{7AC300E4-5748-1E45-BF6B-DC5597E346E5}" srcOrd="1" destOrd="0" presId="urn:microsoft.com/office/officeart/2005/8/layout/hList1"/>
+    <dgm:cxn modelId="{EF75C65F-713B-F04B-B6DD-FB132FE78A7A}" type="presParOf" srcId="{87E9EA32-7BE5-B34F-B412-9C401631B52B}" destId="{E0FD137B-E17B-894E-9DB8-44014194B047}" srcOrd="2" destOrd="0" presId="urn:microsoft.com/office/officeart/2005/8/layout/hList1"/>
+    <dgm:cxn modelId="{16A3EA02-248B-3846-ACF1-6B904EA3E144}" type="presParOf" srcId="{E0FD137B-E17B-894E-9DB8-44014194B047}" destId="{63255448-D337-7D45-8568-EEF53F8F4695}" srcOrd="0" destOrd="0" presId="urn:microsoft.com/office/officeart/2005/8/layout/hList1"/>
+    <dgm:cxn modelId="{B436ADD4-AF5B-B243-82BF-3CFA2EA919D4}" type="presParOf" srcId="{E0FD137B-E17B-894E-9DB8-44014194B047}" destId="{571E392D-3139-6244-B61F-01B0DA258A17}" srcOrd="1" destOrd="0" presId="urn:microsoft.com/office/officeart/2005/8/layout/hList1"/>
+    <dgm:cxn modelId="{432B699B-9232-6B4C-94B0-115BF80C9B2C}" type="presParOf" srcId="{87E9EA32-7BE5-B34F-B412-9C401631B52B}" destId="{8DEA9D4C-3E58-EE4C-8EC5-DE7C72D643DC}" srcOrd="3" destOrd="0" presId="urn:microsoft.com/office/officeart/2005/8/layout/hList1"/>
+    <dgm:cxn modelId="{F903C50D-ACF1-994C-9780-A672CB5ED276}" type="presParOf" srcId="{87E9EA32-7BE5-B34F-B412-9C401631B52B}" destId="{C8D38D99-C753-824D-ABC5-43C0A355E14A}" srcOrd="4" destOrd="0" presId="urn:microsoft.com/office/officeart/2005/8/layout/hList1"/>
+    <dgm:cxn modelId="{B0A1FAD3-DBCD-6648-87CE-5C9FB6959381}" type="presParOf" srcId="{C8D38D99-C753-824D-ABC5-43C0A355E14A}" destId="{37022067-A362-694A-8DE2-77124D075EB9}" srcOrd="0" destOrd="0" presId="urn:microsoft.com/office/officeart/2005/8/layout/hList1"/>
+    <dgm:cxn modelId="{2C59EF31-FA9B-7246-8E5D-C744C0D2552B}" type="presParOf" srcId="{C8D38D99-C753-824D-ABC5-43C0A355E14A}" destId="{CAA57C0C-6F89-2046-BCC3-8E2B29482194}" srcOrd="1" destOrd="0" presId="urn:microsoft.com/office/officeart/2005/8/layout/hList1"/>
   </dgm:cxnLst>
   <dgm:bg/>
   <dgm:whole/>
@@ -8779,7 +8782,7 @@
 </file>
 
 <file path=customXml/itemProps2.xml><?xml version="1.0" encoding="utf-8"?>
-<ds:datastoreItem xmlns:ds="http://schemas.openxmlformats.org/officeDocument/2006/customXml" ds:itemID="{51B18D21-02AD-3D49-9343-F9970D05B8FA}">
+<ds:datastoreItem xmlns:ds="http://schemas.openxmlformats.org/officeDocument/2006/customXml" ds:itemID="{9CED3C0A-1F35-7449-9B99-7A238C27800D}">
   <ds:schemaRefs>
     <ds:schemaRef ds:uri="http://schemas.openxmlformats.org/officeDocument/2006/bibliography"/>
   </ds:schemaRefs>

</xml_diff>

<commit_message>
Se agrega explicacion de identacion
</commit_message>
<xml_diff>
--- a/Trabajo Escrito Validador.docx
+++ b/Trabajo Escrito Validador.docx
@@ -1,6 +1,6 @@
 
 <file path=word/document.xml><?xml version="1.0" encoding="utf-8"?>
-<w:document xmlns:wpc="http://schemas.microsoft.com/office/word/2010/wordprocessingCanvas" xmlns:mo="http://schemas.microsoft.com/office/mac/office/2008/main" xmlns:mc="http://schemas.openxmlformats.org/markup-compatibility/2006" xmlns:mv="urn:schemas-microsoft-com:mac:vml" xmlns:o="urn:schemas-microsoft-com:office:office" xmlns:r="http://schemas.openxmlformats.org/officeDocument/2006/relationships" xmlns:m="http://schemas.openxmlformats.org/officeDocument/2006/math" xmlns:v="urn:schemas-microsoft-com:vml" xmlns:wp14="http://schemas.microsoft.com/office/word/2010/wordprocessingDrawing" xmlns:wp="http://schemas.openxmlformats.org/drawingml/2006/wordprocessingDrawing" xmlns:w10="urn:schemas-microsoft-com:office:word" xmlns:w="http://schemas.openxmlformats.org/wordprocessingml/2006/main" xmlns:w14="http://schemas.microsoft.com/office/word/2010/wordml" xmlns:w15="http://schemas.microsoft.com/office/word/2012/wordml" xmlns:wpg="http://schemas.microsoft.com/office/word/2010/wordprocessingGroup" xmlns:wpi="http://schemas.microsoft.com/office/word/2010/wordprocessingInk" xmlns:wne="http://schemas.microsoft.com/office/word/2006/wordml" xmlns:wps="http://schemas.microsoft.com/office/word/2010/wordprocessingShape" mc:Ignorable="w14 w15 wp14">
+<w:document xmlns:wpc="http://schemas.microsoft.com/office/word/2010/wordprocessingCanvas" xmlns:mc="http://schemas.openxmlformats.org/markup-compatibility/2006" xmlns:o="urn:schemas-microsoft-com:office:office" xmlns:r="http://schemas.openxmlformats.org/officeDocument/2006/relationships" xmlns:m="http://schemas.openxmlformats.org/officeDocument/2006/math" xmlns:v="urn:schemas-microsoft-com:vml" xmlns:wp14="http://schemas.microsoft.com/office/word/2010/wordprocessingDrawing" xmlns:wp="http://schemas.openxmlformats.org/drawingml/2006/wordprocessingDrawing" xmlns:w10="urn:schemas-microsoft-com:office:word" xmlns:w="http://schemas.openxmlformats.org/wordprocessingml/2006/main" xmlns:w14="http://schemas.microsoft.com/office/word/2010/wordml" xmlns:w15="http://schemas.microsoft.com/office/word/2012/wordml" xmlns:wpg="http://schemas.microsoft.com/office/word/2010/wordprocessingGroup" xmlns:wpi="http://schemas.microsoft.com/office/word/2010/wordprocessingInk" xmlns:wne="http://schemas.microsoft.com/office/word/2006/wordml" xmlns:wps="http://schemas.microsoft.com/office/word/2010/wordprocessingShape" mc:Ignorable="w14 w15 wp14">
   <w:body>
     <w:p>
       <w:pPr>
@@ -14,7 +14,7 @@
           <w:rFonts w:ascii="Arial" w:hAnsi="Arial" w:cs="Arial"/>
           <w:b/>
           <w:noProof/>
-          <w:lang w:val="en-US"/>
+          <w:lang w:eastAsia="es-CR"/>
         </w:rPr>
         <w:drawing>
           <wp:anchor distT="0" distB="0" distL="114300" distR="114300" simplePos="0" relativeHeight="251658240" behindDoc="0" locked="0" layoutInCell="1" allowOverlap="1" wp14:anchorId="0F9D7C87" wp14:editId="0996CD48">
@@ -322,7 +322,7 @@
           <w:color w:val="002060"/>
           <w:sz w:val="36"/>
           <w:szCs w:val="36"/>
-          <w:lang w:val="en-US"/>
+          <w:lang w:eastAsia="es-CR"/>
         </w:rPr>
         <w:drawing>
           <wp:anchor distT="0" distB="0" distL="114300" distR="114300" simplePos="0" relativeHeight="251657215" behindDoc="1" locked="0" layoutInCell="1" allowOverlap="1" wp14:anchorId="701D42DD" wp14:editId="7629C581">
@@ -698,15 +698,25 @@
       <w:sdtContent>
         <w:p>
           <w:pPr>
-            <w:pStyle w:val="TOCHeading"/>
+            <w:pStyle w:val="TtulodeTDC"/>
           </w:pPr>
+          <w:proofErr w:type="spellStart"/>
           <w:r>
-            <w:t>Tabla de Contenidos</w:t>
+            <w:t>Tabla</w:t>
           </w:r>
+          <w:proofErr w:type="spellEnd"/>
+          <w:r>
+            <w:t xml:space="preserve"> de </w:t>
+          </w:r>
+          <w:proofErr w:type="spellStart"/>
+          <w:r>
+            <w:t>Contenidos</w:t>
+          </w:r>
+          <w:proofErr w:type="spellEnd"/>
         </w:p>
         <w:p>
           <w:pPr>
-            <w:pStyle w:val="TOC1"/>
+            <w:pStyle w:val="TDC1"/>
             <w:tabs>
               <w:tab w:val="right" w:leader="dot" w:pos="8828"/>
             </w:tabs>
@@ -738,7 +748,7 @@
           <w:hyperlink w:anchor="_Toc451186395" w:history="1">
             <w:r>
               <w:rPr>
-                <w:rStyle w:val="Hyperlink"/>
+                <w:rStyle w:val="Hipervnculo"/>
                 <w:noProof/>
               </w:rPr>
               <w:t>Introducción</w:t>
@@ -795,7 +805,7 @@
         </w:p>
         <w:p>
           <w:pPr>
-            <w:pStyle w:val="TOC1"/>
+            <w:pStyle w:val="TDC1"/>
             <w:tabs>
               <w:tab w:val="right" w:leader="dot" w:pos="8828"/>
             </w:tabs>
@@ -810,7 +820,7 @@
           <w:hyperlink w:anchor="_Toc451186396" w:history="1">
             <w:r>
               <w:rPr>
-                <w:rStyle w:val="Hyperlink"/>
+                <w:rStyle w:val="Hipervnculo"/>
                 <w:noProof/>
               </w:rPr>
               <w:t>Arquitectura</w:t>
@@ -867,7 +877,7 @@
         </w:p>
         <w:p>
           <w:pPr>
-            <w:pStyle w:val="TOC1"/>
+            <w:pStyle w:val="TDC1"/>
             <w:tabs>
               <w:tab w:val="right" w:leader="dot" w:pos="8828"/>
             </w:tabs>
@@ -882,7 +892,7 @@
           <w:hyperlink w:anchor="_Toc451186397" w:history="1">
             <w:r>
               <w:rPr>
-                <w:rStyle w:val="Hyperlink"/>
+                <w:rStyle w:val="Hipervnculo"/>
                 <w:noProof/>
               </w:rPr>
               <w:t>Algoritmos de Verificación de Consistencia</w:t>
@@ -939,7 +949,7 @@
         </w:p>
         <w:p>
           <w:pPr>
-            <w:pStyle w:val="TOC1"/>
+            <w:pStyle w:val="TDC1"/>
             <w:tabs>
               <w:tab w:val="right" w:leader="dot" w:pos="8828"/>
             </w:tabs>
@@ -954,7 +964,7 @@
           <w:hyperlink w:anchor="_Toc451186398" w:history="1">
             <w:r>
               <w:rPr>
-                <w:rStyle w:val="Hyperlink"/>
+                <w:rStyle w:val="Hipervnculo"/>
                 <w:noProof/>
               </w:rPr>
               <w:t>Apertura y Cerradura de Tags</w:t>
@@ -1011,7 +1021,7 @@
         </w:p>
         <w:p>
           <w:pPr>
-            <w:pStyle w:val="TOC1"/>
+            <w:pStyle w:val="TDC1"/>
             <w:tabs>
               <w:tab w:val="right" w:leader="dot" w:pos="8828"/>
             </w:tabs>
@@ -1026,7 +1036,7 @@
           <w:hyperlink w:anchor="_Toc451186399" w:history="1">
             <w:r>
               <w:rPr>
-                <w:rStyle w:val="Hyperlink"/>
+                <w:rStyle w:val="Hipervnculo"/>
                 <w:noProof/>
               </w:rPr>
               <w:t>Comillas</w:t>
@@ -1083,7 +1093,7 @@
         </w:p>
         <w:p>
           <w:pPr>
-            <w:pStyle w:val="TOC1"/>
+            <w:pStyle w:val="TDC1"/>
             <w:tabs>
               <w:tab w:val="right" w:leader="dot" w:pos="8828"/>
             </w:tabs>
@@ -1098,7 +1108,7 @@
           <w:hyperlink w:anchor="_Toc451186400" w:history="1">
             <w:r>
               <w:rPr>
-                <w:rStyle w:val="Hyperlink"/>
+                <w:rStyle w:val="Hipervnculo"/>
                 <w:noProof/>
               </w:rPr>
               <w:t>Tags Anidados</w:t>
@@ -1155,7 +1165,7 @@
         </w:p>
         <w:p>
           <w:pPr>
-            <w:pStyle w:val="TOC1"/>
+            <w:pStyle w:val="TDC1"/>
             <w:tabs>
               <w:tab w:val="right" w:leader="dot" w:pos="8828"/>
             </w:tabs>
@@ -1170,7 +1180,7 @@
           <w:hyperlink w:anchor="_Toc451186401" w:history="1">
             <w:r>
               <w:rPr>
-                <w:rStyle w:val="Hyperlink"/>
+                <w:rStyle w:val="Hipervnculo"/>
                 <w:noProof/>
               </w:rPr>
               <w:t>Indentación de Líneas</w:t>
@@ -1227,7 +1237,7 @@
         </w:p>
         <w:p>
           <w:pPr>
-            <w:pStyle w:val="TOC1"/>
+            <w:pStyle w:val="TDC1"/>
             <w:tabs>
               <w:tab w:val="right" w:leader="dot" w:pos="8828"/>
             </w:tabs>
@@ -1242,7 +1252,7 @@
           <w:hyperlink w:anchor="_Toc451186402" w:history="1">
             <w:r>
               <w:rPr>
-                <w:rStyle w:val="Hyperlink"/>
+                <w:rStyle w:val="Hipervnculo"/>
                 <w:noProof/>
               </w:rPr>
               <w:t>Revisión de Comentarios</w:t>
@@ -1299,7 +1309,7 @@
         </w:p>
         <w:p>
           <w:pPr>
-            <w:pStyle w:val="TOC1"/>
+            <w:pStyle w:val="TDC1"/>
             <w:tabs>
               <w:tab w:val="right" w:leader="dot" w:pos="8828"/>
             </w:tabs>
@@ -1314,7 +1324,7 @@
           <w:hyperlink w:anchor="_Toc451186403" w:history="1">
             <w:r>
               <w:rPr>
-                <w:rStyle w:val="Hyperlink"/>
+                <w:rStyle w:val="Hipervnculo"/>
                 <w:noProof/>
               </w:rPr>
               <w:t>Manual de Usuario</w:t>
@@ -1371,7 +1381,7 @@
         </w:p>
         <w:p>
           <w:pPr>
-            <w:pStyle w:val="TOC1"/>
+            <w:pStyle w:val="TDC1"/>
             <w:tabs>
               <w:tab w:val="right" w:leader="dot" w:pos="8828"/>
             </w:tabs>
@@ -1386,7 +1396,7 @@
           <w:hyperlink w:anchor="_Toc451186404" w:history="1">
             <w:r>
               <w:rPr>
-                <w:rStyle w:val="Hyperlink"/>
+                <w:rStyle w:val="Hipervnculo"/>
                 <w:noProof/>
               </w:rPr>
               <w:t>Bibliografía</w:t>
@@ -1476,7 +1486,7 @@
     </w:p>
     <w:p>
       <w:pPr>
-        <w:pStyle w:val="Heading1"/>
+        <w:pStyle w:val="Ttulo1"/>
       </w:pPr>
       <w:bookmarkStart w:id="0" w:name="_Toc451186395"/>
       <w:r>
@@ -1491,10 +1501,82 @@
         <w:jc w:val="both"/>
       </w:pPr>
       <w:r>
-        <w:t>El desarrollo web ha tenido un apogeo constante en los últimos años, haciendo que nuevas tecnologías surjan para crear nuevas ideas y creativas páginas en el internet. Estas se basan en varios lenguajes, frameworks o formas para diseñar el contenido de las pá</w:t>
-      </w:r>
-      <w:r>
-        <w:t>ginas, que utilizan lenguajes como CSS (Cascading Style Sheets), HTML (HyperText Markup Language) y XML (eXtensible Markup Language) siendo HTML el armazón, CSS el que le da los estilos, tipos de letras, colores, formas, y más y el XML el que transporta los datos de la página web.</w:t>
+        <w:t xml:space="preserve">El desarrollo web ha tenido un apogeo constante en los últimos años, haciendo que nuevas tecnologías surjan para crear nuevas ideas y creativas páginas en el internet. Estas se basan en varios lenguajes, </w:t>
+      </w:r>
+      <w:proofErr w:type="spellStart"/>
+      <w:r>
+        <w:t>frameworks</w:t>
+      </w:r>
+      <w:proofErr w:type="spellEnd"/>
+      <w:r>
+        <w:t xml:space="preserve"> o formas para diseñar el contenido de las pá</w:t>
+      </w:r>
+      <w:r>
+        <w:t>ginas, que utilizan lenguajes como CSS (</w:t>
+      </w:r>
+      <w:proofErr w:type="spellStart"/>
+      <w:r>
+        <w:t>Cascading</w:t>
+      </w:r>
+      <w:proofErr w:type="spellEnd"/>
+      <w:r>
+        <w:t xml:space="preserve"> Style </w:t>
+      </w:r>
+      <w:proofErr w:type="spellStart"/>
+      <w:r>
+        <w:t>Sheets</w:t>
+      </w:r>
+      <w:proofErr w:type="spellEnd"/>
+      <w:r>
+        <w:t>), HTML (</w:t>
+      </w:r>
+      <w:proofErr w:type="spellStart"/>
+      <w:r>
+        <w:t>HyperText</w:t>
+      </w:r>
+      <w:proofErr w:type="spellEnd"/>
+      <w:r>
+        <w:t xml:space="preserve"> </w:t>
+      </w:r>
+      <w:proofErr w:type="spellStart"/>
+      <w:r>
+        <w:t>Markup</w:t>
+      </w:r>
+      <w:proofErr w:type="spellEnd"/>
+      <w:r>
+        <w:t xml:space="preserve"> </w:t>
+      </w:r>
+      <w:proofErr w:type="spellStart"/>
+      <w:r>
+        <w:t>Language</w:t>
+      </w:r>
+      <w:proofErr w:type="spellEnd"/>
+      <w:r>
+        <w:t>) y XML (</w:t>
+      </w:r>
+      <w:proofErr w:type="spellStart"/>
+      <w:r>
+        <w:t>eXtensible</w:t>
+      </w:r>
+      <w:proofErr w:type="spellEnd"/>
+      <w:r>
+        <w:t xml:space="preserve"> </w:t>
+      </w:r>
+      <w:proofErr w:type="spellStart"/>
+      <w:r>
+        <w:t>Markup</w:t>
+      </w:r>
+      <w:proofErr w:type="spellEnd"/>
+      <w:r>
+        <w:t xml:space="preserve"> </w:t>
+      </w:r>
+      <w:proofErr w:type="spellStart"/>
+      <w:r>
+        <w:t>Language</w:t>
+      </w:r>
+      <w:proofErr w:type="spellEnd"/>
+      <w:r>
+        <w:t>) siendo HTML el armazón, CSS el que le da los estilos, tipos de letras, colores, formas, y más y el XML el que transporta los datos de la página web.</w:t>
       </w:r>
     </w:p>
     <w:p>
@@ -1505,17 +1587,27 @@
       <w:r>
         <w:t xml:space="preserve">La primera tarea asignada para el curso de Arquitectura de Computadores es crear un validador de documentos HTML y XML, que trabajan con </w:t>
       </w:r>
+      <w:proofErr w:type="spellStart"/>
       <w:r>
         <w:rPr>
           <w:i/>
         </w:rPr>
         <w:t>tags</w:t>
       </w:r>
+      <w:proofErr w:type="spellEnd"/>
       <w:r>
         <w:t>. Estos objetos se abren y se cierran y tienen una estructura especí</w:t>
       </w:r>
       <w:r>
-        <w:t>fica. Su posición, su apertura y cierre, su indentación y nombres e</w:t>
+        <w:t xml:space="preserve">fica. Su posición, su apertura y cierre, su </w:t>
+      </w:r>
+      <w:proofErr w:type="spellStart"/>
+      <w:r>
+        <w:t>indentación</w:t>
+      </w:r>
+      <w:proofErr w:type="spellEnd"/>
+      <w:r>
+        <w:t xml:space="preserve"> y nombres e</w:t>
       </w:r>
       <w:r>
         <w:t>s lo que se pretende validar con el programa a desarrollar.</w:t>
@@ -1536,7 +1628,7 @@
     </w:p>
     <w:p>
       <w:pPr>
-        <w:pStyle w:val="Heading1"/>
+        <w:pStyle w:val="Ttulo1"/>
         <w:rPr>
           <w:u w:val="single"/>
         </w:rPr>
@@ -1570,12 +1662,12 @@
       <w:r>
         <w:rPr>
           <w:noProof/>
-          <w:lang w:val="en-US"/>
+          <w:lang w:eastAsia="es-CR"/>
         </w:rPr>
         <w:drawing>
           <wp:inline distT="0" distB="0" distL="0" distR="0" wp14:anchorId="274BED44" wp14:editId="3DA148F2">
             <wp:extent cx="5475514" cy="1965234"/>
-            <wp:effectExtent l="76200" t="0" r="62230" b="0"/>
+            <wp:effectExtent l="57150" t="0" r="49530" b="0"/>
             <wp:docPr id="6" name="Diagram 6"/>
             <wp:cNvGraphicFramePr/>
             <a:graphic xmlns:a="http://schemas.openxmlformats.org/drawingml/2006/main">
@@ -1589,7 +1681,7 @@
     </w:p>
     <w:p>
       <w:pPr>
-        <w:pStyle w:val="Heading1"/>
+        <w:pStyle w:val="Ttulo1"/>
       </w:pPr>
       <w:bookmarkStart w:id="2" w:name="_Toc451186397"/>
       <w:r>
@@ -1600,51 +1692,83 @@
     <w:p/>
     <w:p>
       <w:pPr>
-        <w:pStyle w:val="Heading1"/>
+        <w:pStyle w:val="Ttulo1"/>
       </w:pPr>
       <w:bookmarkStart w:id="3" w:name="_Toc451186398"/>
       <w:r>
-        <w:t>Apertura y Cerradura de Tags</w:t>
+        <w:t xml:space="preserve">Apertura y Cerradura de </w:t>
+      </w:r>
+      <w:proofErr w:type="spellStart"/>
+      <w:r>
+        <w:t>Tags</w:t>
       </w:r>
       <w:bookmarkEnd w:id="3"/>
+      <w:proofErr w:type="spellEnd"/>
     </w:p>
     <w:p>
       <w:r>
-        <w:t>El algoritmo para verificar la consistencia de los tags, está separado en varias secciones:</w:t>
+        <w:t xml:space="preserve">El algoritmo para verificar la consistencia de los </w:t>
+      </w:r>
+      <w:proofErr w:type="spellStart"/>
+      <w:r>
+        <w:t>tags</w:t>
+      </w:r>
+      <w:proofErr w:type="spellEnd"/>
+      <w:r>
+        <w:t>, está separado en varias secciones:</w:t>
       </w:r>
     </w:p>
     <w:p>
       <w:pPr>
-        <w:pStyle w:val="ListParagraph"/>
+        <w:pStyle w:val="Prrafodelista"/>
         <w:numPr>
           <w:ilvl w:val="0"/>
           <w:numId w:val="17"/>
         </w:numPr>
       </w:pPr>
       <w:r>
-        <w:t xml:space="preserve">Verificar la apertura y cerradura de los tags: </w:t>
+        <w:t xml:space="preserve">Verificar la apertura y cerradura de los </w:t>
+      </w:r>
+      <w:proofErr w:type="spellStart"/>
+      <w:r>
+        <w:t>tags</w:t>
+      </w:r>
+      <w:proofErr w:type="spellEnd"/>
+      <w:r>
+        <w:t xml:space="preserve">: </w:t>
       </w:r>
     </w:p>
     <w:p>
       <w:pPr>
-        <w:pStyle w:val="ListParagraph"/>
+        <w:pStyle w:val="Prrafodelista"/>
         <w:numPr>
           <w:ilvl w:val="1"/>
           <w:numId w:val="17"/>
         </w:numPr>
       </w:pPr>
       <w:r>
-        <w:t>El primer paso consiste en verificar el cara</w:t>
-      </w:r>
-      <w:bookmarkStart w:id="4" w:name="_GoBack"/>
-      <w:bookmarkEnd w:id="4"/>
-      <w:r>
-        <w:t>cter “&lt;” que es el comienzo de un tag.</w:t>
+        <w:t xml:space="preserve">El primer paso consiste en verificar el </w:t>
+      </w:r>
+      <w:proofErr w:type="spellStart"/>
+      <w:r>
+        <w:t>caracter</w:t>
+      </w:r>
+      <w:proofErr w:type="spellEnd"/>
+      <w:r>
+        <w:t xml:space="preserve"> “&lt;” que es el comienzo de un </w:t>
+      </w:r>
+      <w:proofErr w:type="spellStart"/>
+      <w:r>
+        <w:t>tag</w:t>
+      </w:r>
+      <w:proofErr w:type="spellEnd"/>
+      <w:r>
+        <w:t>.</w:t>
       </w:r>
     </w:p>
     <w:p>
       <w:pPr>
-        <w:pStyle w:val="ListParagraph"/>
+        <w:pStyle w:val="Prrafodelista"/>
         <w:numPr>
           <w:ilvl w:val="1"/>
           <w:numId w:val="17"/>
@@ -1660,18 +1784,26 @@
         <w:t xml:space="preserve"> el</w:t>
       </w:r>
       <w:r>
-        <w:t xml:space="preserve"> proces</w:t>
+        <w:t xml:space="preserve"> </w:t>
+      </w:r>
+      <w:proofErr w:type="spellStart"/>
+      <w:r>
+        <w:t>proces</w:t>
       </w:r>
       <w:r>
         <w:t>x</w:t>
       </w:r>
       <w:r>
-        <w:t>o para buscar el cierre, el carácter “&gt;”.</w:t>
+        <w:t>o</w:t>
+      </w:r>
+      <w:proofErr w:type="spellEnd"/>
+      <w:r>
+        <w:t xml:space="preserve"> para buscar el cierre, el carácter “&gt;”.</w:t>
       </w:r>
     </w:p>
     <w:p>
       <w:pPr>
-        <w:pStyle w:val="ListParagraph"/>
+        <w:pStyle w:val="Prrafodelista"/>
         <w:numPr>
           <w:ilvl w:val="1"/>
           <w:numId w:val="17"/>
@@ -1693,10 +1825,34 @@
         <w:t>, proseg</w:t>
       </w:r>
       <w:r>
-        <w:t>uirá con los demás tags para encontrar el tag que cierra.</w:t>
-      </w:r>
-      <w:r>
-        <w:t xml:space="preserve"> Si no encuentra “&gt;” para cerrar el tag,</w:t>
+        <w:t xml:space="preserve">uirá con los demás </w:t>
+      </w:r>
+      <w:proofErr w:type="spellStart"/>
+      <w:r>
+        <w:t>tags</w:t>
+      </w:r>
+      <w:proofErr w:type="spellEnd"/>
+      <w:r>
+        <w:t xml:space="preserve"> para encontrar el </w:t>
+      </w:r>
+      <w:proofErr w:type="spellStart"/>
+      <w:r>
+        <w:t>tag</w:t>
+      </w:r>
+      <w:proofErr w:type="spellEnd"/>
+      <w:r>
+        <w:t xml:space="preserve"> que cierra.</w:t>
+      </w:r>
+      <w:r>
+        <w:t xml:space="preserve"> Si no encuentra “&gt;” para cerrar el </w:t>
+      </w:r>
+      <w:proofErr w:type="spellStart"/>
+      <w:r>
+        <w:t>tag</w:t>
+      </w:r>
+      <w:proofErr w:type="spellEnd"/>
+      <w:r>
+        <w:t>,</w:t>
       </w:r>
       <w:r>
         <w:t xml:space="preserve"> pero se encuentra otro “&lt;”</w:t>
@@ -1707,7 +1863,7 @@
     </w:p>
     <w:p>
       <w:pPr>
-        <w:pStyle w:val="ListParagraph"/>
+        <w:pStyle w:val="Prrafodelista"/>
         <w:numPr>
           <w:ilvl w:val="1"/>
           <w:numId w:val="17"/>
@@ -1746,13 +1902,13 @@
     </w:p>
     <w:p>
       <w:pPr>
-        <w:pStyle w:val="Heading1"/>
-      </w:pPr>
-      <w:bookmarkStart w:id="5" w:name="_Toc451186399"/>
+        <w:pStyle w:val="Ttulo1"/>
+      </w:pPr>
+      <w:bookmarkStart w:id="4" w:name="_Toc451186399"/>
       <w:r>
         <w:t>Comillas</w:t>
       </w:r>
-      <w:bookmarkEnd w:id="5"/>
+      <w:bookmarkEnd w:id="4"/>
     </w:p>
     <w:p>
       <w:pPr>
@@ -1768,7 +1924,15 @@
         <w:t xml:space="preserve">, solo que en esta fase, en las comillas existe una restricción de los caracteres que pueden ir dentro de ellas. Según la tabla ASCII, </w:t>
       </w:r>
       <w:r>
-        <w:t>los caracteres que pueden ir dentro de las comillas van desde el 45, que corresponde al caracter “-” hasta el 122, que sería la zeta minúscula. Este proceso aplica tanto para comillas simples como para comillas dobles.</w:t>
+        <w:t xml:space="preserve">los caracteres que pueden ir dentro de las comillas van desde el 45, que corresponde al </w:t>
+      </w:r>
+      <w:proofErr w:type="spellStart"/>
+      <w:r>
+        <w:t>caracter</w:t>
+      </w:r>
+      <w:proofErr w:type="spellEnd"/>
+      <w:r>
+        <w:t xml:space="preserve"> “-” hasta el 122, que sería la zeta minúscula. Este proceso aplica tanto para comillas simples como para comillas dobles.</w:t>
       </w:r>
     </w:p>
     <w:p>
@@ -1778,14 +1942,19 @@
     </w:p>
     <w:p>
       <w:pPr>
-        <w:pStyle w:val="Heading1"/>
-      </w:pPr>
-      <w:bookmarkStart w:id="6" w:name="_Toc451186400"/>
+        <w:pStyle w:val="Ttulo1"/>
+      </w:pPr>
+      <w:bookmarkStart w:id="5" w:name="_Toc451186400"/>
+      <w:proofErr w:type="spellStart"/>
       <w:r>
         <w:lastRenderedPageBreak/>
-        <w:t>Tags Anidados</w:t>
-      </w:r>
-      <w:bookmarkEnd w:id="6"/>
+        <w:t>Tags</w:t>
+      </w:r>
+      <w:proofErr w:type="spellEnd"/>
+      <w:r>
+        <w:t xml:space="preserve"> Anidados</w:t>
+      </w:r>
+      <w:bookmarkEnd w:id="5"/>
     </w:p>
     <w:p>
       <w:pPr>
@@ -1807,14 +1976,99 @@
         <w:rPr>
           <w:lang w:val="es-ES_tradnl"/>
         </w:rPr>
-        <w:t>n de tags anidados se basa en una extensión del algoritmo para la verificación de apertura y cerradura de tags. Esta extensión consiste en copiar el contenido de un tag previamente verificado, seguidamente se busca en forma exhaustiva otro tag que posea el mismo contenido que el copiado originalmente, una vez que se comprueba esto se procede a verificar que este tag final posea el símbolo ‘/’  después su inicio (&lt;). Si no se llega a encontrar este tag final, se informará en la consola este error con la línea y columna donde este se generó.</w:t>
+        <w:t xml:space="preserve">n de </w:t>
+      </w:r>
+      <w:proofErr w:type="spellStart"/>
+      <w:r>
+        <w:rPr>
+          <w:lang w:val="es-ES_tradnl"/>
+        </w:rPr>
+        <w:t>tags</w:t>
+      </w:r>
+      <w:proofErr w:type="spellEnd"/>
+      <w:r>
+        <w:rPr>
+          <w:lang w:val="es-ES_tradnl"/>
+        </w:rPr>
+        <w:t xml:space="preserve"> anidados se basa en una extensión del algoritmo para la verificación de apertura y cerradura de </w:t>
+      </w:r>
+      <w:proofErr w:type="spellStart"/>
+      <w:r>
+        <w:rPr>
+          <w:lang w:val="es-ES_tradnl"/>
+        </w:rPr>
+        <w:t>tags</w:t>
+      </w:r>
+      <w:proofErr w:type="spellEnd"/>
+      <w:r>
+        <w:rPr>
+          <w:lang w:val="es-ES_tradnl"/>
+        </w:rPr>
+        <w:t xml:space="preserve">. Esta extensión consiste en copiar el contenido de un </w:t>
+      </w:r>
+      <w:proofErr w:type="spellStart"/>
+      <w:r>
+        <w:rPr>
+          <w:lang w:val="es-ES_tradnl"/>
+        </w:rPr>
+        <w:t>tag</w:t>
+      </w:r>
+      <w:proofErr w:type="spellEnd"/>
+      <w:r>
+        <w:rPr>
+          <w:lang w:val="es-ES_tradnl"/>
+        </w:rPr>
+        <w:t xml:space="preserve"> previamente verificado, seguidamente se busca en forma exhaustiva otro </w:t>
+      </w:r>
+      <w:proofErr w:type="spellStart"/>
+      <w:r>
+        <w:rPr>
+          <w:lang w:val="es-ES_tradnl"/>
+        </w:rPr>
+        <w:t>tag</w:t>
+      </w:r>
+      <w:proofErr w:type="spellEnd"/>
+      <w:r>
+        <w:rPr>
+          <w:lang w:val="es-ES_tradnl"/>
+        </w:rPr>
+        <w:t xml:space="preserve"> que posea el mismo contenido que el copiado originalmente, una vez que se comprueba esto se procede a verificar que este </w:t>
+      </w:r>
+      <w:proofErr w:type="spellStart"/>
+      <w:r>
+        <w:rPr>
+          <w:lang w:val="es-ES_tradnl"/>
+        </w:rPr>
+        <w:t>tag</w:t>
+      </w:r>
+      <w:proofErr w:type="spellEnd"/>
+      <w:r>
+        <w:rPr>
+          <w:lang w:val="es-ES_tradnl"/>
+        </w:rPr>
+        <w:t xml:space="preserve"> final posea el símbolo ‘/’  después su inicio (&lt;). Si no se llega a encontrar este </w:t>
+      </w:r>
+      <w:proofErr w:type="spellStart"/>
+      <w:r>
+        <w:rPr>
+          <w:lang w:val="es-ES_tradnl"/>
+        </w:rPr>
+        <w:t>tag</w:t>
+      </w:r>
+      <w:proofErr w:type="spellEnd"/>
+      <w:r>
+        <w:rPr>
+          <w:lang w:val="es-ES_tradnl"/>
+        </w:rPr>
+        <w:t xml:space="preserve"> final, se informará en la consola este error con la línea y columna donde este se generó.</w:t>
       </w:r>
     </w:p>
     <w:p>
       <w:pPr>
-        <w:pStyle w:val="Heading1"/>
-      </w:pPr>
-      <w:bookmarkStart w:id="7" w:name="_Toc451186401"/>
+        <w:pStyle w:val="Ttulo1"/>
+      </w:pPr>
+      <w:bookmarkStart w:id="6" w:name="_Toc451186401"/>
+      <w:proofErr w:type="spellStart"/>
       <w:r>
         <w:t>I</w:t>
       </w:r>
@@ -1824,33 +2078,554 @@
       <w:r>
         <w:t>dentación</w:t>
       </w:r>
+      <w:proofErr w:type="spellEnd"/>
       <w:r>
         <w:t xml:space="preserve"> de Líneas</w:t>
       </w:r>
+      <w:bookmarkEnd w:id="6"/>
+    </w:p>
+    <w:p>
+      <w:pPr>
+        <w:pStyle w:val="NormalWeb"/>
+        <w:shd w:val="clear" w:color="auto" w:fill="FFFFFF"/>
+        <w:rPr>
+          <w:rFonts w:asciiTheme="minorHAnsi" w:eastAsiaTheme="minorHAnsi" w:hAnsiTheme="minorHAnsi" w:cstheme="minorBidi"/>
+          <w:sz w:val="22"/>
+          <w:szCs w:val="22"/>
+          <w:lang w:val="es-ES_tradnl" w:eastAsia="en-US"/>
+        </w:rPr>
+      </w:pPr>
+      <w:r>
+        <w:rPr>
+          <w:rFonts w:asciiTheme="minorHAnsi" w:eastAsiaTheme="minorHAnsi" w:hAnsiTheme="minorHAnsi" w:cstheme="minorBidi"/>
+          <w:sz w:val="22"/>
+          <w:szCs w:val="22"/>
+          <w:lang w:val="es-ES_tradnl" w:eastAsia="en-US"/>
+        </w:rPr>
+        <w:t xml:space="preserve">El algoritmo de </w:t>
+      </w:r>
+      <w:proofErr w:type="spellStart"/>
+      <w:r>
+        <w:rPr>
+          <w:rFonts w:asciiTheme="minorHAnsi" w:eastAsiaTheme="minorHAnsi" w:hAnsiTheme="minorHAnsi" w:cstheme="minorBidi"/>
+          <w:sz w:val="22"/>
+          <w:szCs w:val="22"/>
+          <w:lang w:val="es-ES_tradnl" w:eastAsia="en-US"/>
+        </w:rPr>
+        <w:t>identación</w:t>
+      </w:r>
+      <w:proofErr w:type="spellEnd"/>
+      <w:r>
+        <w:rPr>
+          <w:rFonts w:asciiTheme="minorHAnsi" w:eastAsiaTheme="minorHAnsi" w:hAnsiTheme="minorHAnsi" w:cstheme="minorBidi"/>
+          <w:sz w:val="22"/>
+          <w:szCs w:val="22"/>
+          <w:lang w:val="es-ES_tradnl" w:eastAsia="en-US"/>
+        </w:rPr>
+        <w:t xml:space="preserve"> tanto de los archivos XML como de los archivos HTML se</w:t>
+      </w:r>
+      <w:r>
+        <w:rPr>
+          <w:rFonts w:asciiTheme="minorHAnsi" w:eastAsiaTheme="minorHAnsi" w:hAnsiTheme="minorHAnsi" w:cstheme="minorBidi"/>
+          <w:sz w:val="22"/>
+          <w:szCs w:val="22"/>
+          <w:lang w:val="es-ES_tradnl" w:eastAsia="en-US"/>
+        </w:rPr>
+        <w:t xml:space="preserve"> realiza de la siguiente manera:</w:t>
+      </w:r>
+    </w:p>
+    <w:p>
+      <w:pPr>
+        <w:pStyle w:val="NormalWeb"/>
+        <w:shd w:val="clear" w:color="auto" w:fill="FFFFFF"/>
+        <w:rPr>
+          <w:rFonts w:asciiTheme="minorHAnsi" w:eastAsiaTheme="minorHAnsi" w:hAnsiTheme="minorHAnsi" w:cstheme="minorBidi"/>
+          <w:sz w:val="22"/>
+          <w:szCs w:val="22"/>
+          <w:lang w:val="es-ES_tradnl" w:eastAsia="en-US"/>
+        </w:rPr>
+      </w:pPr>
+      <w:r>
+        <w:rPr>
+          <w:rFonts w:asciiTheme="minorHAnsi" w:eastAsiaTheme="minorHAnsi" w:hAnsiTheme="minorHAnsi" w:cstheme="minorBidi"/>
+          <w:sz w:val="22"/>
+          <w:szCs w:val="22"/>
+          <w:lang w:val="es-ES_tradnl" w:eastAsia="en-US"/>
+        </w:rPr>
+        <w:t>En primer lugar, se recorre nuevamente el buffer en el que se almacenó el archivo original. Este buffer será entonces recorrido por un proceso de formato para el archivo. </w:t>
+      </w:r>
+    </w:p>
+    <w:p>
+      <w:pPr>
+        <w:pStyle w:val="NormalWeb"/>
+        <w:shd w:val="clear" w:color="auto" w:fill="FFFFFF"/>
+        <w:rPr>
+          <w:rFonts w:asciiTheme="minorHAnsi" w:eastAsiaTheme="minorHAnsi" w:hAnsiTheme="minorHAnsi" w:cstheme="minorBidi"/>
+          <w:sz w:val="22"/>
+          <w:szCs w:val="22"/>
+          <w:lang w:val="es-ES_tradnl" w:eastAsia="en-US"/>
+        </w:rPr>
+      </w:pPr>
+      <w:r>
+        <w:rPr>
+          <w:rFonts w:asciiTheme="minorHAnsi" w:eastAsiaTheme="minorHAnsi" w:hAnsiTheme="minorHAnsi" w:cstheme="minorBidi"/>
+          <w:sz w:val="22"/>
+          <w:szCs w:val="22"/>
+          <w:lang w:val="es-ES_tradnl" w:eastAsia="en-US"/>
+        </w:rPr>
+        <w:t xml:space="preserve">Dado que el archivo de entrada puede estar </w:t>
+      </w:r>
+      <w:proofErr w:type="spellStart"/>
+      <w:r>
+        <w:rPr>
+          <w:rFonts w:asciiTheme="minorHAnsi" w:eastAsiaTheme="minorHAnsi" w:hAnsiTheme="minorHAnsi" w:cstheme="minorBidi"/>
+          <w:sz w:val="22"/>
+          <w:szCs w:val="22"/>
+          <w:lang w:val="es-ES_tradnl" w:eastAsia="en-US"/>
+        </w:rPr>
+        <w:t>identado</w:t>
+      </w:r>
+      <w:proofErr w:type="spellEnd"/>
+      <w:r>
+        <w:rPr>
+          <w:rFonts w:asciiTheme="minorHAnsi" w:eastAsiaTheme="minorHAnsi" w:hAnsiTheme="minorHAnsi" w:cstheme="minorBidi"/>
+          <w:sz w:val="22"/>
+          <w:szCs w:val="22"/>
+          <w:lang w:val="es-ES_tradnl" w:eastAsia="en-US"/>
+        </w:rPr>
+        <w:t xml:space="preserve">, se idea un algoritmo que prepare el texto para la </w:t>
+      </w:r>
+      <w:proofErr w:type="spellStart"/>
+      <w:r>
+        <w:rPr>
+          <w:rFonts w:asciiTheme="minorHAnsi" w:eastAsiaTheme="minorHAnsi" w:hAnsiTheme="minorHAnsi" w:cstheme="minorBidi"/>
+          <w:sz w:val="22"/>
+          <w:szCs w:val="22"/>
+          <w:lang w:val="es-ES_tradnl" w:eastAsia="en-US"/>
+        </w:rPr>
+        <w:t>identación</w:t>
+      </w:r>
+      <w:proofErr w:type="spellEnd"/>
+      <w:r>
+        <w:rPr>
+          <w:rFonts w:asciiTheme="minorHAnsi" w:eastAsiaTheme="minorHAnsi" w:hAnsiTheme="minorHAnsi" w:cstheme="minorBidi"/>
+          <w:sz w:val="22"/>
+          <w:szCs w:val="22"/>
+          <w:lang w:val="es-ES_tradnl" w:eastAsia="en-US"/>
+        </w:rPr>
+        <w:t xml:space="preserve"> final.  Este proceso elimina todos los caracteres de cambio de línea y las tabulaciones que se encuentren en el archivo original. Por lo tanto, el resultado final de este proceso será un archivo sin espacios entre las etiquetas y sin caracteres de cambios de línea.</w:t>
+      </w:r>
+    </w:p>
+    <w:p>
+      <w:pPr>
+        <w:pStyle w:val="NormalWeb"/>
+        <w:shd w:val="clear" w:color="auto" w:fill="FFFFFF"/>
+        <w:rPr>
+          <w:rFonts w:asciiTheme="minorHAnsi" w:eastAsiaTheme="minorHAnsi" w:hAnsiTheme="minorHAnsi" w:cstheme="minorBidi"/>
+          <w:sz w:val="22"/>
+          <w:szCs w:val="22"/>
+          <w:lang w:val="es-ES_tradnl" w:eastAsia="en-US"/>
+        </w:rPr>
+      </w:pPr>
+      <w:r>
+        <w:rPr>
+          <w:rFonts w:asciiTheme="minorHAnsi" w:eastAsiaTheme="minorHAnsi" w:hAnsiTheme="minorHAnsi" w:cstheme="minorBidi"/>
+          <w:sz w:val="22"/>
+          <w:szCs w:val="22"/>
+          <w:lang w:val="es-ES_tradnl" w:eastAsia="en-US"/>
+        </w:rPr>
+        <w:t xml:space="preserve">Con este nuevo buffer procesado, se inicia el algoritmo de </w:t>
+      </w:r>
+      <w:proofErr w:type="spellStart"/>
+      <w:r>
+        <w:rPr>
+          <w:rFonts w:asciiTheme="minorHAnsi" w:eastAsiaTheme="minorHAnsi" w:hAnsiTheme="minorHAnsi" w:cstheme="minorBidi"/>
+          <w:sz w:val="22"/>
+          <w:szCs w:val="22"/>
+          <w:lang w:val="es-ES_tradnl" w:eastAsia="en-US"/>
+        </w:rPr>
+        <w:t>identación</w:t>
+      </w:r>
+      <w:proofErr w:type="spellEnd"/>
+      <w:r>
+        <w:rPr>
+          <w:rFonts w:asciiTheme="minorHAnsi" w:eastAsiaTheme="minorHAnsi" w:hAnsiTheme="minorHAnsi" w:cstheme="minorBidi"/>
+          <w:sz w:val="22"/>
+          <w:szCs w:val="22"/>
+          <w:lang w:val="es-ES_tradnl" w:eastAsia="en-US"/>
+        </w:rPr>
+        <w:t xml:space="preserve">. Se cuenta con dos registros </w:t>
+      </w:r>
+      <w:proofErr w:type="spellStart"/>
+      <w:r>
+        <w:rPr>
+          <w:rFonts w:asciiTheme="minorHAnsi" w:eastAsiaTheme="minorHAnsi" w:hAnsiTheme="minorHAnsi" w:cstheme="minorBidi"/>
+          <w:sz w:val="22"/>
+          <w:szCs w:val="22"/>
+          <w:lang w:val="es-ES_tradnl" w:eastAsia="en-US"/>
+        </w:rPr>
+        <w:t>indices</w:t>
+      </w:r>
+      <w:proofErr w:type="spellEnd"/>
+      <w:r>
+        <w:rPr>
+          <w:rFonts w:asciiTheme="minorHAnsi" w:eastAsiaTheme="minorHAnsi" w:hAnsiTheme="minorHAnsi" w:cstheme="minorBidi"/>
+          <w:sz w:val="22"/>
+          <w:szCs w:val="22"/>
+          <w:lang w:val="es-ES_tradnl" w:eastAsia="en-US"/>
+        </w:rPr>
+        <w:t xml:space="preserve">: R11 para el buffer sin </w:t>
+      </w:r>
+      <w:proofErr w:type="spellStart"/>
+      <w:r>
+        <w:rPr>
+          <w:rFonts w:asciiTheme="minorHAnsi" w:eastAsiaTheme="minorHAnsi" w:hAnsiTheme="minorHAnsi" w:cstheme="minorBidi"/>
+          <w:sz w:val="22"/>
+          <w:szCs w:val="22"/>
+          <w:lang w:val="es-ES_tradnl" w:eastAsia="en-US"/>
+        </w:rPr>
+        <w:t>identar</w:t>
+      </w:r>
+      <w:proofErr w:type="spellEnd"/>
+      <w:r>
+        <w:rPr>
+          <w:rFonts w:asciiTheme="minorHAnsi" w:eastAsiaTheme="minorHAnsi" w:hAnsiTheme="minorHAnsi" w:cstheme="minorBidi"/>
+          <w:sz w:val="22"/>
+          <w:szCs w:val="22"/>
+          <w:lang w:val="es-ES_tradnl" w:eastAsia="en-US"/>
+        </w:rPr>
+        <w:t xml:space="preserve">, y R13 para el buffer </w:t>
+      </w:r>
+      <w:proofErr w:type="spellStart"/>
+      <w:r>
+        <w:rPr>
+          <w:rFonts w:asciiTheme="minorHAnsi" w:eastAsiaTheme="minorHAnsi" w:hAnsiTheme="minorHAnsi" w:cstheme="minorBidi"/>
+          <w:sz w:val="22"/>
+          <w:szCs w:val="22"/>
+          <w:lang w:val="es-ES_tradnl" w:eastAsia="en-US"/>
+        </w:rPr>
+        <w:t>identado</w:t>
+      </w:r>
+      <w:proofErr w:type="spellEnd"/>
+      <w:r>
+        <w:rPr>
+          <w:rFonts w:asciiTheme="minorHAnsi" w:eastAsiaTheme="minorHAnsi" w:hAnsiTheme="minorHAnsi" w:cstheme="minorBidi"/>
+          <w:sz w:val="22"/>
+          <w:szCs w:val="22"/>
+          <w:lang w:val="es-ES_tradnl" w:eastAsia="en-US"/>
+        </w:rPr>
+        <w:t>. También se utiliza R12 como contador de etiquetas, y R14 como contador de dígitos totales en el buffer.</w:t>
+      </w:r>
+    </w:p>
+    <w:p>
+      <w:pPr>
+        <w:pStyle w:val="NormalWeb"/>
+        <w:shd w:val="clear" w:color="auto" w:fill="FFFFFF"/>
+        <w:rPr>
+          <w:rFonts w:asciiTheme="minorHAnsi" w:eastAsiaTheme="minorHAnsi" w:hAnsiTheme="minorHAnsi" w:cstheme="minorBidi"/>
+          <w:sz w:val="22"/>
+          <w:szCs w:val="22"/>
+          <w:lang w:val="es-ES_tradnl" w:eastAsia="en-US"/>
+        </w:rPr>
+      </w:pPr>
+      <w:r>
+        <w:rPr>
+          <w:rFonts w:asciiTheme="minorHAnsi" w:eastAsiaTheme="minorHAnsi" w:hAnsiTheme="minorHAnsi" w:cstheme="minorBidi"/>
+          <w:sz w:val="22"/>
+          <w:szCs w:val="22"/>
+          <w:lang w:val="es-ES_tradnl" w:eastAsia="en-US"/>
+        </w:rPr>
+        <w:t xml:space="preserve">Este algoritmo consiste en recorrer el buffer creado en la etapa de formato. El primer paso es comparar el </w:t>
+      </w:r>
+      <w:proofErr w:type="spellStart"/>
+      <w:r>
+        <w:rPr>
+          <w:rFonts w:asciiTheme="minorHAnsi" w:eastAsiaTheme="minorHAnsi" w:hAnsiTheme="minorHAnsi" w:cstheme="minorBidi"/>
+          <w:sz w:val="22"/>
+          <w:szCs w:val="22"/>
+          <w:lang w:val="es-ES_tradnl" w:eastAsia="en-US"/>
+        </w:rPr>
+        <w:t>indice</w:t>
+      </w:r>
+      <w:proofErr w:type="spellEnd"/>
+      <w:r>
+        <w:rPr>
+          <w:rFonts w:asciiTheme="minorHAnsi" w:eastAsiaTheme="minorHAnsi" w:hAnsiTheme="minorHAnsi" w:cstheme="minorBidi"/>
+          <w:sz w:val="22"/>
+          <w:szCs w:val="22"/>
+          <w:lang w:val="es-ES_tradnl" w:eastAsia="en-US"/>
+        </w:rPr>
+        <w:t xml:space="preserve"> utilizado en el buffer por </w:t>
+      </w:r>
+      <w:proofErr w:type="spellStart"/>
+      <w:r>
+        <w:rPr>
+          <w:rFonts w:asciiTheme="minorHAnsi" w:eastAsiaTheme="minorHAnsi" w:hAnsiTheme="minorHAnsi" w:cstheme="minorBidi"/>
+          <w:sz w:val="22"/>
+          <w:szCs w:val="22"/>
+          <w:lang w:val="es-ES_tradnl" w:eastAsia="en-US"/>
+        </w:rPr>
+        <w:t>identar</w:t>
+      </w:r>
+      <w:proofErr w:type="spellEnd"/>
+      <w:r>
+        <w:rPr>
+          <w:rFonts w:asciiTheme="minorHAnsi" w:eastAsiaTheme="minorHAnsi" w:hAnsiTheme="minorHAnsi" w:cstheme="minorBidi"/>
+          <w:sz w:val="22"/>
+          <w:szCs w:val="22"/>
+          <w:lang w:val="es-ES_tradnl" w:eastAsia="en-US"/>
+        </w:rPr>
+        <w:t xml:space="preserve">, con el </w:t>
+      </w:r>
+      <w:proofErr w:type="spellStart"/>
+      <w:r>
+        <w:rPr>
+          <w:rFonts w:asciiTheme="minorHAnsi" w:eastAsiaTheme="minorHAnsi" w:hAnsiTheme="minorHAnsi" w:cstheme="minorBidi"/>
+          <w:sz w:val="22"/>
+          <w:szCs w:val="22"/>
+          <w:lang w:val="es-ES_tradnl" w:eastAsia="en-US"/>
+        </w:rPr>
+        <w:t>numero</w:t>
+      </w:r>
+      <w:proofErr w:type="spellEnd"/>
+      <w:r>
+        <w:rPr>
+          <w:rFonts w:asciiTheme="minorHAnsi" w:eastAsiaTheme="minorHAnsi" w:hAnsiTheme="minorHAnsi" w:cstheme="minorBidi"/>
+          <w:sz w:val="22"/>
+          <w:szCs w:val="22"/>
+          <w:lang w:val="es-ES_tradnl" w:eastAsia="en-US"/>
+        </w:rPr>
+        <w:t xml:space="preserve"> total de caracteres leídos. Si estos son iguales, se imprime el buffer con </w:t>
+      </w:r>
+      <w:proofErr w:type="spellStart"/>
+      <w:r>
+        <w:rPr>
+          <w:rFonts w:asciiTheme="minorHAnsi" w:eastAsiaTheme="minorHAnsi" w:hAnsiTheme="minorHAnsi" w:cstheme="minorBidi"/>
+          <w:sz w:val="22"/>
+          <w:szCs w:val="22"/>
+          <w:lang w:val="es-ES_tradnl" w:eastAsia="en-US"/>
+        </w:rPr>
+        <w:t>identación</w:t>
+      </w:r>
+      <w:proofErr w:type="spellEnd"/>
+      <w:r>
+        <w:rPr>
+          <w:rFonts w:asciiTheme="minorHAnsi" w:eastAsiaTheme="minorHAnsi" w:hAnsiTheme="minorHAnsi" w:cstheme="minorBidi"/>
+          <w:sz w:val="22"/>
+          <w:szCs w:val="22"/>
+          <w:lang w:val="es-ES_tradnl" w:eastAsia="en-US"/>
+        </w:rPr>
+        <w:t xml:space="preserve">. Si no son iguales, se analiza el buffer. La primera comparación es del presente </w:t>
+      </w:r>
+      <w:proofErr w:type="spellStart"/>
+      <w:r>
+        <w:rPr>
+          <w:rFonts w:asciiTheme="minorHAnsi" w:eastAsiaTheme="minorHAnsi" w:hAnsiTheme="minorHAnsi" w:cstheme="minorBidi"/>
+          <w:sz w:val="22"/>
+          <w:szCs w:val="22"/>
+          <w:lang w:val="es-ES_tradnl" w:eastAsia="en-US"/>
+        </w:rPr>
+        <w:t>caracter</w:t>
+      </w:r>
+      <w:proofErr w:type="spellEnd"/>
+      <w:r>
+        <w:rPr>
+          <w:rFonts w:asciiTheme="minorHAnsi" w:eastAsiaTheme="minorHAnsi" w:hAnsiTheme="minorHAnsi" w:cstheme="minorBidi"/>
+          <w:sz w:val="22"/>
+          <w:szCs w:val="22"/>
+          <w:lang w:val="es-ES_tradnl" w:eastAsia="en-US"/>
+        </w:rPr>
+        <w:t xml:space="preserve"> con el </w:t>
+      </w:r>
+      <w:proofErr w:type="spellStart"/>
+      <w:r>
+        <w:rPr>
+          <w:rFonts w:asciiTheme="minorHAnsi" w:eastAsiaTheme="minorHAnsi" w:hAnsiTheme="minorHAnsi" w:cstheme="minorBidi"/>
+          <w:sz w:val="22"/>
+          <w:szCs w:val="22"/>
+          <w:lang w:val="es-ES_tradnl" w:eastAsia="en-US"/>
+        </w:rPr>
+        <w:t>caracter</w:t>
+      </w:r>
+      <w:proofErr w:type="spellEnd"/>
+      <w:r>
+        <w:rPr>
+          <w:rFonts w:asciiTheme="minorHAnsi" w:eastAsiaTheme="minorHAnsi" w:hAnsiTheme="minorHAnsi" w:cstheme="minorBidi"/>
+          <w:sz w:val="22"/>
+          <w:szCs w:val="22"/>
+          <w:lang w:val="es-ES_tradnl" w:eastAsia="en-US"/>
+        </w:rPr>
+        <w:t xml:space="preserve"> de boquilla abierta (‘&lt;‘). Si son iguales, se guarda en el registro R15 la dirección del </w:t>
+      </w:r>
+      <w:proofErr w:type="spellStart"/>
+      <w:r>
+        <w:rPr>
+          <w:rFonts w:asciiTheme="minorHAnsi" w:eastAsiaTheme="minorHAnsi" w:hAnsiTheme="minorHAnsi" w:cstheme="minorBidi"/>
+          <w:sz w:val="22"/>
+          <w:szCs w:val="22"/>
+          <w:lang w:val="es-ES_tradnl" w:eastAsia="en-US"/>
+        </w:rPr>
+        <w:t>proximo</w:t>
+      </w:r>
+      <w:proofErr w:type="spellEnd"/>
+      <w:r>
+        <w:rPr>
+          <w:rFonts w:asciiTheme="minorHAnsi" w:eastAsiaTheme="minorHAnsi" w:hAnsiTheme="minorHAnsi" w:cstheme="minorBidi"/>
+          <w:sz w:val="22"/>
+          <w:szCs w:val="22"/>
+          <w:lang w:val="es-ES_tradnl" w:eastAsia="en-US"/>
+        </w:rPr>
+        <w:t xml:space="preserve"> </w:t>
+      </w:r>
+      <w:proofErr w:type="spellStart"/>
+      <w:r>
+        <w:rPr>
+          <w:rFonts w:asciiTheme="minorHAnsi" w:eastAsiaTheme="minorHAnsi" w:hAnsiTheme="minorHAnsi" w:cstheme="minorBidi"/>
+          <w:sz w:val="22"/>
+          <w:szCs w:val="22"/>
+          <w:lang w:val="es-ES_tradnl" w:eastAsia="en-US"/>
+        </w:rPr>
+        <w:t>caracter</w:t>
+      </w:r>
+      <w:proofErr w:type="spellEnd"/>
+      <w:r>
+        <w:rPr>
+          <w:rFonts w:asciiTheme="minorHAnsi" w:eastAsiaTheme="minorHAnsi" w:hAnsiTheme="minorHAnsi" w:cstheme="minorBidi"/>
+          <w:sz w:val="22"/>
+          <w:szCs w:val="22"/>
+          <w:lang w:val="es-ES_tradnl" w:eastAsia="en-US"/>
+        </w:rPr>
+        <w:t xml:space="preserve"> para verificar después si esta es una etiqueta de apertura o de cerradura. Seguidamente se compara este </w:t>
+      </w:r>
+      <w:proofErr w:type="spellStart"/>
+      <w:r>
+        <w:rPr>
+          <w:rFonts w:asciiTheme="minorHAnsi" w:eastAsiaTheme="minorHAnsi" w:hAnsiTheme="minorHAnsi" w:cstheme="minorBidi"/>
+          <w:sz w:val="22"/>
+          <w:szCs w:val="22"/>
+          <w:lang w:val="es-ES_tradnl" w:eastAsia="en-US"/>
+        </w:rPr>
+        <w:t>proximo</w:t>
+      </w:r>
+      <w:proofErr w:type="spellEnd"/>
+      <w:r>
+        <w:rPr>
+          <w:rFonts w:asciiTheme="minorHAnsi" w:eastAsiaTheme="minorHAnsi" w:hAnsiTheme="minorHAnsi" w:cstheme="minorBidi"/>
+          <w:sz w:val="22"/>
+          <w:szCs w:val="22"/>
+          <w:lang w:val="es-ES_tradnl" w:eastAsia="en-US"/>
+        </w:rPr>
+        <w:t xml:space="preserve"> </w:t>
+      </w:r>
+      <w:proofErr w:type="spellStart"/>
+      <w:r>
+        <w:rPr>
+          <w:rFonts w:asciiTheme="minorHAnsi" w:eastAsiaTheme="minorHAnsi" w:hAnsiTheme="minorHAnsi" w:cstheme="minorBidi"/>
+          <w:sz w:val="22"/>
+          <w:szCs w:val="22"/>
+          <w:lang w:val="es-ES_tradnl" w:eastAsia="en-US"/>
+        </w:rPr>
+        <w:t>caracter</w:t>
+      </w:r>
+      <w:proofErr w:type="spellEnd"/>
+      <w:r>
+        <w:rPr>
+          <w:rFonts w:asciiTheme="minorHAnsi" w:eastAsiaTheme="minorHAnsi" w:hAnsiTheme="minorHAnsi" w:cstheme="minorBidi"/>
+          <w:sz w:val="22"/>
+          <w:szCs w:val="22"/>
+          <w:lang w:val="es-ES_tradnl" w:eastAsia="en-US"/>
+        </w:rPr>
+        <w:t xml:space="preserve">, y si es una diagonal (‘/’),  se disminuye el contador de etiquetas, se agrega un cambio de </w:t>
+      </w:r>
+      <w:proofErr w:type="spellStart"/>
+      <w:r>
+        <w:rPr>
+          <w:rFonts w:asciiTheme="minorHAnsi" w:eastAsiaTheme="minorHAnsi" w:hAnsiTheme="minorHAnsi" w:cstheme="minorBidi"/>
+          <w:sz w:val="22"/>
+          <w:szCs w:val="22"/>
+          <w:lang w:val="es-ES_tradnl" w:eastAsia="en-US"/>
+        </w:rPr>
+        <w:t>linea</w:t>
+      </w:r>
+      <w:proofErr w:type="spellEnd"/>
+      <w:r>
+        <w:rPr>
+          <w:rFonts w:asciiTheme="minorHAnsi" w:eastAsiaTheme="minorHAnsi" w:hAnsiTheme="minorHAnsi" w:cstheme="minorBidi"/>
+          <w:sz w:val="22"/>
+          <w:szCs w:val="22"/>
+          <w:lang w:val="es-ES_tradnl" w:eastAsia="en-US"/>
+        </w:rPr>
+        <w:t xml:space="preserve"> y se llama el procedimiento para agregar los espacios en blanco correspondientes. Este proceso será descrito próximamente. En el caso de que esta etiqueta no esté seguida por una diagonal, se incrementa el contador de etiquetas, se agrega un cambio de línea y se invoca al procedimiento para agregar los espacios correspondientes.</w:t>
+      </w:r>
+    </w:p>
+    <w:p>
+      <w:pPr>
+        <w:pStyle w:val="NormalWeb"/>
+        <w:shd w:val="clear" w:color="auto" w:fill="FFFFFF"/>
+        <w:rPr>
+          <w:rFonts w:asciiTheme="minorHAnsi" w:eastAsiaTheme="minorHAnsi" w:hAnsiTheme="minorHAnsi" w:cstheme="minorBidi"/>
+          <w:sz w:val="22"/>
+          <w:szCs w:val="22"/>
+          <w:lang w:val="es-ES_tradnl" w:eastAsia="en-US"/>
+        </w:rPr>
+      </w:pPr>
+      <w:r>
+        <w:rPr>
+          <w:rFonts w:asciiTheme="minorHAnsi" w:eastAsiaTheme="minorHAnsi" w:hAnsiTheme="minorHAnsi" w:cstheme="minorBidi"/>
+          <w:sz w:val="22"/>
+          <w:szCs w:val="22"/>
+          <w:lang w:val="es-ES_tradnl" w:eastAsia="en-US"/>
+        </w:rPr>
+        <w:t xml:space="preserve">El algoritmo para agregar los espacios en blanco consiste en multiplicar el contador de etiquetas por tres cada vez que se necesite agregar espacios en blanco, y crear un ciclo en el que se agregue al archivo </w:t>
+      </w:r>
+      <w:proofErr w:type="spellStart"/>
+      <w:r>
+        <w:rPr>
+          <w:rFonts w:asciiTheme="minorHAnsi" w:eastAsiaTheme="minorHAnsi" w:hAnsiTheme="minorHAnsi" w:cstheme="minorBidi"/>
+          <w:sz w:val="22"/>
+          <w:szCs w:val="22"/>
+          <w:lang w:val="es-ES_tradnl" w:eastAsia="en-US"/>
+        </w:rPr>
+        <w:t>identado</w:t>
+      </w:r>
+      <w:proofErr w:type="spellEnd"/>
+      <w:r>
+        <w:rPr>
+          <w:rFonts w:asciiTheme="minorHAnsi" w:eastAsiaTheme="minorHAnsi" w:hAnsiTheme="minorHAnsi" w:cstheme="minorBidi"/>
+          <w:sz w:val="22"/>
+          <w:szCs w:val="22"/>
+          <w:lang w:val="es-ES_tradnl" w:eastAsia="en-US"/>
+        </w:rPr>
+        <w:t xml:space="preserve"> un espacio en blanco, hasta que se hayan agregado los espacios correspondientes, indicados por el contador.</w:t>
+      </w:r>
+      <w:bookmarkStart w:id="7" w:name="_GoBack"/>
       <w:bookmarkEnd w:id="7"/>
     </w:p>
     <w:p>
       <w:pPr>
-        <w:rPr>
-          <w:rFonts w:asciiTheme="majorHAnsi" w:eastAsiaTheme="majorEastAsia" w:hAnsiTheme="majorHAnsi" w:cstheme="majorBidi"/>
-          <w:color w:val="2E74B5" w:themeColor="accent1" w:themeShade="BF"/>
-          <w:sz w:val="32"/>
-          <w:szCs w:val="32"/>
-        </w:rPr>
-      </w:pPr>
-      <w:r>
-        <w:rPr>
-          <w:rFonts w:asciiTheme="majorHAnsi" w:eastAsiaTheme="majorEastAsia" w:hAnsiTheme="majorHAnsi" w:cstheme="majorBidi"/>
-          <w:color w:val="2E74B5" w:themeColor="accent1" w:themeShade="BF"/>
-          <w:sz w:val="32"/>
-          <w:szCs w:val="32"/>
-        </w:rPr>
-        <w:t>TODO</w:t>
+        <w:pStyle w:val="NormalWeb"/>
+        <w:shd w:val="clear" w:color="auto" w:fill="FFFFFF"/>
+        <w:rPr>
+          <w:rFonts w:asciiTheme="minorHAnsi" w:eastAsiaTheme="minorHAnsi" w:hAnsiTheme="minorHAnsi" w:cstheme="minorBidi"/>
+          <w:sz w:val="22"/>
+          <w:szCs w:val="22"/>
+          <w:lang w:val="es-ES_tradnl" w:eastAsia="en-US"/>
+        </w:rPr>
+      </w:pPr>
+      <w:r>
+        <w:rPr>
+          <w:rFonts w:asciiTheme="minorHAnsi" w:eastAsiaTheme="minorHAnsi" w:hAnsiTheme="minorHAnsi" w:cstheme="minorBidi"/>
+          <w:sz w:val="22"/>
+          <w:szCs w:val="22"/>
+          <w:lang w:val="es-ES_tradnl" w:eastAsia="en-US"/>
+        </w:rPr>
+        <w:lastRenderedPageBreak/>
+        <w:t>Después de agregados los cambios de línea y espacios, se aumentan los índices R11 y R13, y se continúa analizando el buffer hasta que se alcance el tamaño almacenado al principio del algoritmo.</w:t>
       </w:r>
     </w:p>
     <w:p>
       <w:pPr>
-        <w:pStyle w:val="Heading1"/>
+        <w:pStyle w:val="Ttulo1"/>
       </w:pPr>
       <w:bookmarkStart w:id="8" w:name="_Toc451186402"/>
       <w:r>
@@ -1866,7 +2641,15 @@
         <w:t xml:space="preserve">La revisión de comentarios se lleva a cabo </w:t>
       </w:r>
       <w:r>
-        <w:t>analizando la estructura de los tags, para que cumplan con la estructura de los comentarios, específicamente esta &lt;</w:t>
+        <w:t xml:space="preserve">analizando la estructura de los </w:t>
+      </w:r>
+      <w:proofErr w:type="spellStart"/>
+      <w:r>
+        <w:t>tags</w:t>
+      </w:r>
+      <w:proofErr w:type="spellEnd"/>
+      <w:r>
+        <w:t>, para que cumplan con la estructura de los comentarios, específicamente esta &lt;</w:t>
       </w:r>
       <w:r>
         <w:rPr>
@@ -1875,10 +2658,47 @@
         <w:t xml:space="preserve">!—comentario --&gt;. </w:t>
       </w:r>
       <w:r>
-        <w:t>Cuando se encuentra un tag que abre, se revisa si el caracter siguiente es un signo de admiración, si no lo es, sigue buscando caracteres hasta encontrar esto de nuevo, si lo es, verifica si lo que sigue es un guión</w:t>
-      </w:r>
-      <w:r>
-        <w:t xml:space="preserve">, si no es un guión, se imprimirá un error en la pantalla, si lo es, verifica el mismo paso, revisando si hay otro guión. Esta primera parte revisa la apertura del comentario. Cuando se encuentra la estructura </w:t>
+        <w:t xml:space="preserve">Cuando se encuentra un </w:t>
+      </w:r>
+      <w:proofErr w:type="spellStart"/>
+      <w:r>
+        <w:t>tag</w:t>
+      </w:r>
+      <w:proofErr w:type="spellEnd"/>
+      <w:r>
+        <w:t xml:space="preserve"> que abre, se revisa si el </w:t>
+      </w:r>
+      <w:proofErr w:type="spellStart"/>
+      <w:r>
+        <w:t>caracter</w:t>
+      </w:r>
+      <w:proofErr w:type="spellEnd"/>
+      <w:r>
+        <w:t xml:space="preserve"> siguiente es un signo de admiración, si no lo es, sigue buscando caracteres hasta encontrar esto de nuevo, si lo es, verifica si lo que sigue es un </w:t>
+      </w:r>
+      <w:proofErr w:type="spellStart"/>
+      <w:r>
+        <w:t>guión</w:t>
+      </w:r>
+      <w:proofErr w:type="spellEnd"/>
+      <w:r>
+        <w:t xml:space="preserve">, si no es un </w:t>
+      </w:r>
+      <w:proofErr w:type="spellStart"/>
+      <w:r>
+        <w:t>guión</w:t>
+      </w:r>
+      <w:proofErr w:type="spellEnd"/>
+      <w:r>
+        <w:t xml:space="preserve">, se imprimirá un error en la pantalla, si lo es, verifica el mismo paso, revisando si hay otro </w:t>
+      </w:r>
+      <w:proofErr w:type="spellStart"/>
+      <w:r>
+        <w:t>guión</w:t>
+      </w:r>
+      <w:proofErr w:type="spellEnd"/>
+      <w:r>
+        <w:t xml:space="preserve">. Esta primera parte revisa la apertura del comentario. Cuando se encuentra la estructura </w:t>
       </w:r>
       <w:r>
         <w:rPr>
@@ -1887,7 +2707,31 @@
         <w:t xml:space="preserve">&lt;--! </w:t>
       </w:r>
       <w:r>
-        <w:t>Exitosamente, se procede a buscar un guión para la estructura de cerradura, si no se encuentra, sigue buscando los caracteres, si lo encuentra, verifica que el siguiente también sea un guión, luego busca el caracter de cerradura “&lt;” luego de los guiones y si no lo encuentra da un error, y si lo encuentra prosigue revisando el documento en busca de otros comentarios. Si el comentario no cierra, entonces todo lo siguiente a la apertura del comentario se ignorará y la revisión llegará a su fin.</w:t>
+        <w:t xml:space="preserve">Exitosamente, se procede a buscar un </w:t>
+      </w:r>
+      <w:proofErr w:type="spellStart"/>
+      <w:r>
+        <w:t>guión</w:t>
+      </w:r>
+      <w:proofErr w:type="spellEnd"/>
+      <w:r>
+        <w:t xml:space="preserve"> para la estructura de cerradura, si no se encuentra, sigue buscando los caracteres, si lo encuentra, verifica que el siguiente también sea un </w:t>
+      </w:r>
+      <w:proofErr w:type="spellStart"/>
+      <w:r>
+        <w:t>guión</w:t>
+      </w:r>
+      <w:proofErr w:type="spellEnd"/>
+      <w:r>
+        <w:t xml:space="preserve">, luego busca el </w:t>
+      </w:r>
+      <w:proofErr w:type="spellStart"/>
+      <w:r>
+        <w:t>caracter</w:t>
+      </w:r>
+      <w:proofErr w:type="spellEnd"/>
+      <w:r>
+        <w:t xml:space="preserve"> de cerradura “&lt;” luego de los guiones y si no lo encuentra da un error, y si lo encuentra prosigue revisando el documento en busca de otros comentarios. Si el comentario no cierra, entonces todo lo siguiente a la apertura del comentario se ignorará y la revisión llegará a su fin.</w:t>
       </w:r>
     </w:p>
     <w:p>
@@ -1909,7 +2753,7 @@
     </w:p>
     <w:p>
       <w:pPr>
-        <w:pStyle w:val="Heading1"/>
+        <w:pStyle w:val="Ttulo1"/>
       </w:pPr>
       <w:bookmarkStart w:id="9" w:name="_Toc451186403"/>
       <w:r>
@@ -1952,8 +2796,16 @@
         <w:rPr>
           <w:i/>
         </w:rPr>
-        <w:t>$&gt;cd carpeta_donde_esta_el_programa</w:t>
-      </w:r>
+        <w:t xml:space="preserve">$&gt;cd </w:t>
+      </w:r>
+      <w:proofErr w:type="spellStart"/>
+      <w:r>
+        <w:rPr>
+          <w:i/>
+        </w:rPr>
+        <w:t>carpeta_donde_esta_el_programa</w:t>
+      </w:r>
+      <w:proofErr w:type="spellEnd"/>
     </w:p>
     <w:p>
       <w:pPr>
@@ -1976,8 +2828,16 @@
           <w:i/>
         </w:rPr>
         <w:tab/>
-        <w:t>$&gt;make</w:t>
-      </w:r>
+        <w:t>$&gt;</w:t>
+      </w:r>
+      <w:proofErr w:type="spellStart"/>
+      <w:r>
+        <w:rPr>
+          <w:i/>
+        </w:rPr>
+        <w:t>make</w:t>
+      </w:r>
+      <w:proofErr w:type="spellEnd"/>
     </w:p>
     <w:p>
       <w:pPr>
@@ -1998,7 +2858,7 @@
     </w:p>
     <w:p>
       <w:pPr>
-        <w:pStyle w:val="ListParagraph"/>
+        <w:pStyle w:val="Prrafodelista"/>
         <w:numPr>
           <w:ilvl w:val="0"/>
           <w:numId w:val="16"/>
@@ -2034,7 +2894,21 @@
         <w:rPr>
           <w:i/>
         </w:rPr>
-        <w:t xml:space="preserve">$&gt;documents_analyzer &lt; </w:t>
+        <w:t>$&gt;</w:t>
+      </w:r>
+      <w:proofErr w:type="spellStart"/>
+      <w:r>
+        <w:rPr>
+          <w:i/>
+        </w:rPr>
+        <w:t>documents_analyzer</w:t>
+      </w:r>
+      <w:proofErr w:type="spellEnd"/>
+      <w:r>
+        <w:rPr>
+          <w:i/>
+        </w:rPr>
+        <w:t xml:space="preserve"> &lt; </w:t>
       </w:r>
       <w:r>
         <w:rPr>
@@ -2051,7 +2925,7 @@
     </w:p>
     <w:p>
       <w:pPr>
-        <w:pStyle w:val="ListParagraph"/>
+        <w:pStyle w:val="Prrafodelista"/>
         <w:numPr>
           <w:ilvl w:val="0"/>
           <w:numId w:val="16"/>
@@ -2078,47 +2952,65 @@
         <w:jc w:val="both"/>
         <w:rPr>
           <w:i/>
+          <w:lang w:val="en-US"/>
         </w:rPr>
       </w:pPr>
       <w:r>
         <w:rPr>
           <w:i/>
+          <w:lang w:val="en-US"/>
         </w:rPr>
         <w:tab/>
       </w:r>
       <w:r>
         <w:rPr>
           <w:i/>
+          <w:lang w:val="en-US"/>
         </w:rPr>
         <w:tab/>
-      </w:r>
+        <w:t>$&gt;</w:t>
+      </w:r>
+      <w:proofErr w:type="spellStart"/>
       <w:r>
         <w:rPr>
           <w:i/>
-        </w:rPr>
-        <w:t>$&gt;documents_analy</w:t>
+          <w:lang w:val="en-US"/>
+        </w:rPr>
+        <w:t>documents_analy</w:t>
       </w:r>
       <w:r>
         <w:rPr>
           <w:i/>
-        </w:rPr>
-        <w:t>zer &lt; validate_archive</w:t>
-      </w:r>
+          <w:lang w:val="en-US"/>
+        </w:rPr>
+        <w:t>zer</w:t>
+      </w:r>
+      <w:proofErr w:type="spellEnd"/>
       <w:r>
         <w:rPr>
           <w:i/>
+          <w:lang w:val="en-US"/>
+        </w:rPr>
+        <w:t xml:space="preserve"> &lt; validate_archive</w:t>
+      </w:r>
+      <w:r>
+        <w:rPr>
+          <w:i/>
+          <w:lang w:val="en-US"/>
         </w:rPr>
         <w:t>.html</w:t>
       </w:r>
       <w:r>
         <w:rPr>
           <w:i/>
+          <w:lang w:val="en-US"/>
         </w:rPr>
         <w:tab/>
       </w:r>
       <w:r>
         <w:rPr>
           <w:i/>
+          <w:lang w:val="en-US"/>
         </w:rPr>
         <w:tab/>
       </w:r>
@@ -2131,7 +3023,15 @@
         <w:jc w:val="both"/>
       </w:pPr>
       <w:r>
-        <w:t>Para cada uno de los casos, se mostrarán los errores que contenga el archivo ingresado, con su respetiva justificación, asímismo la línea y la columna donde se dieron.</w:t>
+        <w:t xml:space="preserve">Para cada uno de los casos, se mostrarán los errores que contenga el archivo ingresado, con su respetiva justificación, </w:t>
+      </w:r>
+      <w:proofErr w:type="spellStart"/>
+      <w:r>
+        <w:t>asímismo</w:t>
+      </w:r>
+      <w:proofErr w:type="spellEnd"/>
+      <w:r>
+        <w:t xml:space="preserve"> la línea y la columna donde se dieron.</w:t>
       </w:r>
       <w:r>
         <w:rPr>
@@ -2140,7 +3040,15 @@
         <w:tab/>
       </w:r>
       <w:r>
-        <w:t>Si el archivo no posee errores, se mostrará en la pantalla el nuevo archivo con las identaciones necesarias, si aplica.</w:t>
+        <w:t xml:space="preserve">Si el archivo no posee errores, se mostrará en la pantalla el nuevo archivo con las </w:t>
+      </w:r>
+      <w:proofErr w:type="spellStart"/>
+      <w:r>
+        <w:t>identaciones</w:t>
+      </w:r>
+      <w:proofErr w:type="spellEnd"/>
+      <w:r>
+        <w:t xml:space="preserve"> necesarias, si aplica.</w:t>
       </w:r>
     </w:p>
     <w:p>
@@ -2150,7 +3058,7 @@
     </w:p>
     <w:p>
       <w:pPr>
-        <w:pStyle w:val="Heading1"/>
+        <w:pStyle w:val="Ttulo1"/>
       </w:pPr>
       <w:bookmarkStart w:id="10" w:name="_Toc451186404"/>
       <w:r>
@@ -2201,7 +3109,7 @@
       <w:hyperlink r:id="rId16" w:history="1">
         <w:r>
           <w:rPr>
-            <w:rStyle w:val="Hyperlink"/>
+            <w:rStyle w:val="Hipervnculo"/>
             <w:lang w:val="es-ES_tradnl"/>
           </w:rPr>
           <w:t>http://www.nasm.us/doc/</w:t>
@@ -2214,19 +3122,45 @@
           <w:lang w:val="es-ES_tradnl"/>
         </w:rPr>
       </w:pPr>
-      <w:r>
-        <w:rPr>
-          <w:lang w:val="es-ES_tradnl"/>
-        </w:rPr>
-        <w:t xml:space="preserve">Wikibooks. </w:t>
+      <w:proofErr w:type="spellStart"/>
+      <w:r>
+        <w:rPr>
+          <w:lang w:val="en-US"/>
+        </w:rPr>
+        <w:t>Wikibooks</w:t>
+      </w:r>
+      <w:proofErr w:type="spellEnd"/>
+      <w:r>
+        <w:rPr>
+          <w:lang w:val="en-US"/>
+        </w:rPr>
+        <w:t xml:space="preserve">. </w:t>
       </w:r>
       <w:r>
         <w:rPr>
           <w:i/>
           <w:iCs/>
-          <w:lang w:val="es-ES_tradnl"/>
-        </w:rPr>
-        <w:t xml:space="preserve">X86 Assembly/Control Flow - Wikibooks, open books for an open world. </w:t>
+          <w:lang w:val="en-US"/>
+        </w:rPr>
+        <w:t xml:space="preserve">X86 Assembly/Control Flow - </w:t>
+      </w:r>
+      <w:proofErr w:type="spellStart"/>
+      <w:r>
+        <w:rPr>
+          <w:i/>
+          <w:iCs/>
+          <w:lang w:val="en-US"/>
+        </w:rPr>
+        <w:t>Wikibooks</w:t>
+      </w:r>
+      <w:proofErr w:type="spellEnd"/>
+      <w:r>
+        <w:rPr>
+          <w:i/>
+          <w:iCs/>
+          <w:lang w:val="en-US"/>
+        </w:rPr>
+        <w:t xml:space="preserve">, open books for an open world. </w:t>
       </w:r>
       <w:r>
         <w:rPr>
@@ -2237,7 +3171,7 @@
       <w:hyperlink r:id="rId17" w:history="1">
         <w:r>
           <w:rPr>
-            <w:rStyle w:val="Hyperlink"/>
+            <w:rStyle w:val="Hipervnculo"/>
             <w:lang w:val="es-ES_tradnl"/>
           </w:rPr>
           <w:t>http://en.wikibooks.org/wiki/X86_Assembly/Control_Flow</w:t>
@@ -2252,7 +3186,7 @@
       </w:pPr>
       <w:r>
         <w:rPr>
-          <w:lang w:val="es-ES_tradnl"/>
+          <w:lang w:val="en-US"/>
         </w:rPr>
         <w:t xml:space="preserve">Code as Art. </w:t>
       </w:r>
@@ -2260,17 +3194,9 @@
         <w:rPr>
           <w:i/>
           <w:iCs/>
-          <w:lang w:val="es-ES_tradnl"/>
-        </w:rPr>
-        <w:t>Code as Art: Assembly x86_64 programming for Linux</w:t>
-      </w:r>
-      <w:r>
-        <w:rPr>
-          <w:i/>
-          <w:iCs/>
-          <w:lang w:val="es-ES_tradnl"/>
-        </w:rPr>
-        <w:t xml:space="preserve">. </w:t>
+          <w:lang w:val="en-US"/>
+        </w:rPr>
+        <w:t xml:space="preserve">Code as Art: Assembly x86_64 programming for Linux. </w:t>
       </w:r>
       <w:r>
         <w:rPr>
@@ -2287,7 +3213,7 @@
       <w:hyperlink r:id="rId18" w:history="1">
         <w:r>
           <w:rPr>
-            <w:rStyle w:val="Hyperlink"/>
+            <w:rStyle w:val="Hipervnculo"/>
             <w:lang w:val="es-ES_tradnl"/>
           </w:rPr>
           <w:t>http://0xax.blogspot.com/p/assembly-x8664-programming-for-linux.html</w:t>
@@ -2318,7 +3244,7 @@
 </file>
 
 <file path=word/endnotes.xml><?xml version="1.0" encoding="utf-8"?>
-<w:endnotes xmlns:wpc="http://schemas.microsoft.com/office/word/2010/wordprocessingCanvas" xmlns:mo="http://schemas.microsoft.com/office/mac/office/2008/main" xmlns:mc="http://schemas.openxmlformats.org/markup-compatibility/2006" xmlns:mv="urn:schemas-microsoft-com:mac:vml" xmlns:o="urn:schemas-microsoft-com:office:office" xmlns:r="http://schemas.openxmlformats.org/officeDocument/2006/relationships" xmlns:m="http://schemas.openxmlformats.org/officeDocument/2006/math" xmlns:v="urn:schemas-microsoft-com:vml" xmlns:wp14="http://schemas.microsoft.com/office/word/2010/wordprocessingDrawing" xmlns:wp="http://schemas.openxmlformats.org/drawingml/2006/wordprocessingDrawing" xmlns:w10="urn:schemas-microsoft-com:office:word" xmlns:w="http://schemas.openxmlformats.org/wordprocessingml/2006/main" xmlns:w14="http://schemas.microsoft.com/office/word/2010/wordml" xmlns:w15="http://schemas.microsoft.com/office/word/2012/wordml" xmlns:wpg="http://schemas.microsoft.com/office/word/2010/wordprocessingGroup" xmlns:wpi="http://schemas.microsoft.com/office/word/2010/wordprocessingInk" xmlns:wne="http://schemas.microsoft.com/office/word/2006/wordml" xmlns:wps="http://schemas.microsoft.com/office/word/2010/wordprocessingShape" mc:Ignorable="w14 w15 wp14">
+<w:endnotes xmlns:wpc="http://schemas.microsoft.com/office/word/2010/wordprocessingCanvas" xmlns:mc="http://schemas.openxmlformats.org/markup-compatibility/2006" xmlns:o="urn:schemas-microsoft-com:office:office" xmlns:r="http://schemas.openxmlformats.org/officeDocument/2006/relationships" xmlns:m="http://schemas.openxmlformats.org/officeDocument/2006/math" xmlns:v="urn:schemas-microsoft-com:vml" xmlns:wp14="http://schemas.microsoft.com/office/word/2010/wordprocessingDrawing" xmlns:wp="http://schemas.openxmlformats.org/drawingml/2006/wordprocessingDrawing" xmlns:w10="urn:schemas-microsoft-com:office:word" xmlns:w="http://schemas.openxmlformats.org/wordprocessingml/2006/main" xmlns:w14="http://schemas.microsoft.com/office/word/2010/wordml" xmlns:w15="http://schemas.microsoft.com/office/word/2012/wordml" xmlns:wpg="http://schemas.microsoft.com/office/word/2010/wordprocessingGroup" xmlns:wpi="http://schemas.microsoft.com/office/word/2010/wordprocessingInk" xmlns:wne="http://schemas.microsoft.com/office/word/2006/wordml" xmlns:wps="http://schemas.microsoft.com/office/word/2010/wordprocessingShape" mc:Ignorable="w14 w15 wp14">
   <w:endnote w:type="separator" w:id="-1">
     <w:p>
       <w:pPr>
@@ -2343,30 +3269,30 @@
 </file>
 
 <file path=word/footer1.xml><?xml version="1.0" encoding="utf-8"?>
-<w:ftr xmlns:wpc="http://schemas.microsoft.com/office/word/2010/wordprocessingCanvas" xmlns:mo="http://schemas.microsoft.com/office/mac/office/2008/main" xmlns:mc="http://schemas.openxmlformats.org/markup-compatibility/2006" xmlns:mv="urn:schemas-microsoft-com:mac:vml" xmlns:o="urn:schemas-microsoft-com:office:office" xmlns:r="http://schemas.openxmlformats.org/officeDocument/2006/relationships" xmlns:m="http://schemas.openxmlformats.org/officeDocument/2006/math" xmlns:v="urn:schemas-microsoft-com:vml" xmlns:wp14="http://schemas.microsoft.com/office/word/2010/wordprocessingDrawing" xmlns:wp="http://schemas.openxmlformats.org/drawingml/2006/wordprocessingDrawing" xmlns:w10="urn:schemas-microsoft-com:office:word" xmlns:w="http://schemas.openxmlformats.org/wordprocessingml/2006/main" xmlns:w14="http://schemas.microsoft.com/office/word/2010/wordml" xmlns:w15="http://schemas.microsoft.com/office/word/2012/wordml" xmlns:wpg="http://schemas.microsoft.com/office/word/2010/wordprocessingGroup" xmlns:wpi="http://schemas.microsoft.com/office/word/2010/wordprocessingInk" xmlns:wne="http://schemas.microsoft.com/office/word/2006/wordml" xmlns:wps="http://schemas.microsoft.com/office/word/2010/wordprocessingShape" mc:Ignorable="w14 w15 wp14">
+<w:ftr xmlns:wpc="http://schemas.microsoft.com/office/word/2010/wordprocessingCanvas" xmlns:mc="http://schemas.openxmlformats.org/markup-compatibility/2006" xmlns:o="urn:schemas-microsoft-com:office:office" xmlns:r="http://schemas.openxmlformats.org/officeDocument/2006/relationships" xmlns:m="http://schemas.openxmlformats.org/officeDocument/2006/math" xmlns:v="urn:schemas-microsoft-com:vml" xmlns:wp14="http://schemas.microsoft.com/office/word/2010/wordprocessingDrawing" xmlns:wp="http://schemas.openxmlformats.org/drawingml/2006/wordprocessingDrawing" xmlns:w10="urn:schemas-microsoft-com:office:word" xmlns:w="http://schemas.openxmlformats.org/wordprocessingml/2006/main" xmlns:w14="http://schemas.microsoft.com/office/word/2010/wordml" xmlns:w15="http://schemas.microsoft.com/office/word/2012/wordml" xmlns:wpg="http://schemas.microsoft.com/office/word/2010/wordprocessingGroup" xmlns:wpi="http://schemas.microsoft.com/office/word/2010/wordprocessingInk" xmlns:wne="http://schemas.microsoft.com/office/word/2006/wordml" xmlns:wps="http://schemas.microsoft.com/office/word/2010/wordprocessingShape" mc:Ignorable="w14 w15 wp14">
   <w:p>
     <w:pPr>
-      <w:pStyle w:val="Footer"/>
+      <w:pStyle w:val="Piedepgina"/>
       <w:framePr w:wrap="none" w:vAnchor="text" w:hAnchor="margin" w:y="1"/>
       <w:rPr>
-        <w:rStyle w:val="PageNumber"/>
+        <w:rStyle w:val="Nmerodepgina"/>
       </w:rPr>
     </w:pPr>
     <w:r>
       <w:rPr>
-        <w:rStyle w:val="PageNumber"/>
+        <w:rStyle w:val="Nmerodepgina"/>
       </w:rPr>
       <w:fldChar w:fldCharType="begin"/>
     </w:r>
     <w:r>
       <w:rPr>
-        <w:rStyle w:val="PageNumber"/>
+        <w:rStyle w:val="Nmerodepgina"/>
       </w:rPr>
       <w:instrText xml:space="preserve">PAGE  </w:instrText>
     </w:r>
     <w:r>
       <w:rPr>
-        <w:rStyle w:val="PageNumber"/>
+        <w:rStyle w:val="Nmerodepgina"/>
       </w:rPr>
       <w:fldChar w:fldCharType="end"/>
     </w:r>
@@ -2385,7 +3311,7 @@
     <w:sdtContent>
       <w:p>
         <w:pPr>
-          <w:pStyle w:val="Header"/>
+          <w:pStyle w:val="Encabezado"/>
           <w:pBdr>
             <w:between w:val="single" w:sz="4" w:space="1" w:color="5B9BD5" w:themeColor="accent1"/>
           </w:pBdr>
@@ -2399,7 +3325,6 @@
         <w:r>
           <w:rPr>
             <w:rFonts w:ascii="Cambria" w:hAnsi="Cambria"/>
-            <w:lang w:val="en-US"/>
           </w:rPr>
           <w:t>Arquitectura de Computadores</w:t>
         </w:r>
@@ -2425,7 +3350,7 @@
     <w:sdtContent>
       <w:p>
         <w:pPr>
-          <w:pStyle w:val="Header"/>
+          <w:pStyle w:val="Encabezado"/>
           <w:pBdr>
             <w:between w:val="single" w:sz="4" w:space="1" w:color="5B9BD5" w:themeColor="accent1"/>
           </w:pBdr>
@@ -2438,7 +3363,6 @@
         <w:r>
           <w:rPr>
             <w:rFonts w:ascii="Cambria" w:hAnsi="Cambria"/>
-            <w:lang w:val="en-US"/>
           </w:rPr>
           <w:t>Erick Hernández Bonilla</w:t>
         </w:r>
@@ -2447,50 +3371,50 @@
   </w:sdt>
   <w:p>
     <w:pPr>
-      <w:pStyle w:val="Footer"/>
+      <w:pStyle w:val="Piedepgina"/>
     </w:pPr>
   </w:p>
 </w:ftr>
 </file>
 
 <file path=word/footer2.xml><?xml version="1.0" encoding="utf-8"?>
-<w:ftr xmlns:wpc="http://schemas.microsoft.com/office/word/2010/wordprocessingCanvas" xmlns:mo="http://schemas.microsoft.com/office/mac/office/2008/main" xmlns:mc="http://schemas.openxmlformats.org/markup-compatibility/2006" xmlns:mv="urn:schemas-microsoft-com:mac:vml" xmlns:o="urn:schemas-microsoft-com:office:office" xmlns:r="http://schemas.openxmlformats.org/officeDocument/2006/relationships" xmlns:m="http://schemas.openxmlformats.org/officeDocument/2006/math" xmlns:v="urn:schemas-microsoft-com:vml" xmlns:wp14="http://schemas.microsoft.com/office/word/2010/wordprocessingDrawing" xmlns:wp="http://schemas.openxmlformats.org/drawingml/2006/wordprocessingDrawing" xmlns:w10="urn:schemas-microsoft-com:office:word" xmlns:w="http://schemas.openxmlformats.org/wordprocessingml/2006/main" xmlns:w14="http://schemas.microsoft.com/office/word/2010/wordml" xmlns:w15="http://schemas.microsoft.com/office/word/2012/wordml" xmlns:wpg="http://schemas.microsoft.com/office/word/2010/wordprocessingGroup" xmlns:wpi="http://schemas.microsoft.com/office/word/2010/wordprocessingInk" xmlns:wne="http://schemas.microsoft.com/office/word/2006/wordml" xmlns:wps="http://schemas.microsoft.com/office/word/2010/wordprocessingShape" mc:Ignorable="w14 w15 wp14">
+<w:ftr xmlns:wpc="http://schemas.microsoft.com/office/word/2010/wordprocessingCanvas" xmlns:mc="http://schemas.openxmlformats.org/markup-compatibility/2006" xmlns:o="urn:schemas-microsoft-com:office:office" xmlns:r="http://schemas.openxmlformats.org/officeDocument/2006/relationships" xmlns:m="http://schemas.openxmlformats.org/officeDocument/2006/math" xmlns:v="urn:schemas-microsoft-com:vml" xmlns:wp14="http://schemas.microsoft.com/office/word/2010/wordprocessingDrawing" xmlns:wp="http://schemas.openxmlformats.org/drawingml/2006/wordprocessingDrawing" xmlns:w10="urn:schemas-microsoft-com:office:word" xmlns:w="http://schemas.openxmlformats.org/wordprocessingml/2006/main" xmlns:w14="http://schemas.microsoft.com/office/word/2010/wordml" xmlns:w15="http://schemas.microsoft.com/office/word/2012/wordml" xmlns:wpg="http://schemas.microsoft.com/office/word/2010/wordprocessingGroup" xmlns:wpi="http://schemas.microsoft.com/office/word/2010/wordprocessingInk" xmlns:wne="http://schemas.microsoft.com/office/word/2006/wordml" xmlns:wps="http://schemas.microsoft.com/office/word/2010/wordprocessingShape" mc:Ignorable="w14 w15 wp14">
   <w:p>
     <w:pPr>
-      <w:pStyle w:val="Footer"/>
+      <w:pStyle w:val="Piedepgina"/>
       <w:framePr w:wrap="none" w:vAnchor="text" w:hAnchor="margin" w:y="1"/>
       <w:rPr>
-        <w:rStyle w:val="PageNumber"/>
+        <w:rStyle w:val="Nmerodepgina"/>
       </w:rPr>
     </w:pPr>
     <w:r>
       <w:rPr>
-        <w:rStyle w:val="PageNumber"/>
+        <w:rStyle w:val="Nmerodepgina"/>
       </w:rPr>
       <w:fldChar w:fldCharType="begin"/>
     </w:r>
     <w:r>
       <w:rPr>
-        <w:rStyle w:val="PageNumber"/>
+        <w:rStyle w:val="Nmerodepgina"/>
       </w:rPr>
       <w:instrText xml:space="preserve">PAGE  </w:instrText>
     </w:r>
     <w:r>
       <w:rPr>
-        <w:rStyle w:val="PageNumber"/>
+        <w:rStyle w:val="Nmerodepgina"/>
       </w:rPr>
       <w:fldChar w:fldCharType="separate"/>
     </w:r>
     <w:r>
       <w:rPr>
-        <w:rStyle w:val="PageNumber"/>
+        <w:rStyle w:val="Nmerodepgina"/>
         <w:noProof/>
       </w:rPr>
-      <w:t>4</w:t>
+      <w:t>7</w:t>
     </w:r>
     <w:r>
       <w:rPr>
-        <w:rStyle w:val="PageNumber"/>
+        <w:rStyle w:val="Nmerodepgina"/>
       </w:rPr>
       <w:fldChar w:fldCharType="end"/>
     </w:r>
@@ -2502,7 +3426,6 @@
         <w:color w:val="5B9BD5" w:themeColor="accent1"/>
         <w:sz w:val="24"/>
         <w:szCs w:val="24"/>
-        <w:lang w:val="en-US"/>
       </w:rPr>
       <w:alias w:val="Title"/>
       <w:id w:val="-2034726034"/>
@@ -2513,7 +3436,7 @@
     <w:sdtContent>
       <w:p>
         <w:pPr>
-          <w:pStyle w:val="Header"/>
+          <w:pStyle w:val="Encabezado"/>
           <w:pBdr>
             <w:between w:val="single" w:sz="4" w:space="1" w:color="5B9BD5" w:themeColor="accent1"/>
           </w:pBdr>
@@ -2525,7 +3448,6 @@
             <w:color w:val="5B9BD5" w:themeColor="accent1"/>
             <w:sz w:val="24"/>
             <w:szCs w:val="24"/>
-            <w:lang w:val="en-US"/>
           </w:rPr>
         </w:pPr>
         <w:r>
@@ -2534,7 +3456,6 @@
             <w:color w:val="5B9BD5" w:themeColor="accent1"/>
             <w:sz w:val="24"/>
             <w:szCs w:val="24"/>
-            <w:lang w:val="en-US"/>
           </w:rPr>
           <w:t>Arquitectura de Computadores</w:t>
         </w:r>
@@ -2548,7 +3469,6 @@
         <w:color w:val="5B9BD5" w:themeColor="accent1"/>
         <w:sz w:val="24"/>
         <w:szCs w:val="24"/>
-        <w:lang w:val="en-US"/>
       </w:rPr>
       <w:alias w:val="Date"/>
       <w:id w:val="1687565825"/>
@@ -2564,7 +3484,7 @@
     <w:sdtContent>
       <w:p>
         <w:pPr>
-          <w:pStyle w:val="Header"/>
+          <w:pStyle w:val="Encabezado"/>
           <w:pBdr>
             <w:between w:val="single" w:sz="4" w:space="1" w:color="5B9BD5" w:themeColor="accent1"/>
           </w:pBdr>
@@ -2575,7 +3495,6 @@
             <w:color w:val="5B9BD5" w:themeColor="accent1"/>
             <w:sz w:val="24"/>
             <w:szCs w:val="24"/>
-            <w:lang w:val="en-US"/>
           </w:rPr>
         </w:pPr>
         <w:r>
@@ -2584,7 +3503,6 @@
             <w:color w:val="5B9BD5" w:themeColor="accent1"/>
             <w:sz w:val="24"/>
             <w:szCs w:val="24"/>
-            <w:lang w:val="en-US"/>
           </w:rPr>
           <w:t>Erick Hernández Bonilla</w:t>
         </w:r>
@@ -2593,14 +3511,13 @@
   </w:sdt>
   <w:p>
     <w:pPr>
-      <w:pStyle w:val="Footer"/>
+      <w:pStyle w:val="Piedepgina"/>
       <w:ind w:firstLine="360"/>
       <w:rPr>
         <w:rFonts w:asciiTheme="majorHAnsi" w:eastAsiaTheme="majorEastAsia" w:hAnsiTheme="majorHAnsi" w:cstheme="majorBidi"/>
         <w:color w:val="5B9BD5" w:themeColor="accent1"/>
         <w:sz w:val="24"/>
         <w:szCs w:val="24"/>
-        <w:lang w:val="en-US"/>
       </w:rPr>
     </w:pPr>
   </w:p>
@@ -2608,7 +3525,7 @@
 </file>
 
 <file path=word/footnotes.xml><?xml version="1.0" encoding="utf-8"?>
-<w:footnotes xmlns:wpc="http://schemas.microsoft.com/office/word/2010/wordprocessingCanvas" xmlns:mo="http://schemas.microsoft.com/office/mac/office/2008/main" xmlns:mc="http://schemas.openxmlformats.org/markup-compatibility/2006" xmlns:mv="urn:schemas-microsoft-com:mac:vml" xmlns:o="urn:schemas-microsoft-com:office:office" xmlns:r="http://schemas.openxmlformats.org/officeDocument/2006/relationships" xmlns:m="http://schemas.openxmlformats.org/officeDocument/2006/math" xmlns:v="urn:schemas-microsoft-com:vml" xmlns:wp14="http://schemas.microsoft.com/office/word/2010/wordprocessingDrawing" xmlns:wp="http://schemas.openxmlformats.org/drawingml/2006/wordprocessingDrawing" xmlns:w10="urn:schemas-microsoft-com:office:word" xmlns:w="http://schemas.openxmlformats.org/wordprocessingml/2006/main" xmlns:w14="http://schemas.microsoft.com/office/word/2010/wordml" xmlns:w15="http://schemas.microsoft.com/office/word/2012/wordml" xmlns:wpg="http://schemas.microsoft.com/office/word/2010/wordprocessingGroup" xmlns:wpi="http://schemas.microsoft.com/office/word/2010/wordprocessingInk" xmlns:wne="http://schemas.microsoft.com/office/word/2006/wordml" xmlns:wps="http://schemas.microsoft.com/office/word/2010/wordprocessingShape" mc:Ignorable="w14 w15 wp14">
+<w:footnotes xmlns:wpc="http://schemas.microsoft.com/office/word/2010/wordprocessingCanvas" xmlns:mc="http://schemas.openxmlformats.org/markup-compatibility/2006" xmlns:o="urn:schemas-microsoft-com:office:office" xmlns:r="http://schemas.openxmlformats.org/officeDocument/2006/relationships" xmlns:m="http://schemas.openxmlformats.org/officeDocument/2006/math" xmlns:v="urn:schemas-microsoft-com:vml" xmlns:wp14="http://schemas.microsoft.com/office/word/2010/wordprocessingDrawing" xmlns:wp="http://schemas.openxmlformats.org/drawingml/2006/wordprocessingDrawing" xmlns:w10="urn:schemas-microsoft-com:office:word" xmlns:w="http://schemas.openxmlformats.org/wordprocessingml/2006/main" xmlns:w14="http://schemas.microsoft.com/office/word/2010/wordml" xmlns:w15="http://schemas.microsoft.com/office/word/2012/wordml" xmlns:wpg="http://schemas.microsoft.com/office/word/2010/wordprocessingGroup" xmlns:wpi="http://schemas.microsoft.com/office/word/2010/wordprocessingInk" xmlns:wne="http://schemas.microsoft.com/office/word/2006/wordml" xmlns:wps="http://schemas.microsoft.com/office/word/2010/wordprocessingShape" mc:Ignorable="w14 w15 wp14">
   <w:footnote w:type="separator" w:id="-1">
     <w:p>
       <w:pPr>
@@ -2633,7 +3550,7 @@
 </file>
 
 <file path=word/header1.xml><?xml version="1.0" encoding="utf-8"?>
-<w:hdr xmlns:wpc="http://schemas.microsoft.com/office/word/2010/wordprocessingCanvas" xmlns:mo="http://schemas.microsoft.com/office/mac/office/2008/main" xmlns:mc="http://schemas.openxmlformats.org/markup-compatibility/2006" xmlns:mv="urn:schemas-microsoft-com:mac:vml" xmlns:o="urn:schemas-microsoft-com:office:office" xmlns:r="http://schemas.openxmlformats.org/officeDocument/2006/relationships" xmlns:m="http://schemas.openxmlformats.org/officeDocument/2006/math" xmlns:v="urn:schemas-microsoft-com:vml" xmlns:wp14="http://schemas.microsoft.com/office/word/2010/wordprocessingDrawing" xmlns:wp="http://schemas.openxmlformats.org/drawingml/2006/wordprocessingDrawing" xmlns:w10="urn:schemas-microsoft-com:office:word" xmlns:w="http://schemas.openxmlformats.org/wordprocessingml/2006/main" xmlns:w14="http://schemas.microsoft.com/office/word/2010/wordml" xmlns:w15="http://schemas.microsoft.com/office/word/2012/wordml" xmlns:wpg="http://schemas.microsoft.com/office/word/2010/wordprocessingGroup" xmlns:wpi="http://schemas.microsoft.com/office/word/2010/wordprocessingInk" xmlns:wne="http://schemas.microsoft.com/office/word/2006/wordml" xmlns:wps="http://schemas.microsoft.com/office/word/2010/wordprocessingShape" mc:Ignorable="w14 w15 wp14">
+<w:hdr xmlns:wpc="http://schemas.microsoft.com/office/word/2010/wordprocessingCanvas" xmlns:mc="http://schemas.openxmlformats.org/markup-compatibility/2006" xmlns:o="urn:schemas-microsoft-com:office:office" xmlns:r="http://schemas.openxmlformats.org/officeDocument/2006/relationships" xmlns:m="http://schemas.openxmlformats.org/officeDocument/2006/math" xmlns:v="urn:schemas-microsoft-com:vml" xmlns:wp14="http://schemas.microsoft.com/office/word/2010/wordprocessingDrawing" xmlns:wp="http://schemas.openxmlformats.org/drawingml/2006/wordprocessingDrawing" xmlns:w10="urn:schemas-microsoft-com:office:word" xmlns:w="http://schemas.openxmlformats.org/wordprocessingml/2006/main" xmlns:w14="http://schemas.microsoft.com/office/word/2010/wordml" xmlns:w15="http://schemas.microsoft.com/office/word/2012/wordml" xmlns:wpg="http://schemas.microsoft.com/office/word/2010/wordprocessingGroup" xmlns:wpi="http://schemas.microsoft.com/office/word/2010/wordprocessingInk" xmlns:wne="http://schemas.microsoft.com/office/word/2006/wordml" xmlns:wps="http://schemas.microsoft.com/office/word/2010/wordprocessingShape" mc:Ignorable="w14 w15 wp14">
   <w:tbl>
     <w:tblPr>
       <w:tblpPr w:leftFromText="187" w:rightFromText="187" w:bottomFromText="200" w:vertAnchor="text" w:tblpY="1"/>
@@ -2661,7 +3578,7 @@
         </w:tcPr>
         <w:p>
           <w:pPr>
-            <w:pStyle w:val="Header"/>
+            <w:pStyle w:val="Encabezado"/>
             <w:spacing w:line="276" w:lineRule="auto"/>
             <w:rPr>
               <w:rFonts w:ascii="Cambria" w:eastAsiaTheme="majorEastAsia" w:hAnsi="Cambria" w:cstheme="majorBidi"/>
@@ -2682,7 +3599,7 @@
         </w:tcPr>
         <w:p>
           <w:pPr>
-            <w:pStyle w:val="NoSpacing"/>
+            <w:pStyle w:val="Sinespaciado"/>
             <w:rPr>
               <w:rFonts w:ascii="Cambria" w:hAnsi="Cambria"/>
               <w:color w:val="5B9BD5" w:themeColor="accent1"/>
@@ -2724,7 +3641,7 @@
         </w:tcPr>
         <w:p>
           <w:pPr>
-            <w:pStyle w:val="Header"/>
+            <w:pStyle w:val="Encabezado"/>
             <w:spacing w:line="276" w:lineRule="auto"/>
             <w:rPr>
               <w:rFonts w:ascii="Cambria" w:eastAsiaTheme="majorEastAsia" w:hAnsi="Cambria" w:cstheme="majorBidi"/>
@@ -2752,7 +3669,7 @@
         </w:tcPr>
         <w:p>
           <w:pPr>
-            <w:pStyle w:val="Header"/>
+            <w:pStyle w:val="Encabezado"/>
             <w:spacing w:line="276" w:lineRule="auto"/>
             <w:rPr>
               <w:rFonts w:ascii="Cambria" w:eastAsiaTheme="majorEastAsia" w:hAnsi="Cambria" w:cstheme="majorBidi"/>
@@ -2792,7 +3709,7 @@
         </w:tcPr>
         <w:p>
           <w:pPr>
-            <w:pStyle w:val="Header"/>
+            <w:pStyle w:val="Encabezado"/>
             <w:spacing w:line="276" w:lineRule="auto"/>
             <w:rPr>
               <w:rFonts w:ascii="Cambria" w:eastAsiaTheme="majorEastAsia" w:hAnsi="Cambria" w:cstheme="majorBidi"/>
@@ -2807,14 +3724,14 @@
   </w:tbl>
   <w:p>
     <w:pPr>
-      <w:pStyle w:val="Header"/>
+      <w:pStyle w:val="Encabezado"/>
     </w:pPr>
   </w:p>
 </w:hdr>
 </file>
 
 <file path=word/header2.xml><?xml version="1.0" encoding="utf-8"?>
-<w:hdr xmlns:wpc="http://schemas.microsoft.com/office/word/2010/wordprocessingCanvas" xmlns:mo="http://schemas.microsoft.com/office/mac/office/2008/main" xmlns:mc="http://schemas.openxmlformats.org/markup-compatibility/2006" xmlns:mv="urn:schemas-microsoft-com:mac:vml" xmlns:o="urn:schemas-microsoft-com:office:office" xmlns:r="http://schemas.openxmlformats.org/officeDocument/2006/relationships" xmlns:m="http://schemas.openxmlformats.org/officeDocument/2006/math" xmlns:v="urn:schemas-microsoft-com:vml" xmlns:wp14="http://schemas.microsoft.com/office/word/2010/wordprocessingDrawing" xmlns:wp="http://schemas.openxmlformats.org/drawingml/2006/wordprocessingDrawing" xmlns:w10="urn:schemas-microsoft-com:office:word" xmlns:w="http://schemas.openxmlformats.org/wordprocessingml/2006/main" xmlns:w14="http://schemas.microsoft.com/office/word/2010/wordml" xmlns:w15="http://schemas.microsoft.com/office/word/2012/wordml" xmlns:wpg="http://schemas.microsoft.com/office/word/2010/wordprocessingGroup" xmlns:wpi="http://schemas.microsoft.com/office/word/2010/wordprocessingInk" xmlns:wne="http://schemas.microsoft.com/office/word/2006/wordml" xmlns:wps="http://schemas.microsoft.com/office/word/2010/wordprocessingShape" mc:Ignorable="w14 w15 wp14">
+<w:hdr xmlns:wpc="http://schemas.microsoft.com/office/word/2010/wordprocessingCanvas" xmlns:mc="http://schemas.openxmlformats.org/markup-compatibility/2006" xmlns:o="urn:schemas-microsoft-com:office:office" xmlns:r="http://schemas.openxmlformats.org/officeDocument/2006/relationships" xmlns:m="http://schemas.openxmlformats.org/officeDocument/2006/math" xmlns:v="urn:schemas-microsoft-com:vml" xmlns:wp14="http://schemas.microsoft.com/office/word/2010/wordprocessingDrawing" xmlns:wp="http://schemas.openxmlformats.org/drawingml/2006/wordprocessingDrawing" xmlns:w10="urn:schemas-microsoft-com:office:word" xmlns:w="http://schemas.openxmlformats.org/wordprocessingml/2006/main" xmlns:w14="http://schemas.microsoft.com/office/word/2010/wordml" xmlns:w15="http://schemas.microsoft.com/office/word/2012/wordml" xmlns:wpg="http://schemas.microsoft.com/office/word/2010/wordprocessingGroup" xmlns:wpi="http://schemas.microsoft.com/office/word/2010/wordprocessingInk" xmlns:wne="http://schemas.microsoft.com/office/word/2006/wordml" xmlns:wps="http://schemas.microsoft.com/office/word/2010/wordprocessingShape" mc:Ignorable="w14 w15 wp14">
   <w:tbl>
     <w:tblPr>
       <w:tblpPr w:leftFromText="187" w:rightFromText="187" w:bottomFromText="200" w:vertAnchor="text" w:tblpY="1"/>
@@ -2842,7 +3759,7 @@
         </w:tcPr>
         <w:p>
           <w:pPr>
-            <w:pStyle w:val="Header"/>
+            <w:pStyle w:val="Encabezado"/>
             <w:spacing w:line="276" w:lineRule="auto"/>
             <w:rPr>
               <w:rFonts w:ascii="Cambria" w:eastAsiaTheme="majorEastAsia" w:hAnsi="Cambria" w:cstheme="majorBidi"/>
@@ -2863,12 +3780,13 @@
         </w:tcPr>
         <w:p>
           <w:pPr>
-            <w:pStyle w:val="NoSpacing"/>
+            <w:pStyle w:val="Sinespaciado"/>
             <w:rPr>
               <w:rFonts w:asciiTheme="majorHAnsi" w:eastAsiaTheme="majorEastAsia" w:hAnsiTheme="majorHAnsi" w:cstheme="majorBidi"/>
               <w:color w:val="5B9BD5" w:themeColor="accent1"/>
               <w:sz w:val="24"/>
               <w:szCs w:val="24"/>
+              <w:lang w:val="es-CR"/>
             </w:rPr>
           </w:pPr>
           <w:r>
@@ -2877,6 +3795,7 @@
               <w:color w:val="5B9BD5" w:themeColor="accent1"/>
               <w:sz w:val="24"/>
               <w:szCs w:val="24"/>
+              <w:lang w:val="es-CR"/>
             </w:rPr>
             <w:t>Primer Proyecto Programado: Validador de Documentos</w:t>
           </w:r>
@@ -2894,7 +3813,7 @@
         </w:tcPr>
         <w:p>
           <w:pPr>
-            <w:pStyle w:val="Header"/>
+            <w:pStyle w:val="Encabezado"/>
             <w:spacing w:line="276" w:lineRule="auto"/>
             <w:rPr>
               <w:rFonts w:ascii="Cambria" w:eastAsiaTheme="majorEastAsia" w:hAnsi="Cambria" w:cstheme="majorBidi"/>
@@ -2922,7 +3841,7 @@
         </w:tcPr>
         <w:p>
           <w:pPr>
-            <w:pStyle w:val="Header"/>
+            <w:pStyle w:val="Encabezado"/>
             <w:spacing w:line="276" w:lineRule="auto"/>
             <w:rPr>
               <w:rFonts w:ascii="Cambria" w:eastAsiaTheme="majorEastAsia" w:hAnsi="Cambria" w:cstheme="majorBidi"/>
@@ -2962,7 +3881,7 @@
         </w:tcPr>
         <w:p>
           <w:pPr>
-            <w:pStyle w:val="Header"/>
+            <w:pStyle w:val="Encabezado"/>
             <w:spacing w:line="276" w:lineRule="auto"/>
             <w:rPr>
               <w:rFonts w:ascii="Cambria" w:eastAsiaTheme="majorEastAsia" w:hAnsi="Cambria" w:cstheme="majorBidi"/>
@@ -2977,17 +3896,14 @@
   </w:tbl>
   <w:p>
     <w:pPr>
-      <w:pStyle w:val="Header"/>
-      <w:rPr>
-        <w:lang w:val="en-US"/>
-      </w:rPr>
+      <w:pStyle w:val="Encabezado"/>
     </w:pPr>
   </w:p>
 </w:hdr>
 </file>
 
 <file path=word/numbering.xml><?xml version="1.0" encoding="utf-8"?>
-<w:numbering xmlns:wpc="http://schemas.microsoft.com/office/word/2010/wordprocessingCanvas" xmlns:mo="http://schemas.microsoft.com/office/mac/office/2008/main" xmlns:mc="http://schemas.openxmlformats.org/markup-compatibility/2006" xmlns:mv="urn:schemas-microsoft-com:mac:vml" xmlns:o="urn:schemas-microsoft-com:office:office" xmlns:r="http://schemas.openxmlformats.org/officeDocument/2006/relationships" xmlns:m="http://schemas.openxmlformats.org/officeDocument/2006/math" xmlns:v="urn:schemas-microsoft-com:vml" xmlns:wp14="http://schemas.microsoft.com/office/word/2010/wordprocessingDrawing" xmlns:wp="http://schemas.openxmlformats.org/drawingml/2006/wordprocessingDrawing" xmlns:w10="urn:schemas-microsoft-com:office:word" xmlns:w="http://schemas.openxmlformats.org/wordprocessingml/2006/main" xmlns:w14="http://schemas.microsoft.com/office/word/2010/wordml" xmlns:w15="http://schemas.microsoft.com/office/word/2012/wordml" xmlns:wpg="http://schemas.microsoft.com/office/word/2010/wordprocessingGroup" xmlns:wpi="http://schemas.microsoft.com/office/word/2010/wordprocessingInk" xmlns:wne="http://schemas.microsoft.com/office/word/2006/wordml" xmlns:wps="http://schemas.microsoft.com/office/word/2010/wordprocessingShape" mc:Ignorable="w14 w15 wp14">
+<w:numbering xmlns:wpc="http://schemas.microsoft.com/office/word/2010/wordprocessingCanvas" xmlns:mc="http://schemas.openxmlformats.org/markup-compatibility/2006" xmlns:o="urn:schemas-microsoft-com:office:office" xmlns:r="http://schemas.openxmlformats.org/officeDocument/2006/relationships" xmlns:m="http://schemas.openxmlformats.org/officeDocument/2006/math" xmlns:v="urn:schemas-microsoft-com:vml" xmlns:wp14="http://schemas.microsoft.com/office/word/2010/wordprocessingDrawing" xmlns:wp="http://schemas.openxmlformats.org/drawingml/2006/wordprocessingDrawing" xmlns:w10="urn:schemas-microsoft-com:office:word" xmlns:w="http://schemas.openxmlformats.org/wordprocessingml/2006/main" xmlns:w14="http://schemas.microsoft.com/office/word/2010/wordml" xmlns:w15="http://schemas.microsoft.com/office/word/2012/wordml" xmlns:wpg="http://schemas.microsoft.com/office/word/2010/wordprocessingGroup" xmlns:wpi="http://schemas.microsoft.com/office/word/2010/wordprocessingInk" xmlns:wne="http://schemas.microsoft.com/office/word/2006/wordml" xmlns:wps="http://schemas.microsoft.com/office/word/2010/wordprocessingShape" mc:Ignorable="w14 w15 wp14">
   <w:abstractNum w:abstractNumId="0">
     <w:nsid w:val="03546CFF"/>
     <w:multiLevelType w:val="hybridMultilevel"/>
@@ -4909,7 +5825,7 @@
       </w:pPr>
     </w:pPrDefault>
   </w:docDefaults>
-  <w:latentStyles w:defLockedState="0" w:defUIPriority="99" w:defSemiHidden="0" w:defUnhideWhenUsed="0" w:defQFormat="0" w:count="380">
+  <w:latentStyles w:defLockedState="0" w:defUIPriority="99" w:defSemiHidden="0" w:defUnhideWhenUsed="0" w:defQFormat="0" w:count="371">
     <w:lsdException w:name="Normal" w:uiPriority="0" w:qFormat="1"/>
     <w:lsdException w:name="heading 1" w:uiPriority="9" w:qFormat="1"/>
     <w:lsdException w:name="heading 2" w:semiHidden="1" w:uiPriority="9" w:unhideWhenUsed="1" w:qFormat="1"/>
@@ -5286,11 +6202,11 @@
     <w:name w:val="Normal"/>
     <w:qFormat/>
   </w:style>
-  <w:style w:type="paragraph" w:styleId="Heading1">
+  <w:style w:type="paragraph" w:styleId="Ttulo1">
     <w:name w:val="heading 1"/>
     <w:basedOn w:val="Normal"/>
     <w:next w:val="Normal"/>
-    <w:link w:val="Heading1Char"/>
+    <w:link w:val="Ttulo1Car"/>
     <w:uiPriority w:val="9"/>
     <w:qFormat/>
     <w:rsid w:val="00E84C19"/>
@@ -5307,13 +6223,13 @@
       <w:szCs w:val="32"/>
     </w:rPr>
   </w:style>
-  <w:style w:type="character" w:default="1" w:styleId="DefaultParagraphFont">
+  <w:style w:type="character" w:default="1" w:styleId="Fuentedeprrafopredeter">
     <w:name w:val="Default Paragraph Font"/>
     <w:uiPriority w:val="1"/>
     <w:semiHidden/>
     <w:unhideWhenUsed/>
   </w:style>
-  <w:style w:type="table" w:default="1" w:styleId="TableNormal">
+  <w:style w:type="table" w:default="1" w:styleId="Tablanormal">
     <w:name w:val="Normal Table"/>
     <w:uiPriority w:val="99"/>
     <w:semiHidden/>
@@ -5328,16 +6244,16 @@
       </w:tblCellMar>
     </w:tblPr>
   </w:style>
-  <w:style w:type="numbering" w:default="1" w:styleId="NoList">
+  <w:style w:type="numbering" w:default="1" w:styleId="Sinlista">
     <w:name w:val="No List"/>
     <w:uiPriority w:val="99"/>
     <w:semiHidden/>
     <w:unhideWhenUsed/>
   </w:style>
-  <w:style w:type="paragraph" w:styleId="Header">
+  <w:style w:type="paragraph" w:styleId="Encabezado">
     <w:name w:val="header"/>
     <w:basedOn w:val="Normal"/>
-    <w:link w:val="HeaderChar"/>
+    <w:link w:val="EncabezadoCar"/>
     <w:uiPriority w:val="99"/>
     <w:unhideWhenUsed/>
     <w:rsid w:val="00766571"/>
@@ -5349,17 +6265,17 @@
       <w:spacing w:after="0" w:line="240" w:lineRule="auto"/>
     </w:pPr>
   </w:style>
-  <w:style w:type="character" w:customStyle="1" w:styleId="HeaderChar">
-    <w:name w:val="Header Char"/>
-    <w:basedOn w:val="DefaultParagraphFont"/>
-    <w:link w:val="Header"/>
+  <w:style w:type="character" w:customStyle="1" w:styleId="EncabezadoCar">
+    <w:name w:val="Encabezado Car"/>
+    <w:basedOn w:val="Fuentedeprrafopredeter"/>
+    <w:link w:val="Encabezado"/>
     <w:uiPriority w:val="99"/>
     <w:rsid w:val="00766571"/>
   </w:style>
-  <w:style w:type="paragraph" w:styleId="Footer">
+  <w:style w:type="paragraph" w:styleId="Piedepgina">
     <w:name w:val="footer"/>
     <w:basedOn w:val="Normal"/>
-    <w:link w:val="FooterChar"/>
+    <w:link w:val="PiedepginaCar"/>
     <w:uiPriority w:val="99"/>
     <w:unhideWhenUsed/>
     <w:rsid w:val="00766571"/>
@@ -5371,14 +6287,14 @@
       <w:spacing w:after="0" w:line="240" w:lineRule="auto"/>
     </w:pPr>
   </w:style>
-  <w:style w:type="character" w:customStyle="1" w:styleId="FooterChar">
-    <w:name w:val="Footer Char"/>
-    <w:basedOn w:val="DefaultParagraphFont"/>
-    <w:link w:val="Footer"/>
+  <w:style w:type="character" w:customStyle="1" w:styleId="PiedepginaCar">
+    <w:name w:val="Pie de página Car"/>
+    <w:basedOn w:val="Fuentedeprrafopredeter"/>
+    <w:link w:val="Piedepgina"/>
     <w:uiPriority w:val="99"/>
     <w:rsid w:val="00766571"/>
   </w:style>
-  <w:style w:type="paragraph" w:styleId="ListParagraph">
+  <w:style w:type="paragraph" w:styleId="Prrafodelista">
     <w:name w:val="List Paragraph"/>
     <w:basedOn w:val="Normal"/>
     <w:uiPriority w:val="34"/>
@@ -5389,17 +6305,17 @@
       <w:contextualSpacing/>
     </w:pPr>
   </w:style>
-  <w:style w:type="character" w:styleId="PageNumber">
+  <w:style w:type="character" w:styleId="Nmerodepgina">
     <w:name w:val="page number"/>
-    <w:basedOn w:val="DefaultParagraphFont"/>
+    <w:basedOn w:val="Fuentedeprrafopredeter"/>
     <w:uiPriority w:val="99"/>
     <w:semiHidden/>
     <w:unhideWhenUsed/>
     <w:rsid w:val="00F91CF9"/>
   </w:style>
-  <w:style w:type="paragraph" w:styleId="NoSpacing">
+  <w:style w:type="paragraph" w:styleId="Sinespaciado">
     <w:name w:val="No Spacing"/>
-    <w:link w:val="NoSpacingChar"/>
+    <w:link w:val="SinespaciadoCar"/>
     <w:qFormat/>
     <w:rsid w:val="00B15D39"/>
     <w:pPr>
@@ -5410,20 +6326,20 @@
       <w:lang w:val="en-US"/>
     </w:rPr>
   </w:style>
-  <w:style w:type="character" w:customStyle="1" w:styleId="NoSpacingChar">
-    <w:name w:val="No Spacing Char"/>
-    <w:basedOn w:val="DefaultParagraphFont"/>
-    <w:link w:val="NoSpacing"/>
+  <w:style w:type="character" w:customStyle="1" w:styleId="SinespaciadoCar">
+    <w:name w:val="Sin espaciado Car"/>
+    <w:basedOn w:val="Fuentedeprrafopredeter"/>
+    <w:link w:val="Sinespaciado"/>
     <w:rsid w:val="00B15D39"/>
     <w:rPr>
       <w:rFonts w:ascii="PMingLiU" w:eastAsiaTheme="minorEastAsia" w:hAnsi="PMingLiU"/>
       <w:lang w:val="en-US"/>
     </w:rPr>
   </w:style>
-  <w:style w:type="character" w:customStyle="1" w:styleId="Heading1Char">
-    <w:name w:val="Heading 1 Char"/>
-    <w:basedOn w:val="DefaultParagraphFont"/>
-    <w:link w:val="Heading1"/>
+  <w:style w:type="character" w:customStyle="1" w:styleId="Ttulo1Car">
+    <w:name w:val="Título 1 Car"/>
+    <w:basedOn w:val="Fuentedeprrafopredeter"/>
+    <w:link w:val="Ttulo1"/>
     <w:uiPriority w:val="9"/>
     <w:rsid w:val="00E84C19"/>
     <w:rPr>
@@ -5433,9 +6349,9 @@
       <w:szCs w:val="32"/>
     </w:rPr>
   </w:style>
-  <w:style w:type="paragraph" w:styleId="TOCHeading">
+  <w:style w:type="paragraph" w:styleId="TtulodeTDC">
     <w:name w:val="TOC Heading"/>
-    <w:basedOn w:val="Heading1"/>
+    <w:basedOn w:val="Ttulo1"/>
     <w:next w:val="Normal"/>
     <w:uiPriority w:val="39"/>
     <w:unhideWhenUsed/>
@@ -5453,7 +6369,7 @@
       <w:lang w:val="en-US"/>
     </w:rPr>
   </w:style>
-  <w:style w:type="paragraph" w:styleId="TOC1">
+  <w:style w:type="paragraph" w:styleId="TDC1">
     <w:name w:val="toc 1"/>
     <w:basedOn w:val="Normal"/>
     <w:next w:val="Normal"/>
@@ -5471,7 +6387,7 @@
       <w:szCs w:val="24"/>
     </w:rPr>
   </w:style>
-  <w:style w:type="paragraph" w:styleId="TOC2">
+  <w:style w:type="paragraph" w:styleId="TDC2">
     <w:name w:val="toc 2"/>
     <w:basedOn w:val="Normal"/>
     <w:next w:val="Normal"/>
@@ -5489,7 +6405,7 @@
       <w:bCs/>
     </w:rPr>
   </w:style>
-  <w:style w:type="paragraph" w:styleId="TOC3">
+  <w:style w:type="paragraph" w:styleId="TDC3">
     <w:name w:val="toc 3"/>
     <w:basedOn w:val="Normal"/>
     <w:next w:val="Normal"/>
@@ -5503,7 +6419,7 @@
       <w:ind w:left="440"/>
     </w:pPr>
   </w:style>
-  <w:style w:type="paragraph" w:styleId="TOC4">
+  <w:style w:type="paragraph" w:styleId="TDC4">
     <w:name w:val="toc 4"/>
     <w:basedOn w:val="Normal"/>
     <w:next w:val="Normal"/>
@@ -5521,7 +6437,7 @@
       <w:szCs w:val="20"/>
     </w:rPr>
   </w:style>
-  <w:style w:type="paragraph" w:styleId="TOC5">
+  <w:style w:type="paragraph" w:styleId="TDC5">
     <w:name w:val="toc 5"/>
     <w:basedOn w:val="Normal"/>
     <w:next w:val="Normal"/>
@@ -5539,7 +6455,7 @@
       <w:szCs w:val="20"/>
     </w:rPr>
   </w:style>
-  <w:style w:type="paragraph" w:styleId="TOC6">
+  <w:style w:type="paragraph" w:styleId="TDC6">
     <w:name w:val="toc 6"/>
     <w:basedOn w:val="Normal"/>
     <w:next w:val="Normal"/>
@@ -5557,7 +6473,7 @@
       <w:szCs w:val="20"/>
     </w:rPr>
   </w:style>
-  <w:style w:type="paragraph" w:styleId="TOC7">
+  <w:style w:type="paragraph" w:styleId="TDC7">
     <w:name w:val="toc 7"/>
     <w:basedOn w:val="Normal"/>
     <w:next w:val="Normal"/>
@@ -5575,7 +6491,7 @@
       <w:szCs w:val="20"/>
     </w:rPr>
   </w:style>
-  <w:style w:type="paragraph" w:styleId="TOC8">
+  <w:style w:type="paragraph" w:styleId="TDC8">
     <w:name w:val="toc 8"/>
     <w:basedOn w:val="Normal"/>
     <w:next w:val="Normal"/>
@@ -5593,7 +6509,7 @@
       <w:szCs w:val="20"/>
     </w:rPr>
   </w:style>
-  <w:style w:type="paragraph" w:styleId="TOC9">
+  <w:style w:type="paragraph" w:styleId="TDC9">
     <w:name w:val="toc 9"/>
     <w:basedOn w:val="Normal"/>
     <w:next w:val="Normal"/>
@@ -5611,15 +6527,31 @@
       <w:szCs w:val="20"/>
     </w:rPr>
   </w:style>
-  <w:style w:type="character" w:styleId="Hyperlink">
+  <w:style w:type="character" w:styleId="Hipervnculo">
     <w:name w:val="Hyperlink"/>
-    <w:basedOn w:val="DefaultParagraphFont"/>
+    <w:basedOn w:val="Fuentedeprrafopredeter"/>
     <w:uiPriority w:val="99"/>
     <w:unhideWhenUsed/>
     <w:rsid w:val="00E84C19"/>
     <w:rPr>
       <w:color w:val="0563C1" w:themeColor="hyperlink"/>
       <w:u w:val="single"/>
+    </w:rPr>
+  </w:style>
+  <w:style w:type="paragraph" w:styleId="NormalWeb">
+    <w:name w:val="Normal (Web)"/>
+    <w:basedOn w:val="Normal"/>
+    <w:uiPriority w:val="99"/>
+    <w:unhideWhenUsed/>
+    <w:rsid w:val="00AB68B5"/>
+    <w:pPr>
+      <w:spacing w:before="100" w:beforeAutospacing="1" w:after="100" w:afterAutospacing="1" w:line="240" w:lineRule="auto"/>
+    </w:pPr>
+    <w:rPr>
+      <w:rFonts w:ascii="Times New Roman" w:eastAsia="Times New Roman" w:hAnsi="Times New Roman" w:cs="Times New Roman"/>
+      <w:sz w:val="24"/>
+      <w:szCs w:val="24"/>
+      <w:lang w:eastAsia="es-CR"/>
     </w:rPr>
   </w:style>
 </w:styles>
@@ -6737,30 +7669,30 @@
     </dgm:pt>
   </dgm:ptLst>
   <dgm:cxnLst>
+    <dgm:cxn modelId="{07F5416F-9E2E-4934-BE37-1A435BD3F5E7}" type="presOf" srcId="{0FCA3FD6-8547-844E-8139-765D750FE3B1}" destId="{37022067-A362-694A-8DE2-77124D075EB9}" srcOrd="0" destOrd="0" presId="urn:microsoft.com/office/officeart/2005/8/layout/hList1"/>
     <dgm:cxn modelId="{4C1E411A-EEA0-EE4C-A821-0066C690A152}" srcId="{A4E117FB-B691-B646-9DCE-0EE5AAE5D2A1}" destId="{A4E86542-75DC-3048-B2CF-C4B03313973B}" srcOrd="1" destOrd="0" parTransId="{D82A56FD-E397-F24B-9BC9-A9CC5E305DA8}" sibTransId="{6CF3FA75-8C50-C54A-9321-34F8BA87C0C4}"/>
     <dgm:cxn modelId="{FB4C4FF4-DBE6-5F45-9B32-4DAFAA1333DA}" srcId="{0FCA3FD6-8547-844E-8139-765D750FE3B1}" destId="{D22CAF27-BD33-4348-BA46-19A0CE1E816B}" srcOrd="0" destOrd="0" parTransId="{2962248D-4426-F740-BA31-3238F093DC14}" sibTransId="{92B5A389-BB0D-7449-A50D-92714751C6D0}"/>
-    <dgm:cxn modelId="{B05DCC01-A177-E144-BD40-88DCD41F8429}" type="presOf" srcId="{A4E86542-75DC-3048-B2CF-C4B03313973B}" destId="{63255448-D337-7D45-8568-EEF53F8F4695}" srcOrd="0" destOrd="0" presId="urn:microsoft.com/office/officeart/2005/8/layout/hList1"/>
     <dgm:cxn modelId="{97580FAF-94AD-D741-A1BC-435EB828319D}" srcId="{BD2ACF7B-6770-F74D-B630-41F891422476}" destId="{05B9E07C-E3FA-7C4D-97F9-BC8D3BA9DA46}" srcOrd="0" destOrd="0" parTransId="{21CE88AC-5F4B-7A45-ACA7-F385474DE7EC}" sibTransId="{5F705461-9102-8649-8770-BE38AB32C733}"/>
-    <dgm:cxn modelId="{FFAF2714-622F-254D-84E8-667E83B8E74B}" type="presOf" srcId="{BD2ACF7B-6770-F74D-B630-41F891422476}" destId="{F0691CF0-451D-AD48-BAE9-0920BFBE0995}" srcOrd="0" destOrd="0" presId="urn:microsoft.com/office/officeart/2005/8/layout/hList1"/>
+    <dgm:cxn modelId="{B5769ABC-ED39-4398-85ED-0FCAE6A3B063}" type="presOf" srcId="{A4E86542-75DC-3048-B2CF-C4B03313973B}" destId="{63255448-D337-7D45-8568-EEF53F8F4695}" srcOrd="0" destOrd="0" presId="urn:microsoft.com/office/officeart/2005/8/layout/hList1"/>
+    <dgm:cxn modelId="{E205B94F-B427-45E1-A65F-56D9CED5267C}" type="presOf" srcId="{05B9E07C-E3FA-7C4D-97F9-BC8D3BA9DA46}" destId="{D7B7BEF8-64A3-5C45-8616-9DF06A3A380C}" srcOrd="0" destOrd="0" presId="urn:microsoft.com/office/officeart/2005/8/layout/hList1"/>
     <dgm:cxn modelId="{56CED137-DFA8-7143-9A98-88A0F303B28B}" srcId="{A4E117FB-B691-B646-9DCE-0EE5AAE5D2A1}" destId="{BD2ACF7B-6770-F74D-B630-41F891422476}" srcOrd="0" destOrd="0" parTransId="{DAB6D294-722E-9142-9B6D-C709236C1B73}" sibTransId="{E0A66EF2-7578-2347-8B94-7D3A3768CF8D}"/>
-    <dgm:cxn modelId="{60B292FB-28DD-524C-924D-BE8146A57434}" type="presOf" srcId="{05B9E07C-E3FA-7C4D-97F9-BC8D3BA9DA46}" destId="{D7B7BEF8-64A3-5C45-8616-9DF06A3A380C}" srcOrd="0" destOrd="0" presId="urn:microsoft.com/office/officeart/2005/8/layout/hList1"/>
-    <dgm:cxn modelId="{D5B5021C-42B0-9348-8B1F-BE1D02172A92}" type="presOf" srcId="{CBC928F6-DA13-9746-823E-B9C072B9FDDD}" destId="{571E392D-3139-6244-B61F-01B0DA258A17}" srcOrd="0" destOrd="0" presId="urn:microsoft.com/office/officeart/2005/8/layout/hList1"/>
+    <dgm:cxn modelId="{36B3303B-455F-4A6D-9377-9234F990739F}" type="presOf" srcId="{BD2ACF7B-6770-F74D-B630-41F891422476}" destId="{F0691CF0-451D-AD48-BAE9-0920BFBE0995}" srcOrd="0" destOrd="0" presId="urn:microsoft.com/office/officeart/2005/8/layout/hList1"/>
     <dgm:cxn modelId="{8FC629A8-89A0-A447-A997-099CC903EB76}" srcId="{A4E117FB-B691-B646-9DCE-0EE5AAE5D2A1}" destId="{0FCA3FD6-8547-844E-8139-765D750FE3B1}" srcOrd="2" destOrd="0" parTransId="{1C8A83B9-779B-EF49-A8EF-E1BE0DE61927}" sibTransId="{B5A77D02-8473-F149-B988-A5BC4B41CDA3}"/>
+    <dgm:cxn modelId="{01C5CD5F-95A2-4ABD-B49A-A44F534DB096}" type="presOf" srcId="{D22CAF27-BD33-4348-BA46-19A0CE1E816B}" destId="{CAA57C0C-6F89-2046-BCC3-8E2B29482194}" srcOrd="0" destOrd="0" presId="urn:microsoft.com/office/officeart/2005/8/layout/hList1"/>
     <dgm:cxn modelId="{63E51EBA-DEB9-4C41-BA53-B828BF2A07D6}" srcId="{A4E86542-75DC-3048-B2CF-C4B03313973B}" destId="{CBC928F6-DA13-9746-823E-B9C072B9FDDD}" srcOrd="0" destOrd="0" parTransId="{7C55712F-E3D3-394A-8644-ED00C081490D}" sibTransId="{452EA52D-180B-B846-8C11-90943F1FF190}"/>
-    <dgm:cxn modelId="{A7668C7E-3662-224C-84EF-1F7744C76AA5}" type="presOf" srcId="{A4E117FB-B691-B646-9DCE-0EE5AAE5D2A1}" destId="{87E9EA32-7BE5-B34F-B412-9C401631B52B}" srcOrd="0" destOrd="0" presId="urn:microsoft.com/office/officeart/2005/8/layout/hList1"/>
-    <dgm:cxn modelId="{B08B23BA-FBC3-8345-99E9-5B6319B66669}" type="presOf" srcId="{0FCA3FD6-8547-844E-8139-765D750FE3B1}" destId="{37022067-A362-694A-8DE2-77124D075EB9}" srcOrd="0" destOrd="0" presId="urn:microsoft.com/office/officeart/2005/8/layout/hList1"/>
-    <dgm:cxn modelId="{F59119B3-88E1-124D-8039-3990AB99302C}" type="presOf" srcId="{D22CAF27-BD33-4348-BA46-19A0CE1E816B}" destId="{CAA57C0C-6F89-2046-BCC3-8E2B29482194}" srcOrd="0" destOrd="0" presId="urn:microsoft.com/office/officeart/2005/8/layout/hList1"/>
-    <dgm:cxn modelId="{521C741D-208A-2545-9D72-0DBDE00D3695}" type="presParOf" srcId="{87E9EA32-7BE5-B34F-B412-9C401631B52B}" destId="{156717C6-5218-5C44-99FB-CE5D96143A37}" srcOrd="0" destOrd="0" presId="urn:microsoft.com/office/officeart/2005/8/layout/hList1"/>
-    <dgm:cxn modelId="{9344CC08-226A-DE4D-98D0-1C0C26EE6FCB}" type="presParOf" srcId="{156717C6-5218-5C44-99FB-CE5D96143A37}" destId="{F0691CF0-451D-AD48-BAE9-0920BFBE0995}" srcOrd="0" destOrd="0" presId="urn:microsoft.com/office/officeart/2005/8/layout/hList1"/>
-    <dgm:cxn modelId="{3A30B676-54D4-F147-89B3-4B7FE36DFB89}" type="presParOf" srcId="{156717C6-5218-5C44-99FB-CE5D96143A37}" destId="{D7B7BEF8-64A3-5C45-8616-9DF06A3A380C}" srcOrd="1" destOrd="0" presId="urn:microsoft.com/office/officeart/2005/8/layout/hList1"/>
-    <dgm:cxn modelId="{C81E774C-3397-CA47-B0F8-00052130D1B6}" type="presParOf" srcId="{87E9EA32-7BE5-B34F-B412-9C401631B52B}" destId="{7AC300E4-5748-1E45-BF6B-DC5597E346E5}" srcOrd="1" destOrd="0" presId="urn:microsoft.com/office/officeart/2005/8/layout/hList1"/>
-    <dgm:cxn modelId="{3C16E5B8-A48A-4845-BF3C-E5B3CD2D7902}" type="presParOf" srcId="{87E9EA32-7BE5-B34F-B412-9C401631B52B}" destId="{E0FD137B-E17B-894E-9DB8-44014194B047}" srcOrd="2" destOrd="0" presId="urn:microsoft.com/office/officeart/2005/8/layout/hList1"/>
-    <dgm:cxn modelId="{0F6E7874-E598-A34C-B47E-0734D64232F4}" type="presParOf" srcId="{E0FD137B-E17B-894E-9DB8-44014194B047}" destId="{63255448-D337-7D45-8568-EEF53F8F4695}" srcOrd="0" destOrd="0" presId="urn:microsoft.com/office/officeart/2005/8/layout/hList1"/>
-    <dgm:cxn modelId="{C5145EB6-5479-8143-80BB-8207036BEC87}" type="presParOf" srcId="{E0FD137B-E17B-894E-9DB8-44014194B047}" destId="{571E392D-3139-6244-B61F-01B0DA258A17}" srcOrd="1" destOrd="0" presId="urn:microsoft.com/office/officeart/2005/8/layout/hList1"/>
-    <dgm:cxn modelId="{384EB4B9-3844-634A-9A76-8B6600D39A07}" type="presParOf" srcId="{87E9EA32-7BE5-B34F-B412-9C401631B52B}" destId="{8DEA9D4C-3E58-EE4C-8EC5-DE7C72D643DC}" srcOrd="3" destOrd="0" presId="urn:microsoft.com/office/officeart/2005/8/layout/hList1"/>
-    <dgm:cxn modelId="{2364F402-9581-D141-A976-9FBCADACE3A9}" type="presParOf" srcId="{87E9EA32-7BE5-B34F-B412-9C401631B52B}" destId="{C8D38D99-C753-824D-ABC5-43C0A355E14A}" srcOrd="4" destOrd="0" presId="urn:microsoft.com/office/officeart/2005/8/layout/hList1"/>
-    <dgm:cxn modelId="{C74568BB-3055-AD4B-A1B6-820E90E256B4}" type="presParOf" srcId="{C8D38D99-C753-824D-ABC5-43C0A355E14A}" destId="{37022067-A362-694A-8DE2-77124D075EB9}" srcOrd="0" destOrd="0" presId="urn:microsoft.com/office/officeart/2005/8/layout/hList1"/>
-    <dgm:cxn modelId="{3B1DC606-505E-C544-A5E3-DE0098C60444}" type="presParOf" srcId="{C8D38D99-C753-824D-ABC5-43C0A355E14A}" destId="{CAA57C0C-6F89-2046-BCC3-8E2B29482194}" srcOrd="1" destOrd="0" presId="urn:microsoft.com/office/officeart/2005/8/layout/hList1"/>
+    <dgm:cxn modelId="{77C19CBC-7D03-41D0-A5DA-15C6C690D509}" type="presOf" srcId="{CBC928F6-DA13-9746-823E-B9C072B9FDDD}" destId="{571E392D-3139-6244-B61F-01B0DA258A17}" srcOrd="0" destOrd="0" presId="urn:microsoft.com/office/officeart/2005/8/layout/hList1"/>
+    <dgm:cxn modelId="{A3F96CDD-525C-4235-9D4D-D75A0DD6CF06}" type="presOf" srcId="{A4E117FB-B691-B646-9DCE-0EE5AAE5D2A1}" destId="{87E9EA32-7BE5-B34F-B412-9C401631B52B}" srcOrd="0" destOrd="0" presId="urn:microsoft.com/office/officeart/2005/8/layout/hList1"/>
+    <dgm:cxn modelId="{BBE006CB-AB80-44B2-B936-B06632BCA0E4}" type="presParOf" srcId="{87E9EA32-7BE5-B34F-B412-9C401631B52B}" destId="{156717C6-5218-5C44-99FB-CE5D96143A37}" srcOrd="0" destOrd="0" presId="urn:microsoft.com/office/officeart/2005/8/layout/hList1"/>
+    <dgm:cxn modelId="{33F6B900-C8B7-44E7-898A-CE4889FF64DC}" type="presParOf" srcId="{156717C6-5218-5C44-99FB-CE5D96143A37}" destId="{F0691CF0-451D-AD48-BAE9-0920BFBE0995}" srcOrd="0" destOrd="0" presId="urn:microsoft.com/office/officeart/2005/8/layout/hList1"/>
+    <dgm:cxn modelId="{56F0A8CF-9901-4793-9D23-BFB25EF7903E}" type="presParOf" srcId="{156717C6-5218-5C44-99FB-CE5D96143A37}" destId="{D7B7BEF8-64A3-5C45-8616-9DF06A3A380C}" srcOrd="1" destOrd="0" presId="urn:microsoft.com/office/officeart/2005/8/layout/hList1"/>
+    <dgm:cxn modelId="{83E65A4A-590A-4568-9439-F2208E03BB87}" type="presParOf" srcId="{87E9EA32-7BE5-B34F-B412-9C401631B52B}" destId="{7AC300E4-5748-1E45-BF6B-DC5597E346E5}" srcOrd="1" destOrd="0" presId="urn:microsoft.com/office/officeart/2005/8/layout/hList1"/>
+    <dgm:cxn modelId="{17BCD0D2-9ABE-4E64-A238-2730E7E822E3}" type="presParOf" srcId="{87E9EA32-7BE5-B34F-B412-9C401631B52B}" destId="{E0FD137B-E17B-894E-9DB8-44014194B047}" srcOrd="2" destOrd="0" presId="urn:microsoft.com/office/officeart/2005/8/layout/hList1"/>
+    <dgm:cxn modelId="{239FF947-8ED8-43EA-A9EA-9DEE5FA949CA}" type="presParOf" srcId="{E0FD137B-E17B-894E-9DB8-44014194B047}" destId="{63255448-D337-7D45-8568-EEF53F8F4695}" srcOrd="0" destOrd="0" presId="urn:microsoft.com/office/officeart/2005/8/layout/hList1"/>
+    <dgm:cxn modelId="{407A3907-C5DD-4827-915A-5B2655EF8D20}" type="presParOf" srcId="{E0FD137B-E17B-894E-9DB8-44014194B047}" destId="{571E392D-3139-6244-B61F-01B0DA258A17}" srcOrd="1" destOrd="0" presId="urn:microsoft.com/office/officeart/2005/8/layout/hList1"/>
+    <dgm:cxn modelId="{336668F8-200C-4C8E-BFAB-81F0E6401B7C}" type="presParOf" srcId="{87E9EA32-7BE5-B34F-B412-9C401631B52B}" destId="{8DEA9D4C-3E58-EE4C-8EC5-DE7C72D643DC}" srcOrd="3" destOrd="0" presId="urn:microsoft.com/office/officeart/2005/8/layout/hList1"/>
+    <dgm:cxn modelId="{62CE670D-A460-41B9-94D2-13D3A3514943}" type="presParOf" srcId="{87E9EA32-7BE5-B34F-B412-9C401631B52B}" destId="{C8D38D99-C753-824D-ABC5-43C0A355E14A}" srcOrd="4" destOrd="0" presId="urn:microsoft.com/office/officeart/2005/8/layout/hList1"/>
+    <dgm:cxn modelId="{36D2A613-87B1-47AC-99DB-9E58DBC97371}" type="presParOf" srcId="{C8D38D99-C753-824D-ABC5-43C0A355E14A}" destId="{37022067-A362-694A-8DE2-77124D075EB9}" srcOrd="0" destOrd="0" presId="urn:microsoft.com/office/officeart/2005/8/layout/hList1"/>
+    <dgm:cxn modelId="{E2D0230C-8529-4F65-9C46-3CBE117AC97B}" type="presParOf" srcId="{C8D38D99-C753-824D-ABC5-43C0A355E14A}" destId="{CAA57C0C-6F89-2046-BCC3-8E2B29482194}" srcOrd="1" destOrd="0" presId="urn:microsoft.com/office/officeart/2005/8/layout/hList1"/>
   </dgm:cxnLst>
   <dgm:bg/>
   <dgm:whole/>
@@ -9099,7 +10031,7 @@
 </file>
 
 <file path=customXml/itemProps2.xml><?xml version="1.0" encoding="utf-8"?>
-<ds:datastoreItem xmlns:ds="http://schemas.openxmlformats.org/officeDocument/2006/customXml" ds:itemID="{728363FC-055C-ED4B-99F9-48C3292018B7}">
+<ds:datastoreItem xmlns:ds="http://schemas.openxmlformats.org/officeDocument/2006/customXml" ds:itemID="{9224967F-7074-4101-BBEB-7D6607625BCA}">
   <ds:schemaRefs>
     <ds:schemaRef ds:uri="http://schemas.openxmlformats.org/officeDocument/2006/bibliography"/>
   </ds:schemaRefs>

</xml_diff>